<commit_message>
Update notes/estimation.docx, add rf_estimation module for estimating RF parameters
</commit_message>
<xml_diff>
--- a/notes/estimation.docx
+++ b/notes/estimation.docx
@@ -1153,6 +1153,11 @@
       </m:oMathPara>
     </w:p>
     <w:p>
+      <w:pPr>
+        <w:rPr>
+          <w:rFonts w:eastAsiaTheme="minorEastAsia"/>
+        </w:rPr>
+      </w:pPr>
       <m:oMath>
         <m:sSubSup>
           <m:sSubSupPr>
@@ -1208,12 +1213,2490 @@
           </w:rPr>
           <m:t>a</m:t>
         </m:r>
+        <m:r>
+          <m:rPr>
+            <m:sty m:val="bi"/>
+          </m:rPr>
+          <w:rPr>
+            <w:rFonts w:ascii="Cambria Math" w:eastAsiaTheme="minorEastAsia" w:hAnsi="Cambria Math"/>
+          </w:rPr>
+          <m:t>=</m:t>
+        </m:r>
+        <m:d>
+          <m:dPr>
+            <m:begChr m:val="⟨"/>
+            <m:endChr m:val="⟩"/>
+            <m:ctrlPr>
+              <w:rPr>
+                <w:rFonts w:ascii="Cambria Math" w:eastAsiaTheme="minorEastAsia" w:hAnsi="Cambria Math"/>
+                <w:b/>
+                <w:bCs/>
+                <w:i/>
+              </w:rPr>
+            </m:ctrlPr>
+          </m:dPr>
+          <m:e>
+            <m:r>
+              <m:rPr>
+                <m:sty m:val="bi"/>
+              </m:rPr>
+              <w:rPr>
+                <w:rFonts w:ascii="Cambria Math" w:eastAsiaTheme="minorEastAsia" w:hAnsi="Cambria Math"/>
+              </w:rPr>
+              <m:t>a,</m:t>
+            </m:r>
+            <m:sSub>
+              <m:sSubPr>
+                <m:ctrlPr>
+                  <w:rPr>
+                    <w:rFonts w:ascii="Cambria Math" w:eastAsiaTheme="minorEastAsia" w:hAnsi="Cambria Math"/>
+                    <w:b/>
+                    <w:bCs/>
+                    <w:i/>
+                  </w:rPr>
+                </m:ctrlPr>
+              </m:sSubPr>
+              <m:e>
+                <m:r>
+                  <m:rPr>
+                    <m:sty m:val="bi"/>
+                  </m:rPr>
+                  <w:rPr>
+                    <w:rFonts w:ascii="Cambria Math" w:eastAsiaTheme="minorEastAsia" w:hAnsi="Cambria Math"/>
+                  </w:rPr>
+                  <m:t>x</m:t>
+                </m:r>
+              </m:e>
+              <m:sub>
+                <m:r>
+                  <w:rPr>
+                    <w:rFonts w:ascii="Cambria Math" w:eastAsiaTheme="minorEastAsia" w:hAnsi="Cambria Math"/>
+                  </w:rPr>
+                  <m:t>i</m:t>
+                </m:r>
+              </m:sub>
+            </m:sSub>
+          </m:e>
+        </m:d>
       </m:oMath>
       <w:r>
         <w:rPr>
           <w:rFonts w:eastAsiaTheme="minorEastAsia"/>
         </w:rPr>
         <w:t xml:space="preserve"> is the </w:t>
+      </w:r>
+      <w:r>
+        <w:rPr>
+          <w:rFonts w:eastAsiaTheme="minorEastAsia"/>
+        </w:rPr>
+        <w:t xml:space="preserve">inner product of vectors </w:t>
+      </w:r>
+      <m:oMath>
+        <m:sSub>
+          <m:sSubPr>
+            <m:ctrlPr>
+              <w:rPr>
+                <w:rFonts w:ascii="Cambria Math" w:eastAsiaTheme="minorEastAsia" w:hAnsi="Cambria Math"/>
+                <w:i/>
+              </w:rPr>
+            </m:ctrlPr>
+          </m:sSubPr>
+          <m:e>
+            <m:r>
+              <m:rPr>
+                <m:sty m:val="bi"/>
+              </m:rPr>
+              <w:rPr>
+                <w:rFonts w:ascii="Cambria Math" w:eastAsiaTheme="minorEastAsia" w:hAnsi="Cambria Math"/>
+              </w:rPr>
+              <m:t>x</m:t>
+            </m:r>
+            <m:ctrlPr>
+              <w:rPr>
+                <w:rFonts w:ascii="Cambria Math" w:eastAsiaTheme="minorEastAsia" w:hAnsi="Cambria Math"/>
+                <w:b/>
+                <w:bCs/>
+                <w:i/>
+              </w:rPr>
+            </m:ctrlPr>
+          </m:e>
+          <m:sub>
+            <m:r>
+              <w:rPr>
+                <w:rFonts w:ascii="Cambria Math" w:eastAsiaTheme="minorEastAsia" w:hAnsi="Cambria Math"/>
+              </w:rPr>
+              <m:t>i</m:t>
+            </m:r>
+          </m:sub>
+        </m:sSub>
+      </m:oMath>
+      <w:r>
+        <w:rPr>
+          <w:rFonts w:eastAsiaTheme="minorEastAsia"/>
+        </w:rPr>
+        <w:t xml:space="preserve"> and </w:t>
+      </w:r>
+      <m:oMath>
+        <m:r>
+          <m:rPr>
+            <m:sty m:val="bi"/>
+          </m:rPr>
+          <w:rPr>
+            <w:rFonts w:ascii="Cambria Math" w:eastAsiaTheme="minorEastAsia" w:hAnsi="Cambria Math"/>
+          </w:rPr>
+          <m:t>a</m:t>
+        </m:r>
+      </m:oMath>
+      <w:r>
+        <w:rPr>
+          <w:rFonts w:eastAsiaTheme="minorEastAsia"/>
+        </w:rPr>
+        <w:t>.</w:t>
+      </w:r>
+    </w:p>
+    <w:p>
+      <w:pPr>
+        <w:rPr>
+          <w:rFonts w:eastAsiaTheme="minorEastAsia"/>
+        </w:rPr>
+      </w:pPr>
+      <w:r>
+        <w:rPr>
+          <w:rFonts w:eastAsiaTheme="minorEastAsia"/>
+        </w:rPr>
+        <w:t xml:space="preserve">Often the </w:t>
+      </w:r>
+      <m:oMath>
+        <m:r>
+          <w:rPr>
+            <w:rFonts w:ascii="Cambria Math" w:eastAsiaTheme="minorEastAsia" w:hAnsi="Cambria Math"/>
+          </w:rPr>
+          <m:t>n</m:t>
+        </m:r>
+      </m:oMath>
+      <w:r>
+        <w:rPr>
+          <w:rFonts w:eastAsiaTheme="minorEastAsia"/>
+        </w:rPr>
+        <w:t xml:space="preserve"> equations are stacked and written in matrix notation as</w:t>
+      </w:r>
+    </w:p>
+    <w:p>
+      <w:pPr>
+        <w:rPr>
+          <w:rFonts w:eastAsiaTheme="minorEastAsia"/>
+          <w:b/>
+          <w:bCs/>
+        </w:rPr>
+      </w:pPr>
+      <m:oMathPara>
+        <m:oMath>
+          <m:r>
+            <m:rPr>
+              <m:sty m:val="bi"/>
+            </m:rPr>
+            <w:rPr>
+              <w:rFonts w:ascii="Cambria Math" w:hAnsi="Cambria Math"/>
+            </w:rPr>
+            <m:t>y=Xa+ϵ</m:t>
+          </m:r>
+        </m:oMath>
+      </m:oMathPara>
+    </w:p>
+    <w:p>
+      <w:pPr>
+        <w:rPr>
+          <w:rFonts w:eastAsiaTheme="minorEastAsia"/>
+        </w:rPr>
+      </w:pPr>
+      <m:oMathPara>
+        <m:oMath>
+          <m:r>
+            <m:rPr>
+              <m:sty m:val="bi"/>
+            </m:rPr>
+            <w:rPr>
+              <w:rFonts w:ascii="Cambria Math" w:eastAsiaTheme="minorEastAsia" w:hAnsi="Cambria Math"/>
+            </w:rPr>
+            <w:lastRenderedPageBreak/>
+            <m:t>y=</m:t>
+          </m:r>
+          <m:d>
+            <m:dPr>
+              <m:ctrlPr>
+                <w:rPr>
+                  <w:rFonts w:ascii="Cambria Math" w:eastAsiaTheme="minorEastAsia" w:hAnsi="Cambria Math"/>
+                  <w:b/>
+                  <w:bCs/>
+                  <w:i/>
+                </w:rPr>
+              </m:ctrlPr>
+            </m:dPr>
+            <m:e>
+              <m:m>
+                <m:mPr>
+                  <m:mcs>
+                    <m:mc>
+                      <m:mcPr>
+                        <m:count m:val="1"/>
+                        <m:mcJc m:val="center"/>
+                      </m:mcPr>
+                    </m:mc>
+                  </m:mcs>
+                  <m:ctrlPr>
+                    <w:rPr>
+                      <w:rFonts w:ascii="Cambria Math" w:eastAsiaTheme="minorEastAsia" w:hAnsi="Cambria Math"/>
+                      <w:b/>
+                      <w:bCs/>
+                      <w:i/>
+                    </w:rPr>
+                  </m:ctrlPr>
+                </m:mPr>
+                <m:mr>
+                  <m:e>
+                    <m:sSub>
+                      <m:sSubPr>
+                        <m:ctrlPr>
+                          <w:rPr>
+                            <w:rFonts w:ascii="Cambria Math" w:eastAsiaTheme="minorEastAsia" w:hAnsi="Cambria Math"/>
+                            <w:i/>
+                          </w:rPr>
+                        </m:ctrlPr>
+                      </m:sSubPr>
+                      <m:e>
+                        <m:r>
+                          <w:rPr>
+                            <w:rFonts w:ascii="Cambria Math" w:eastAsiaTheme="minorEastAsia" w:hAnsi="Cambria Math"/>
+                          </w:rPr>
+                          <m:t>y</m:t>
+                        </m:r>
+                      </m:e>
+                      <m:sub>
+                        <m:r>
+                          <w:rPr>
+                            <w:rFonts w:ascii="Cambria Math" w:eastAsiaTheme="minorEastAsia" w:hAnsi="Cambria Math"/>
+                          </w:rPr>
+                          <m:t>1</m:t>
+                        </m:r>
+                      </m:sub>
+                    </m:sSub>
+                    <m:ctrlPr>
+                      <w:rPr>
+                        <w:rFonts w:ascii="Cambria Math" w:eastAsiaTheme="minorEastAsia" w:hAnsi="Cambria Math"/>
+                        <w:i/>
+                      </w:rPr>
+                    </m:ctrlPr>
+                  </m:e>
+                </m:mr>
+                <m:mr>
+                  <m:e>
+                    <m:sSub>
+                      <m:sSubPr>
+                        <m:ctrlPr>
+                          <w:rPr>
+                            <w:rFonts w:ascii="Cambria Math" w:eastAsiaTheme="minorEastAsia" w:hAnsi="Cambria Math"/>
+                            <w:i/>
+                          </w:rPr>
+                        </m:ctrlPr>
+                      </m:sSubPr>
+                      <m:e>
+                        <m:r>
+                          <w:rPr>
+                            <w:rFonts w:ascii="Cambria Math" w:eastAsiaTheme="minorEastAsia" w:hAnsi="Cambria Math"/>
+                          </w:rPr>
+                          <m:t>y</m:t>
+                        </m:r>
+                      </m:e>
+                      <m:sub>
+                        <m:r>
+                          <w:rPr>
+                            <w:rFonts w:ascii="Cambria Math" w:eastAsiaTheme="minorEastAsia" w:hAnsi="Cambria Math"/>
+                          </w:rPr>
+                          <m:t>2</m:t>
+                        </m:r>
+                      </m:sub>
+                    </m:sSub>
+                    <m:ctrlPr>
+                      <w:rPr>
+                        <w:rFonts w:ascii="Cambria Math" w:eastAsiaTheme="minorEastAsia" w:hAnsi="Cambria Math"/>
+                        <w:i/>
+                      </w:rPr>
+                    </m:ctrlPr>
+                  </m:e>
+                </m:mr>
+                <m:mr>
+                  <m:e>
+                    <m:r>
+                      <w:rPr>
+                        <w:rFonts w:ascii="Cambria Math" w:eastAsiaTheme="minorEastAsia" w:hAnsi="Cambria Math"/>
+                      </w:rPr>
+                      <m:t>⋮</m:t>
+                    </m:r>
+                    <m:ctrlPr>
+                      <w:rPr>
+                        <w:rFonts w:ascii="Cambria Math" w:eastAsiaTheme="minorEastAsia" w:hAnsi="Cambria Math"/>
+                        <w:i/>
+                      </w:rPr>
+                    </m:ctrlPr>
+                  </m:e>
+                </m:mr>
+                <m:mr>
+                  <m:e>
+                    <m:sSub>
+                      <m:sSubPr>
+                        <m:ctrlPr>
+                          <w:rPr>
+                            <w:rFonts w:ascii="Cambria Math" w:eastAsiaTheme="minorEastAsia" w:hAnsi="Cambria Math"/>
+                            <w:i/>
+                          </w:rPr>
+                        </m:ctrlPr>
+                      </m:sSubPr>
+                      <m:e>
+                        <m:r>
+                          <w:rPr>
+                            <w:rFonts w:ascii="Cambria Math" w:eastAsiaTheme="minorEastAsia" w:hAnsi="Cambria Math"/>
+                          </w:rPr>
+                          <m:t>y</m:t>
+                        </m:r>
+                      </m:e>
+                      <m:sub>
+                        <m:r>
+                          <w:rPr>
+                            <w:rFonts w:ascii="Cambria Math" w:eastAsiaTheme="minorEastAsia" w:hAnsi="Cambria Math"/>
+                          </w:rPr>
+                          <m:t>n</m:t>
+                        </m:r>
+                      </m:sub>
+                    </m:sSub>
+                    <m:ctrlPr>
+                      <w:rPr>
+                        <w:rFonts w:ascii="Cambria Math" w:eastAsiaTheme="minorEastAsia" w:hAnsi="Cambria Math"/>
+                        <w:i/>
+                      </w:rPr>
+                    </m:ctrlPr>
+                  </m:e>
+                </m:mr>
+              </m:m>
+              <m:ctrlPr>
+                <w:rPr>
+                  <w:rFonts w:ascii="Cambria Math" w:eastAsiaTheme="minorEastAsia" w:hAnsi="Cambria Math"/>
+                  <w:i/>
+                </w:rPr>
+              </m:ctrlPr>
+            </m:e>
+          </m:d>
+        </m:oMath>
+      </m:oMathPara>
+    </w:p>
+    <w:p>
+      <w:pPr>
+        <w:rPr>
+          <w:rFonts w:eastAsiaTheme="minorEastAsia"/>
+        </w:rPr>
+      </w:pPr>
+      <m:oMathPara>
+        <m:oMath>
+          <m:r>
+            <m:rPr>
+              <m:sty m:val="bi"/>
+            </m:rPr>
+            <w:rPr>
+              <w:rFonts w:ascii="Cambria Math" w:eastAsiaTheme="minorEastAsia" w:hAnsi="Cambria Math"/>
+            </w:rPr>
+            <m:t>X</m:t>
+          </m:r>
+          <m:r>
+            <m:rPr>
+              <m:sty m:val="bi"/>
+            </m:rPr>
+            <w:rPr>
+              <w:rFonts w:ascii="Cambria Math" w:eastAsiaTheme="minorEastAsia" w:hAnsi="Cambria Math"/>
+            </w:rPr>
+            <m:t>=</m:t>
+          </m:r>
+          <m:d>
+            <m:dPr>
+              <m:ctrlPr>
+                <w:rPr>
+                  <w:rFonts w:ascii="Cambria Math" w:eastAsiaTheme="minorEastAsia" w:hAnsi="Cambria Math"/>
+                  <w:b/>
+                  <w:bCs/>
+                  <w:i/>
+                </w:rPr>
+              </m:ctrlPr>
+            </m:dPr>
+            <m:e>
+              <m:m>
+                <m:mPr>
+                  <m:mcs>
+                    <m:mc>
+                      <m:mcPr>
+                        <m:count m:val="1"/>
+                        <m:mcJc m:val="center"/>
+                      </m:mcPr>
+                    </m:mc>
+                  </m:mcs>
+                  <m:ctrlPr>
+                    <w:rPr>
+                      <w:rFonts w:ascii="Cambria Math" w:eastAsiaTheme="minorEastAsia" w:hAnsi="Cambria Math"/>
+                      <w:i/>
+                    </w:rPr>
+                  </m:ctrlPr>
+                </m:mPr>
+                <m:mr>
+                  <m:e>
+                    <m:sSubSup>
+                      <m:sSubSupPr>
+                        <m:ctrlPr>
+                          <w:rPr>
+                            <w:rFonts w:ascii="Cambria Math" w:eastAsiaTheme="minorEastAsia" w:hAnsi="Cambria Math"/>
+                            <w:b/>
+                            <w:bCs/>
+                            <w:i/>
+                          </w:rPr>
+                        </m:ctrlPr>
+                      </m:sSubSupPr>
+                      <m:e>
+                        <m:r>
+                          <m:rPr>
+                            <m:sty m:val="bi"/>
+                          </m:rPr>
+                          <w:rPr>
+                            <w:rFonts w:ascii="Cambria Math" w:eastAsiaTheme="minorEastAsia" w:hAnsi="Cambria Math"/>
+                          </w:rPr>
+                          <m:t>x</m:t>
+                        </m:r>
+                        <m:ctrlPr>
+                          <w:rPr>
+                            <w:rFonts w:ascii="Cambria Math" w:eastAsiaTheme="minorEastAsia" w:hAnsi="Cambria Math"/>
+                            <w:i/>
+                          </w:rPr>
+                        </m:ctrlPr>
+                      </m:e>
+                      <m:sub>
+                        <m:r>
+                          <w:rPr>
+                            <w:rFonts w:ascii="Cambria Math" w:eastAsiaTheme="minorEastAsia" w:hAnsi="Cambria Math"/>
+                          </w:rPr>
+                          <m:t>1</m:t>
+                        </m:r>
+                        <m:ctrlPr>
+                          <w:rPr>
+                            <w:rFonts w:ascii="Cambria Math" w:eastAsiaTheme="minorEastAsia" w:hAnsi="Cambria Math"/>
+                            <w:i/>
+                          </w:rPr>
+                        </m:ctrlPr>
+                      </m:sub>
+                      <m:sup>
+                        <m:r>
+                          <w:rPr>
+                            <w:rFonts w:ascii="Cambria Math" w:eastAsiaTheme="minorEastAsia" w:hAnsi="Cambria Math"/>
+                          </w:rPr>
+                          <m:t>T</m:t>
+                        </m:r>
+                      </m:sup>
+                    </m:sSubSup>
+                    <m:ctrlPr>
+                      <w:rPr>
+                        <w:rFonts w:ascii="Cambria Math" w:eastAsiaTheme="minorEastAsia" w:hAnsi="Cambria Math"/>
+                        <w:b/>
+                        <w:bCs/>
+                        <w:i/>
+                      </w:rPr>
+                    </m:ctrlPr>
+                  </m:e>
+                </m:mr>
+                <m:mr>
+                  <m:e>
+                    <m:sSubSup>
+                      <m:sSubSupPr>
+                        <m:ctrlPr>
+                          <w:rPr>
+                            <w:rFonts w:ascii="Cambria Math" w:eastAsiaTheme="minorEastAsia" w:hAnsi="Cambria Math"/>
+                            <w:b/>
+                            <w:bCs/>
+                            <w:i/>
+                          </w:rPr>
+                        </m:ctrlPr>
+                      </m:sSubSupPr>
+                      <m:e>
+                        <m:r>
+                          <m:rPr>
+                            <m:sty m:val="bi"/>
+                          </m:rPr>
+                          <w:rPr>
+                            <w:rFonts w:ascii="Cambria Math" w:eastAsiaTheme="minorEastAsia" w:hAnsi="Cambria Math"/>
+                          </w:rPr>
+                          <m:t>x</m:t>
+                        </m:r>
+                        <m:ctrlPr>
+                          <w:rPr>
+                            <w:rFonts w:ascii="Cambria Math" w:eastAsiaTheme="minorEastAsia" w:hAnsi="Cambria Math"/>
+                            <w:i/>
+                          </w:rPr>
+                        </m:ctrlPr>
+                      </m:e>
+                      <m:sub>
+                        <m:r>
+                          <w:rPr>
+                            <w:rFonts w:ascii="Cambria Math" w:eastAsiaTheme="minorEastAsia" w:hAnsi="Cambria Math"/>
+                          </w:rPr>
+                          <m:t>2</m:t>
+                        </m:r>
+                        <m:ctrlPr>
+                          <w:rPr>
+                            <w:rFonts w:ascii="Cambria Math" w:eastAsiaTheme="minorEastAsia" w:hAnsi="Cambria Math"/>
+                            <w:i/>
+                          </w:rPr>
+                        </m:ctrlPr>
+                      </m:sub>
+                      <m:sup>
+                        <m:r>
+                          <w:rPr>
+                            <w:rFonts w:ascii="Cambria Math" w:eastAsiaTheme="minorEastAsia" w:hAnsi="Cambria Math"/>
+                          </w:rPr>
+                          <m:t>T</m:t>
+                        </m:r>
+                      </m:sup>
+                    </m:sSubSup>
+                    <m:ctrlPr>
+                      <w:rPr>
+                        <w:rFonts w:ascii="Cambria Math" w:eastAsiaTheme="minorEastAsia" w:hAnsi="Cambria Math"/>
+                        <w:b/>
+                        <w:bCs/>
+                        <w:i/>
+                      </w:rPr>
+                    </m:ctrlPr>
+                  </m:e>
+                </m:mr>
+                <m:mr>
+                  <m:e>
+                    <m:r>
+                      <m:rPr>
+                        <m:sty m:val="bi"/>
+                      </m:rPr>
+                      <w:rPr>
+                        <w:rFonts w:ascii="Cambria Math" w:eastAsiaTheme="minorEastAsia" w:hAnsi="Cambria Math"/>
+                      </w:rPr>
+                      <m:t>⋮</m:t>
+                    </m:r>
+                    <m:ctrlPr>
+                      <w:rPr>
+                        <w:rFonts w:ascii="Cambria Math" w:eastAsiaTheme="minorEastAsia" w:hAnsi="Cambria Math"/>
+                        <w:b/>
+                        <w:bCs/>
+                        <w:i/>
+                      </w:rPr>
+                    </m:ctrlPr>
+                  </m:e>
+                </m:mr>
+                <m:mr>
+                  <m:e>
+                    <m:sSubSup>
+                      <m:sSubSupPr>
+                        <m:ctrlPr>
+                          <w:rPr>
+                            <w:rFonts w:ascii="Cambria Math" w:eastAsiaTheme="minorEastAsia" w:hAnsi="Cambria Math"/>
+                            <w:b/>
+                            <w:bCs/>
+                            <w:i/>
+                          </w:rPr>
+                        </m:ctrlPr>
+                      </m:sSubSupPr>
+                      <m:e>
+                        <m:r>
+                          <m:rPr>
+                            <m:sty m:val="bi"/>
+                          </m:rPr>
+                          <w:rPr>
+                            <w:rFonts w:ascii="Cambria Math" w:eastAsiaTheme="minorEastAsia" w:hAnsi="Cambria Math"/>
+                          </w:rPr>
+                          <m:t>x</m:t>
+                        </m:r>
+                        <m:ctrlPr>
+                          <w:rPr>
+                            <w:rFonts w:ascii="Cambria Math" w:eastAsiaTheme="minorEastAsia" w:hAnsi="Cambria Math"/>
+                            <w:i/>
+                          </w:rPr>
+                        </m:ctrlPr>
+                      </m:e>
+                      <m:sub>
+                        <m:r>
+                          <w:rPr>
+                            <w:rFonts w:ascii="Cambria Math" w:eastAsiaTheme="minorEastAsia" w:hAnsi="Cambria Math"/>
+                          </w:rPr>
+                          <m:t>n</m:t>
+                        </m:r>
+                        <m:ctrlPr>
+                          <w:rPr>
+                            <w:rFonts w:ascii="Cambria Math" w:eastAsiaTheme="minorEastAsia" w:hAnsi="Cambria Math"/>
+                            <w:i/>
+                          </w:rPr>
+                        </m:ctrlPr>
+                      </m:sub>
+                      <m:sup>
+                        <m:r>
+                          <w:rPr>
+                            <w:rFonts w:ascii="Cambria Math" w:eastAsiaTheme="minorEastAsia" w:hAnsi="Cambria Math"/>
+                          </w:rPr>
+                          <m:t>T</m:t>
+                        </m:r>
+                      </m:sup>
+                    </m:sSubSup>
+                    <m:ctrlPr>
+                      <w:rPr>
+                        <w:rFonts w:ascii="Cambria Math" w:eastAsiaTheme="minorEastAsia" w:hAnsi="Cambria Math"/>
+                        <w:b/>
+                        <w:bCs/>
+                        <w:i/>
+                      </w:rPr>
+                    </m:ctrlPr>
+                  </m:e>
+                </m:mr>
+              </m:m>
+            </m:e>
+          </m:d>
+          <m:r>
+            <m:rPr>
+              <m:sty m:val="bi"/>
+            </m:rPr>
+            <w:rPr>
+              <w:rFonts w:ascii="Cambria Math" w:eastAsiaTheme="minorEastAsia" w:hAnsi="Cambria Math"/>
+            </w:rPr>
+            <m:t>=</m:t>
+          </m:r>
+          <m:d>
+            <m:dPr>
+              <m:ctrlPr>
+                <w:rPr>
+                  <w:rFonts w:ascii="Cambria Math" w:eastAsiaTheme="minorEastAsia" w:hAnsi="Cambria Math"/>
+                  <w:b/>
+                  <w:bCs/>
+                  <w:i/>
+                </w:rPr>
+              </m:ctrlPr>
+            </m:dPr>
+            <m:e>
+              <m:m>
+                <m:mPr>
+                  <m:mcs>
+                    <m:mc>
+                      <m:mcPr>
+                        <m:count m:val="4"/>
+                        <m:mcJc m:val="center"/>
+                      </m:mcPr>
+                    </m:mc>
+                  </m:mcs>
+                  <m:ctrlPr>
+                    <w:rPr>
+                      <w:rFonts w:ascii="Cambria Math" w:eastAsiaTheme="minorEastAsia" w:hAnsi="Cambria Math"/>
+                      <w:b/>
+                      <w:bCs/>
+                      <w:i/>
+                    </w:rPr>
+                  </m:ctrlPr>
+                </m:mPr>
+                <m:mr>
+                  <m:e>
+                    <m:r>
+                      <w:rPr>
+                        <w:rFonts w:ascii="Cambria Math" w:eastAsiaTheme="minorEastAsia" w:hAnsi="Cambria Math"/>
+                      </w:rPr>
+                      <m:t>1</m:t>
+                    </m:r>
+                    <m:ctrlPr>
+                      <w:rPr>
+                        <w:rFonts w:ascii="Cambria Math" w:eastAsiaTheme="minorEastAsia" w:hAnsi="Cambria Math"/>
+                        <w:i/>
+                      </w:rPr>
+                    </m:ctrlPr>
+                  </m:e>
+                  <m:e>
+                    <m:sSub>
+                      <m:sSubPr>
+                        <m:ctrlPr>
+                          <w:rPr>
+                            <w:rFonts w:ascii="Cambria Math" w:eastAsiaTheme="minorEastAsia" w:hAnsi="Cambria Math"/>
+                            <w:i/>
+                          </w:rPr>
+                        </m:ctrlPr>
+                      </m:sSubPr>
+                      <m:e>
+                        <m:r>
+                          <w:rPr>
+                            <w:rFonts w:ascii="Cambria Math" w:eastAsiaTheme="minorEastAsia" w:hAnsi="Cambria Math"/>
+                          </w:rPr>
+                          <m:t>x</m:t>
+                        </m:r>
+                      </m:e>
+                      <m:sub>
+                        <m:r>
+                          <w:rPr>
+                            <w:rFonts w:ascii="Cambria Math" w:eastAsiaTheme="minorEastAsia" w:hAnsi="Cambria Math"/>
+                          </w:rPr>
+                          <m:t>11</m:t>
+                        </m:r>
+                      </m:sub>
+                    </m:sSub>
+                    <m:ctrlPr>
+                      <w:rPr>
+                        <w:rFonts w:ascii="Cambria Math" w:eastAsiaTheme="minorEastAsia" w:hAnsi="Cambria Math"/>
+                        <w:i/>
+                      </w:rPr>
+                    </m:ctrlPr>
+                  </m:e>
+                  <m:e>
+                    <m:r>
+                      <w:rPr>
+                        <w:rFonts w:ascii="Cambria Math" w:eastAsiaTheme="minorEastAsia" w:hAnsi="Cambria Math"/>
+                      </w:rPr>
+                      <m:t>⋯</m:t>
+                    </m:r>
+                    <m:ctrlPr>
+                      <w:rPr>
+                        <w:rFonts w:ascii="Cambria Math" w:eastAsiaTheme="minorEastAsia" w:hAnsi="Cambria Math"/>
+                        <w:i/>
+                      </w:rPr>
+                    </m:ctrlPr>
+                  </m:e>
+                  <m:e>
+                    <m:sSub>
+                      <m:sSubPr>
+                        <m:ctrlPr>
+                          <w:rPr>
+                            <w:rFonts w:ascii="Cambria Math" w:eastAsiaTheme="minorEastAsia" w:hAnsi="Cambria Math"/>
+                            <w:i/>
+                          </w:rPr>
+                        </m:ctrlPr>
+                      </m:sSubPr>
+                      <m:e>
+                        <m:r>
+                          <w:rPr>
+                            <w:rFonts w:ascii="Cambria Math" w:eastAsiaTheme="minorEastAsia" w:hAnsi="Cambria Math"/>
+                          </w:rPr>
+                          <m:t>x</m:t>
+                        </m:r>
+                      </m:e>
+                      <m:sub>
+                        <m:r>
+                          <w:rPr>
+                            <w:rFonts w:ascii="Cambria Math" w:eastAsiaTheme="minorEastAsia" w:hAnsi="Cambria Math"/>
+                          </w:rPr>
+                          <m:t>1p</m:t>
+                        </m:r>
+                      </m:sub>
+                    </m:sSub>
+                    <m:ctrlPr>
+                      <w:rPr>
+                        <w:rFonts w:ascii="Cambria Math" w:eastAsiaTheme="minorEastAsia" w:hAnsi="Cambria Math"/>
+                        <w:i/>
+                      </w:rPr>
+                    </m:ctrlPr>
+                  </m:e>
+                </m:mr>
+                <m:mr>
+                  <m:e>
+                    <m:r>
+                      <w:rPr>
+                        <w:rFonts w:ascii="Cambria Math" w:eastAsiaTheme="minorEastAsia" w:hAnsi="Cambria Math"/>
+                      </w:rPr>
+                      <m:t>1</m:t>
+                    </m:r>
+                    <m:ctrlPr>
+                      <w:rPr>
+                        <w:rFonts w:ascii="Cambria Math" w:eastAsiaTheme="minorEastAsia" w:hAnsi="Cambria Math"/>
+                        <w:i/>
+                      </w:rPr>
+                    </m:ctrlPr>
+                  </m:e>
+                  <m:e>
+                    <m:sSub>
+                      <m:sSubPr>
+                        <m:ctrlPr>
+                          <w:rPr>
+                            <w:rFonts w:ascii="Cambria Math" w:eastAsiaTheme="minorEastAsia" w:hAnsi="Cambria Math"/>
+                            <w:i/>
+                          </w:rPr>
+                        </m:ctrlPr>
+                      </m:sSubPr>
+                      <m:e>
+                        <m:r>
+                          <w:rPr>
+                            <w:rFonts w:ascii="Cambria Math" w:eastAsiaTheme="minorEastAsia" w:hAnsi="Cambria Math"/>
+                          </w:rPr>
+                          <m:t>x</m:t>
+                        </m:r>
+                      </m:e>
+                      <m:sub>
+                        <m:r>
+                          <w:rPr>
+                            <w:rFonts w:ascii="Cambria Math" w:eastAsiaTheme="minorEastAsia" w:hAnsi="Cambria Math"/>
+                          </w:rPr>
+                          <m:t>2</m:t>
+                        </m:r>
+                        <m:r>
+                          <w:rPr>
+                            <w:rFonts w:ascii="Cambria Math" w:eastAsiaTheme="minorEastAsia" w:hAnsi="Cambria Math"/>
+                          </w:rPr>
+                          <m:t>1</m:t>
+                        </m:r>
+                      </m:sub>
+                    </m:sSub>
+                    <m:ctrlPr>
+                      <w:rPr>
+                        <w:rFonts w:ascii="Cambria Math" w:eastAsiaTheme="minorEastAsia" w:hAnsi="Cambria Math"/>
+                        <w:i/>
+                      </w:rPr>
+                    </m:ctrlPr>
+                  </m:e>
+                  <m:e>
+                    <m:r>
+                      <w:rPr>
+                        <w:rFonts w:ascii="Cambria Math" w:eastAsiaTheme="minorEastAsia" w:hAnsi="Cambria Math"/>
+                      </w:rPr>
+                      <m:t>⋯</m:t>
+                    </m:r>
+                    <m:ctrlPr>
+                      <w:rPr>
+                        <w:rFonts w:ascii="Cambria Math" w:eastAsiaTheme="minorEastAsia" w:hAnsi="Cambria Math"/>
+                        <w:i/>
+                      </w:rPr>
+                    </m:ctrlPr>
+                  </m:e>
+                  <m:e>
+                    <m:sSub>
+                      <m:sSubPr>
+                        <m:ctrlPr>
+                          <w:rPr>
+                            <w:rFonts w:ascii="Cambria Math" w:eastAsiaTheme="minorEastAsia" w:hAnsi="Cambria Math"/>
+                            <w:i/>
+                          </w:rPr>
+                        </m:ctrlPr>
+                      </m:sSubPr>
+                      <m:e>
+                        <m:r>
+                          <w:rPr>
+                            <w:rFonts w:ascii="Cambria Math" w:eastAsiaTheme="minorEastAsia" w:hAnsi="Cambria Math"/>
+                          </w:rPr>
+                          <m:t>x</m:t>
+                        </m:r>
+                      </m:e>
+                      <m:sub>
+                        <m:r>
+                          <w:rPr>
+                            <w:rFonts w:ascii="Cambria Math" w:eastAsiaTheme="minorEastAsia" w:hAnsi="Cambria Math"/>
+                          </w:rPr>
+                          <m:t>2</m:t>
+                        </m:r>
+                        <m:r>
+                          <w:rPr>
+                            <w:rFonts w:ascii="Cambria Math" w:eastAsiaTheme="minorEastAsia" w:hAnsi="Cambria Math"/>
+                          </w:rPr>
+                          <m:t>p</m:t>
+                        </m:r>
+                      </m:sub>
+                    </m:sSub>
+                    <m:ctrlPr>
+                      <w:rPr>
+                        <w:rFonts w:ascii="Cambria Math" w:eastAsiaTheme="minorEastAsia" w:hAnsi="Cambria Math"/>
+                        <w:i/>
+                      </w:rPr>
+                    </m:ctrlPr>
+                  </m:e>
+                </m:mr>
+                <m:mr>
+                  <m:e>
+                    <m:r>
+                      <w:rPr>
+                        <w:rFonts w:ascii="Cambria Math" w:eastAsiaTheme="minorEastAsia" w:hAnsi="Cambria Math"/>
+                      </w:rPr>
+                      <m:t>⋮</m:t>
+                    </m:r>
+                    <m:ctrlPr>
+                      <w:rPr>
+                        <w:rFonts w:ascii="Cambria Math" w:eastAsiaTheme="minorEastAsia" w:hAnsi="Cambria Math"/>
+                        <w:i/>
+                      </w:rPr>
+                    </m:ctrlPr>
+                  </m:e>
+                  <m:e>
+                    <m:r>
+                      <w:rPr>
+                        <w:rFonts w:ascii="Cambria Math" w:eastAsiaTheme="minorEastAsia" w:hAnsi="Cambria Math"/>
+                      </w:rPr>
+                      <m:t>⋮</m:t>
+                    </m:r>
+                    <m:ctrlPr>
+                      <w:rPr>
+                        <w:rFonts w:ascii="Cambria Math" w:eastAsiaTheme="minorEastAsia" w:hAnsi="Cambria Math"/>
+                        <w:i/>
+                      </w:rPr>
+                    </m:ctrlPr>
+                  </m:e>
+                  <m:e>
+                    <m:r>
+                      <w:rPr>
+                        <w:rFonts w:ascii="Cambria Math" w:eastAsiaTheme="minorEastAsia" w:hAnsi="Cambria Math"/>
+                      </w:rPr>
+                      <m:t>⋱</m:t>
+                    </m:r>
+                    <m:ctrlPr>
+                      <w:rPr>
+                        <w:rFonts w:ascii="Cambria Math" w:eastAsiaTheme="minorEastAsia" w:hAnsi="Cambria Math"/>
+                        <w:i/>
+                      </w:rPr>
+                    </m:ctrlPr>
+                  </m:e>
+                  <m:e>
+                    <m:r>
+                      <w:rPr>
+                        <w:rFonts w:ascii="Cambria Math" w:eastAsiaTheme="minorEastAsia" w:hAnsi="Cambria Math"/>
+                      </w:rPr>
+                      <m:t>⋮</m:t>
+                    </m:r>
+                    <m:ctrlPr>
+                      <w:rPr>
+                        <w:rFonts w:ascii="Cambria Math" w:eastAsiaTheme="minorEastAsia" w:hAnsi="Cambria Math"/>
+                        <w:i/>
+                      </w:rPr>
+                    </m:ctrlPr>
+                  </m:e>
+                </m:mr>
+                <m:mr>
+                  <m:e>
+                    <m:r>
+                      <w:rPr>
+                        <w:rFonts w:ascii="Cambria Math" w:eastAsiaTheme="minorEastAsia" w:hAnsi="Cambria Math"/>
+                      </w:rPr>
+                      <m:t>1</m:t>
+                    </m:r>
+                    <m:ctrlPr>
+                      <w:rPr>
+                        <w:rFonts w:ascii="Cambria Math" w:eastAsiaTheme="minorEastAsia" w:hAnsi="Cambria Math"/>
+                        <w:i/>
+                      </w:rPr>
+                    </m:ctrlPr>
+                  </m:e>
+                  <m:e>
+                    <m:sSub>
+                      <m:sSubPr>
+                        <m:ctrlPr>
+                          <w:rPr>
+                            <w:rFonts w:ascii="Cambria Math" w:eastAsiaTheme="minorEastAsia" w:hAnsi="Cambria Math"/>
+                            <w:i/>
+                          </w:rPr>
+                        </m:ctrlPr>
+                      </m:sSubPr>
+                      <m:e>
+                        <m:r>
+                          <w:rPr>
+                            <w:rFonts w:ascii="Cambria Math" w:eastAsiaTheme="minorEastAsia" w:hAnsi="Cambria Math"/>
+                          </w:rPr>
+                          <m:t>x</m:t>
+                        </m:r>
+                      </m:e>
+                      <m:sub>
+                        <m:r>
+                          <w:rPr>
+                            <w:rFonts w:ascii="Cambria Math" w:eastAsiaTheme="minorEastAsia" w:hAnsi="Cambria Math"/>
+                          </w:rPr>
+                          <m:t>n</m:t>
+                        </m:r>
+                        <m:r>
+                          <w:rPr>
+                            <w:rFonts w:ascii="Cambria Math" w:eastAsiaTheme="minorEastAsia" w:hAnsi="Cambria Math"/>
+                          </w:rPr>
+                          <m:t>1</m:t>
+                        </m:r>
+                      </m:sub>
+                    </m:sSub>
+                    <m:ctrlPr>
+                      <w:rPr>
+                        <w:rFonts w:ascii="Cambria Math" w:eastAsiaTheme="minorEastAsia" w:hAnsi="Cambria Math"/>
+                        <w:i/>
+                      </w:rPr>
+                    </m:ctrlPr>
+                  </m:e>
+                  <m:e>
+                    <m:r>
+                      <w:rPr>
+                        <w:rFonts w:ascii="Cambria Math" w:eastAsiaTheme="minorEastAsia" w:hAnsi="Cambria Math"/>
+                      </w:rPr>
+                      <m:t>⋯</m:t>
+                    </m:r>
+                    <m:ctrlPr>
+                      <w:rPr>
+                        <w:rFonts w:ascii="Cambria Math" w:eastAsiaTheme="minorEastAsia" w:hAnsi="Cambria Math"/>
+                        <w:i/>
+                      </w:rPr>
+                    </m:ctrlPr>
+                  </m:e>
+                  <m:e>
+                    <m:sSub>
+                      <m:sSubPr>
+                        <m:ctrlPr>
+                          <w:rPr>
+                            <w:rFonts w:ascii="Cambria Math" w:eastAsiaTheme="minorEastAsia" w:hAnsi="Cambria Math"/>
+                            <w:i/>
+                          </w:rPr>
+                        </m:ctrlPr>
+                      </m:sSubPr>
+                      <m:e>
+                        <m:r>
+                          <w:rPr>
+                            <w:rFonts w:ascii="Cambria Math" w:eastAsiaTheme="minorEastAsia" w:hAnsi="Cambria Math"/>
+                          </w:rPr>
+                          <m:t>x</m:t>
+                        </m:r>
+                      </m:e>
+                      <m:sub>
+                        <m:r>
+                          <w:rPr>
+                            <w:rFonts w:ascii="Cambria Math" w:eastAsiaTheme="minorEastAsia" w:hAnsi="Cambria Math"/>
+                          </w:rPr>
+                          <m:t>n</m:t>
+                        </m:r>
+                        <m:r>
+                          <w:rPr>
+                            <w:rFonts w:ascii="Cambria Math" w:eastAsiaTheme="minorEastAsia" w:hAnsi="Cambria Math"/>
+                          </w:rPr>
+                          <m:t>p</m:t>
+                        </m:r>
+                      </m:sub>
+                    </m:sSub>
+                    <m:ctrlPr>
+                      <w:rPr>
+                        <w:rFonts w:ascii="Cambria Math" w:eastAsiaTheme="minorEastAsia" w:hAnsi="Cambria Math"/>
+                        <w:i/>
+                      </w:rPr>
+                    </m:ctrlPr>
+                  </m:e>
+                </m:mr>
+              </m:m>
+              <m:ctrlPr>
+                <w:rPr>
+                  <w:rFonts w:ascii="Cambria Math" w:eastAsiaTheme="minorEastAsia" w:hAnsi="Cambria Math"/>
+                  <w:i/>
+                </w:rPr>
+              </m:ctrlPr>
+            </m:e>
+          </m:d>
+        </m:oMath>
+      </m:oMathPara>
+    </w:p>
+    <w:p>
+      <w:pPr>
+        <w:rPr>
+          <w:rFonts w:eastAsiaTheme="minorEastAsia"/>
+        </w:rPr>
+      </w:pPr>
+      <m:oMathPara>
+        <m:oMath>
+          <m:r>
+            <m:rPr>
+              <m:sty m:val="bi"/>
+            </m:rPr>
+            <w:rPr>
+              <w:rFonts w:ascii="Cambria Math" w:eastAsiaTheme="minorEastAsia" w:hAnsi="Cambria Math"/>
+            </w:rPr>
+            <m:t>a=</m:t>
+          </m:r>
+          <m:d>
+            <m:dPr>
+              <m:ctrlPr>
+                <w:rPr>
+                  <w:rFonts w:ascii="Cambria Math" w:eastAsiaTheme="minorEastAsia" w:hAnsi="Cambria Math"/>
+                  <w:b/>
+                  <w:bCs/>
+                  <w:i/>
+                </w:rPr>
+              </m:ctrlPr>
+            </m:dPr>
+            <m:e>
+              <m:m>
+                <m:mPr>
+                  <m:mcs>
+                    <m:mc>
+                      <m:mcPr>
+                        <m:count m:val="1"/>
+                        <m:mcJc m:val="center"/>
+                      </m:mcPr>
+                    </m:mc>
+                  </m:mcs>
+                  <m:ctrlPr>
+                    <w:rPr>
+                      <w:rFonts w:ascii="Cambria Math" w:eastAsiaTheme="minorEastAsia" w:hAnsi="Cambria Math"/>
+                      <w:i/>
+                    </w:rPr>
+                  </m:ctrlPr>
+                </m:mPr>
+                <m:mr>
+                  <m:e>
+                    <m:sSub>
+                      <m:sSubPr>
+                        <m:ctrlPr>
+                          <w:rPr>
+                            <w:rFonts w:ascii="Cambria Math" w:eastAsiaTheme="minorEastAsia" w:hAnsi="Cambria Math"/>
+                            <w:i/>
+                          </w:rPr>
+                        </m:ctrlPr>
+                      </m:sSubPr>
+                      <m:e>
+                        <m:r>
+                          <w:rPr>
+                            <w:rFonts w:ascii="Cambria Math" w:eastAsiaTheme="minorEastAsia" w:hAnsi="Cambria Math"/>
+                          </w:rPr>
+                          <m:t>a</m:t>
+                        </m:r>
+                      </m:e>
+                      <m:sub>
+                        <m:r>
+                          <w:rPr>
+                            <w:rFonts w:ascii="Cambria Math" w:eastAsiaTheme="minorEastAsia" w:hAnsi="Cambria Math"/>
+                          </w:rPr>
+                          <m:t>0</m:t>
+                        </m:r>
+                      </m:sub>
+                    </m:sSub>
+                  </m:e>
+                </m:mr>
+                <m:mr>
+                  <m:e>
+                    <m:sSub>
+                      <m:sSubPr>
+                        <m:ctrlPr>
+                          <w:rPr>
+                            <w:rFonts w:ascii="Cambria Math" w:eastAsiaTheme="minorEastAsia" w:hAnsi="Cambria Math"/>
+                            <w:i/>
+                          </w:rPr>
+                        </m:ctrlPr>
+                      </m:sSubPr>
+                      <m:e>
+                        <m:r>
+                          <w:rPr>
+                            <w:rFonts w:ascii="Cambria Math" w:eastAsiaTheme="minorEastAsia" w:hAnsi="Cambria Math"/>
+                          </w:rPr>
+                          <m:t>a</m:t>
+                        </m:r>
+                      </m:e>
+                      <m:sub>
+                        <m:r>
+                          <w:rPr>
+                            <w:rFonts w:ascii="Cambria Math" w:eastAsiaTheme="minorEastAsia" w:hAnsi="Cambria Math"/>
+                          </w:rPr>
+                          <m:t>1</m:t>
+                        </m:r>
+                      </m:sub>
+                    </m:sSub>
+                  </m:e>
+                </m:mr>
+                <m:mr>
+                  <m:e>
+                    <m:r>
+                      <w:rPr>
+                        <w:rFonts w:ascii="Cambria Math" w:eastAsiaTheme="minorEastAsia" w:hAnsi="Cambria Math"/>
+                      </w:rPr>
+                      <m:t>⋮</m:t>
+                    </m:r>
+                  </m:e>
+                </m:mr>
+                <m:mr>
+                  <m:e>
+                    <m:sSub>
+                      <m:sSubPr>
+                        <m:ctrlPr>
+                          <w:rPr>
+                            <w:rFonts w:ascii="Cambria Math" w:eastAsiaTheme="minorEastAsia" w:hAnsi="Cambria Math"/>
+                            <w:i/>
+                          </w:rPr>
+                        </m:ctrlPr>
+                      </m:sSubPr>
+                      <m:e>
+                        <m:r>
+                          <w:rPr>
+                            <w:rFonts w:ascii="Cambria Math" w:eastAsiaTheme="minorEastAsia" w:hAnsi="Cambria Math"/>
+                          </w:rPr>
+                          <m:t>a</m:t>
+                        </m:r>
+                      </m:e>
+                      <m:sub>
+                        <m:r>
+                          <w:rPr>
+                            <w:rFonts w:ascii="Cambria Math" w:eastAsiaTheme="minorEastAsia" w:hAnsi="Cambria Math"/>
+                          </w:rPr>
+                          <m:t>p</m:t>
+                        </m:r>
+                      </m:sub>
+                    </m:sSub>
+                  </m:e>
+                </m:mr>
+              </m:m>
+              <m:ctrlPr>
+                <w:rPr>
+                  <w:rFonts w:ascii="Cambria Math" w:eastAsiaTheme="minorEastAsia" w:hAnsi="Cambria Math"/>
+                  <w:i/>
+                </w:rPr>
+              </m:ctrlPr>
+            </m:e>
+          </m:d>
+        </m:oMath>
+      </m:oMathPara>
+    </w:p>
+    <w:p>
+      <w:pPr>
+        <w:rPr>
+          <w:rFonts w:eastAsiaTheme="minorEastAsia"/>
+        </w:rPr>
+      </w:pPr>
+      <m:oMathPara>
+        <m:oMath>
+          <m:r>
+            <m:rPr>
+              <m:sty m:val="bi"/>
+            </m:rPr>
+            <w:rPr>
+              <w:rFonts w:ascii="Cambria Math" w:eastAsiaTheme="minorEastAsia" w:hAnsi="Cambria Math"/>
+            </w:rPr>
+            <m:t>ϵ</m:t>
+          </m:r>
+          <m:r>
+            <w:rPr>
+              <w:rFonts w:ascii="Cambria Math" w:eastAsiaTheme="minorEastAsia" w:hAnsi="Cambria Math"/>
+            </w:rPr>
+            <m:t>=</m:t>
+          </m:r>
+          <m:d>
+            <m:dPr>
+              <m:ctrlPr>
+                <w:rPr>
+                  <w:rFonts w:ascii="Cambria Math" w:eastAsiaTheme="minorEastAsia" w:hAnsi="Cambria Math"/>
+                  <w:i/>
+                </w:rPr>
+              </m:ctrlPr>
+            </m:dPr>
+            <m:e>
+              <m:m>
+                <m:mPr>
+                  <m:mcs>
+                    <m:mc>
+                      <m:mcPr>
+                        <m:count m:val="1"/>
+                        <m:mcJc m:val="center"/>
+                      </m:mcPr>
+                    </m:mc>
+                  </m:mcs>
+                  <m:ctrlPr>
+                    <w:rPr>
+                      <w:rFonts w:ascii="Cambria Math" w:eastAsiaTheme="minorEastAsia" w:hAnsi="Cambria Math"/>
+                      <w:i/>
+                    </w:rPr>
+                  </m:ctrlPr>
+                </m:mPr>
+                <m:mr>
+                  <m:e>
+                    <m:sSub>
+                      <m:sSubPr>
+                        <m:ctrlPr>
+                          <w:rPr>
+                            <w:rFonts w:ascii="Cambria Math" w:eastAsiaTheme="minorEastAsia" w:hAnsi="Cambria Math"/>
+                            <w:i/>
+                          </w:rPr>
+                        </m:ctrlPr>
+                      </m:sSubPr>
+                      <m:e>
+                        <m:r>
+                          <w:rPr>
+                            <w:rFonts w:ascii="Cambria Math" w:eastAsiaTheme="minorEastAsia" w:hAnsi="Cambria Math"/>
+                          </w:rPr>
+                          <m:t>ϵ</m:t>
+                        </m:r>
+                      </m:e>
+                      <m:sub>
+                        <m:r>
+                          <w:rPr>
+                            <w:rFonts w:ascii="Cambria Math" w:eastAsiaTheme="minorEastAsia" w:hAnsi="Cambria Math"/>
+                          </w:rPr>
+                          <m:t>1</m:t>
+                        </m:r>
+                      </m:sub>
+                    </m:sSub>
+                  </m:e>
+                </m:mr>
+                <m:mr>
+                  <m:e>
+                    <m:sSub>
+                      <m:sSubPr>
+                        <m:ctrlPr>
+                          <w:rPr>
+                            <w:rFonts w:ascii="Cambria Math" w:eastAsiaTheme="minorEastAsia" w:hAnsi="Cambria Math"/>
+                            <w:i/>
+                          </w:rPr>
+                        </m:ctrlPr>
+                      </m:sSubPr>
+                      <m:e>
+                        <m:r>
+                          <w:rPr>
+                            <w:rFonts w:ascii="Cambria Math" w:eastAsiaTheme="minorEastAsia" w:hAnsi="Cambria Math"/>
+                          </w:rPr>
+                          <m:t>ϵ</m:t>
+                        </m:r>
+                      </m:e>
+                      <m:sub>
+                        <m:r>
+                          <w:rPr>
+                            <w:rFonts w:ascii="Cambria Math" w:eastAsiaTheme="minorEastAsia" w:hAnsi="Cambria Math"/>
+                          </w:rPr>
+                          <m:t>2</m:t>
+                        </m:r>
+                      </m:sub>
+                    </m:sSub>
+                  </m:e>
+                </m:mr>
+                <m:mr>
+                  <m:e>
+                    <m:r>
+                      <w:rPr>
+                        <w:rFonts w:ascii="Cambria Math" w:eastAsiaTheme="minorEastAsia" w:hAnsi="Cambria Math"/>
+                      </w:rPr>
+                      <m:t>⋮</m:t>
+                    </m:r>
+                  </m:e>
+                </m:mr>
+                <m:mr>
+                  <m:e>
+                    <m:sSub>
+                      <m:sSubPr>
+                        <m:ctrlPr>
+                          <w:rPr>
+                            <w:rFonts w:ascii="Cambria Math" w:eastAsiaTheme="minorEastAsia" w:hAnsi="Cambria Math"/>
+                            <w:i/>
+                          </w:rPr>
+                        </m:ctrlPr>
+                      </m:sSubPr>
+                      <m:e>
+                        <m:r>
+                          <w:rPr>
+                            <w:rFonts w:ascii="Cambria Math" w:eastAsiaTheme="minorEastAsia" w:hAnsi="Cambria Math"/>
+                          </w:rPr>
+                          <m:t>ϵ</m:t>
+                        </m:r>
+                      </m:e>
+                      <m:sub>
+                        <m:r>
+                          <w:rPr>
+                            <w:rFonts w:ascii="Cambria Math" w:eastAsiaTheme="minorEastAsia" w:hAnsi="Cambria Math"/>
+                          </w:rPr>
+                          <m:t>n</m:t>
+                        </m:r>
+                      </m:sub>
+                    </m:sSub>
+                  </m:e>
+                </m:mr>
+              </m:m>
+            </m:e>
+          </m:d>
+        </m:oMath>
+      </m:oMathPara>
+    </w:p>
+    <w:p>
+      <w:pPr>
+        <w:rPr>
+          <w:rFonts w:eastAsiaTheme="minorEastAsia"/>
+        </w:rPr>
+      </w:pPr>
+      <m:oMath>
+        <m:r>
+          <m:rPr>
+            <m:sty m:val="bi"/>
+          </m:rPr>
+          <w:rPr>
+            <w:rFonts w:ascii="Cambria Math" w:eastAsiaTheme="minorEastAsia" w:hAnsi="Cambria Math"/>
+          </w:rPr>
+          <m:t>y</m:t>
+        </m:r>
+      </m:oMath>
+      <w:r>
+        <w:rPr>
+          <w:rFonts w:eastAsiaTheme="minorEastAsia"/>
+        </w:rPr>
+        <w:t xml:space="preserve"> is the vector of observed values </w:t>
+      </w:r>
+      <m:oMath>
+        <m:sSub>
+          <m:sSubPr>
+            <m:ctrlPr>
+              <w:rPr>
+                <w:rFonts w:ascii="Cambria Math" w:eastAsiaTheme="minorEastAsia" w:hAnsi="Cambria Math"/>
+                <w:i/>
+              </w:rPr>
+            </m:ctrlPr>
+          </m:sSubPr>
+          <m:e>
+            <m:r>
+              <w:rPr>
+                <w:rFonts w:ascii="Cambria Math" w:eastAsiaTheme="minorEastAsia" w:hAnsi="Cambria Math"/>
+              </w:rPr>
+              <m:t>y</m:t>
+            </m:r>
+          </m:e>
+          <m:sub>
+            <m:r>
+              <w:rPr>
+                <w:rFonts w:ascii="Cambria Math" w:eastAsiaTheme="minorEastAsia" w:hAnsi="Cambria Math"/>
+              </w:rPr>
+              <m:t>i</m:t>
+            </m:r>
+          </m:sub>
+        </m:sSub>
+      </m:oMath>
+      <w:r>
+        <w:rPr>
+          <w:rFonts w:eastAsiaTheme="minorEastAsia"/>
+        </w:rPr>
+        <w:t xml:space="preserve"> of the variable called the response variable, target variable, measured variable,, or dependent variable.</w:t>
+      </w:r>
+    </w:p>
+    <w:p>
+      <w:pPr>
+        <w:rPr>
+          <w:rFonts w:eastAsiaTheme="minorEastAsia"/>
+        </w:rPr>
+      </w:pPr>
+      <m:oMath>
+        <m:r>
+          <m:rPr>
+            <m:sty m:val="bi"/>
+          </m:rPr>
+          <w:rPr>
+            <w:rFonts w:ascii="Cambria Math" w:eastAsiaTheme="minorEastAsia" w:hAnsi="Cambria Math"/>
+          </w:rPr>
+          <m:t>X</m:t>
+        </m:r>
+      </m:oMath>
+      <w:r>
+        <w:rPr>
+          <w:rFonts w:eastAsiaTheme="minorEastAsia"/>
+        </w:rPr>
+        <w:t>, sometimes called the design matrix,</w:t>
+      </w:r>
+      <w:r>
+        <w:rPr>
+          <w:rFonts w:eastAsiaTheme="minorEastAsia"/>
+        </w:rPr>
+        <w:t xml:space="preserve"> is a matrix of row vectors </w:t>
+      </w:r>
+      <m:oMath>
+        <m:sSub>
+          <m:sSubPr>
+            <m:ctrlPr>
+              <w:rPr>
+                <w:rFonts w:ascii="Cambria Math" w:eastAsiaTheme="minorEastAsia" w:hAnsi="Cambria Math"/>
+                <w:i/>
+              </w:rPr>
+            </m:ctrlPr>
+          </m:sSubPr>
+          <m:e>
+            <m:r>
+              <m:rPr>
+                <m:sty m:val="bi"/>
+              </m:rPr>
+              <w:rPr>
+                <w:rFonts w:ascii="Cambria Math" w:eastAsiaTheme="minorEastAsia" w:hAnsi="Cambria Math"/>
+              </w:rPr>
+              <m:t>x</m:t>
+            </m:r>
+            <m:ctrlPr>
+              <w:rPr>
+                <w:rFonts w:ascii="Cambria Math" w:eastAsiaTheme="minorEastAsia" w:hAnsi="Cambria Math"/>
+                <w:b/>
+                <w:bCs/>
+                <w:i/>
+              </w:rPr>
+            </m:ctrlPr>
+          </m:e>
+          <m:sub>
+            <m:r>
+              <w:rPr>
+                <w:rFonts w:ascii="Cambria Math" w:eastAsiaTheme="minorEastAsia" w:hAnsi="Cambria Math"/>
+              </w:rPr>
+              <m:t>i</m:t>
+            </m:r>
+          </m:sub>
+        </m:sSub>
+      </m:oMath>
+      <w:r>
+        <w:rPr>
+          <w:rFonts w:eastAsiaTheme="minorEastAsia"/>
+        </w:rPr>
+        <w:t xml:space="preserve"> representing the samples or a matrix of </w:t>
+      </w:r>
+      <m:oMath>
+        <m:r>
+          <w:rPr>
+            <w:rFonts w:ascii="Cambria Math" w:eastAsiaTheme="minorEastAsia" w:hAnsi="Cambria Math"/>
+          </w:rPr>
+          <m:t>n</m:t>
+        </m:r>
+      </m:oMath>
+      <w:r>
+        <w:rPr>
+          <w:rFonts w:eastAsiaTheme="minorEastAsia"/>
+        </w:rPr>
+        <w:t xml:space="preserve">-dimensional columns vectors </w:t>
+      </w:r>
+      <m:oMath>
+        <m:sSub>
+          <m:sSubPr>
+            <m:ctrlPr>
+              <w:rPr>
+                <w:rFonts w:ascii="Cambria Math" w:eastAsiaTheme="minorEastAsia" w:hAnsi="Cambria Math"/>
+                <w:i/>
+              </w:rPr>
+            </m:ctrlPr>
+          </m:sSubPr>
+          <m:e>
+            <m:r>
+              <m:rPr>
+                <m:sty m:val="bi"/>
+              </m:rPr>
+              <w:rPr>
+                <w:rFonts w:ascii="Cambria Math" w:eastAsiaTheme="minorEastAsia" w:hAnsi="Cambria Math"/>
+              </w:rPr>
+              <m:t>x</m:t>
+            </m:r>
+            <m:ctrlPr>
+              <w:rPr>
+                <w:rFonts w:ascii="Cambria Math" w:eastAsiaTheme="minorEastAsia" w:hAnsi="Cambria Math"/>
+                <w:b/>
+                <w:bCs/>
+                <w:i/>
+              </w:rPr>
+            </m:ctrlPr>
+          </m:e>
+          <m:sub>
+            <m:r>
+              <w:rPr>
+                <w:rFonts w:ascii="Cambria Math" w:eastAsiaTheme="minorEastAsia" w:hAnsi="Cambria Math"/>
+              </w:rPr>
+              <m:t>j</m:t>
+            </m:r>
+          </m:sub>
+        </m:sSub>
+      </m:oMath>
+      <w:r>
+        <w:rPr>
+          <w:rFonts w:eastAsiaTheme="minorEastAsia"/>
+        </w:rPr>
+        <w:t>, which are known as the regressors/independent variables/predictor variables.</w:t>
+      </w:r>
+    </w:p>
+    <w:p>
+      <w:pPr>
+        <w:pStyle w:val="ListParagraph"/>
+        <w:numPr>
+          <w:ilvl w:val="0"/>
+          <w:numId w:val="4"/>
+        </w:numPr>
+        <w:rPr>
+          <w:rFonts w:eastAsiaTheme="minorEastAsia"/>
+        </w:rPr>
+      </w:pPr>
+      <w:r>
+        <w:rPr>
+          <w:rFonts w:eastAsiaTheme="minorEastAsia"/>
+        </w:rPr>
+        <w:t xml:space="preserve">A constant is usually included as one of the regressors with the corresponding coefficient </w:t>
+      </w:r>
+      <m:oMath>
+        <m:sSub>
+          <m:sSubPr>
+            <m:ctrlPr>
+              <w:rPr>
+                <w:rFonts w:ascii="Cambria Math" w:eastAsiaTheme="minorEastAsia" w:hAnsi="Cambria Math"/>
+                <w:i/>
+              </w:rPr>
+            </m:ctrlPr>
+          </m:sSubPr>
+          <m:e>
+            <m:r>
+              <w:rPr>
+                <w:rFonts w:ascii="Cambria Math" w:eastAsiaTheme="minorEastAsia" w:hAnsi="Cambria Math"/>
+              </w:rPr>
+              <m:t>a</m:t>
+            </m:r>
+          </m:e>
+          <m:sub>
+            <m:r>
+              <w:rPr>
+                <w:rFonts w:ascii="Cambria Math" w:eastAsiaTheme="minorEastAsia" w:hAnsi="Cambria Math"/>
+              </w:rPr>
+              <m:t>0</m:t>
+            </m:r>
+          </m:sub>
+        </m:sSub>
+      </m:oMath>
+      <w:r>
+        <w:rPr>
+          <w:rFonts w:eastAsiaTheme="minorEastAsia"/>
+        </w:rPr>
+        <w:t xml:space="preserve"> known as the intercept.</w:t>
+      </w:r>
+    </w:p>
+    <w:p>
+      <w:pPr>
+        <w:pStyle w:val="ListParagraph"/>
+        <w:numPr>
+          <w:ilvl w:val="0"/>
+          <w:numId w:val="4"/>
+        </w:numPr>
+        <w:rPr>
+          <w:rFonts w:eastAsiaTheme="minorEastAsia"/>
+        </w:rPr>
+      </w:pPr>
+      <w:r>
+        <w:rPr>
+          <w:rFonts w:eastAsiaTheme="minorEastAsia"/>
+        </w:rPr>
+        <w:t xml:space="preserve">Regressors can be nonlinear w.r.t. another regressor as in the case of polynomial regression. The model is linear as long as it is linear w.r.t. </w:t>
+      </w:r>
+      <m:oMath>
+        <m:r>
+          <m:rPr>
+            <m:sty m:val="bi"/>
+          </m:rPr>
+          <w:rPr>
+            <w:rFonts w:ascii="Cambria Math" w:eastAsiaTheme="minorEastAsia" w:hAnsi="Cambria Math"/>
+          </w:rPr>
+          <m:t>a</m:t>
+        </m:r>
+      </m:oMath>
+      <w:r>
+        <w:rPr>
+          <w:rFonts w:eastAsiaTheme="minorEastAsia"/>
+        </w:rPr>
+        <w:t>.</w:t>
+      </w:r>
+    </w:p>
+    <w:p>
+      <w:pPr>
+        <w:pStyle w:val="ListParagraph"/>
+        <w:numPr>
+          <w:ilvl w:val="0"/>
+          <w:numId w:val="4"/>
+        </w:numPr>
+        <w:rPr>
+          <w:rFonts w:eastAsiaTheme="minorEastAsia"/>
+        </w:rPr>
+      </w:pPr>
+      <m:oMath>
+        <m:sSub>
+          <m:sSubPr>
+            <m:ctrlPr>
+              <w:rPr>
+                <w:rFonts w:ascii="Cambria Math" w:eastAsiaTheme="minorEastAsia" w:hAnsi="Cambria Math"/>
+                <w:i/>
+              </w:rPr>
+            </m:ctrlPr>
+          </m:sSubPr>
+          <m:e>
+            <m:r>
+              <w:rPr>
+                <w:rFonts w:ascii="Cambria Math" w:eastAsiaTheme="minorEastAsia" w:hAnsi="Cambria Math"/>
+              </w:rPr>
+              <m:t>x</m:t>
+            </m:r>
+          </m:e>
+          <m:sub>
+            <m:r>
+              <w:rPr>
+                <w:rFonts w:ascii="Cambria Math" w:eastAsiaTheme="minorEastAsia" w:hAnsi="Cambria Math"/>
+              </w:rPr>
+              <m:t>ij</m:t>
+            </m:r>
+          </m:sub>
+        </m:sSub>
+      </m:oMath>
+      <w:r>
+        <w:rPr>
+          <w:rFonts w:eastAsiaTheme="minorEastAsia"/>
+        </w:rPr>
+        <w:t xml:space="preserve"> may be viewed as either observed value</w:t>
+      </w:r>
+      <w:r>
+        <w:rPr>
+          <w:rFonts w:eastAsiaTheme="minorEastAsia"/>
+        </w:rPr>
+        <w:t xml:space="preserve">s </w:t>
+      </w:r>
+      <w:r>
+        <w:rPr>
+          <w:rFonts w:eastAsiaTheme="minorEastAsia"/>
+        </w:rPr>
+        <w:t xml:space="preserve">of random variables </w:t>
+      </w:r>
+      <m:oMath>
+        <m:sSub>
+          <m:sSubPr>
+            <m:ctrlPr>
+              <w:rPr>
+                <w:rFonts w:ascii="Cambria Math" w:eastAsiaTheme="minorEastAsia" w:hAnsi="Cambria Math"/>
+                <w:i/>
+              </w:rPr>
+            </m:ctrlPr>
+          </m:sSubPr>
+          <m:e>
+            <m:r>
+              <w:rPr>
+                <w:rFonts w:ascii="Cambria Math" w:eastAsiaTheme="minorEastAsia" w:hAnsi="Cambria Math"/>
+              </w:rPr>
+              <m:t>X</m:t>
+            </m:r>
+          </m:e>
+          <m:sub>
+            <m:r>
+              <w:rPr>
+                <w:rFonts w:ascii="Cambria Math" w:eastAsiaTheme="minorEastAsia" w:hAnsi="Cambria Math"/>
+              </w:rPr>
+              <m:t>j</m:t>
+            </m:r>
+          </m:sub>
+        </m:sSub>
+      </m:oMath>
+      <w:r>
+        <w:rPr>
+          <w:rFonts w:eastAsiaTheme="minorEastAsia"/>
+        </w:rPr>
+        <w:t xml:space="preserve"> or as fixed values chosen prior to observing </w:t>
+      </w:r>
+      <m:oMath>
+        <m:sSub>
+          <m:sSubPr>
+            <m:ctrlPr>
+              <w:rPr>
+                <w:rFonts w:ascii="Cambria Math" w:eastAsiaTheme="minorEastAsia" w:hAnsi="Cambria Math"/>
+                <w:i/>
+              </w:rPr>
+            </m:ctrlPr>
+          </m:sSubPr>
+          <m:e>
+            <m:r>
+              <w:rPr>
+                <w:rFonts w:ascii="Cambria Math" w:eastAsiaTheme="minorEastAsia" w:hAnsi="Cambria Math"/>
+              </w:rPr>
+              <m:t>y</m:t>
+            </m:r>
+          </m:e>
+          <m:sub>
+            <m:r>
+              <w:rPr>
+                <w:rFonts w:ascii="Cambria Math" w:eastAsiaTheme="minorEastAsia" w:hAnsi="Cambria Math"/>
+              </w:rPr>
+              <m:t>i</m:t>
+            </m:r>
+          </m:sub>
+        </m:sSub>
+      </m:oMath>
+      <w:r>
+        <w:rPr>
+          <w:rFonts w:eastAsiaTheme="minorEastAsia"/>
+        </w:rPr>
+        <w:t>. Both interpretations may be appropriate in different cases, and they generally lead to the same estimation procedures.</w:t>
+      </w:r>
+    </w:p>
+    <w:p>
+      <w:pPr>
+        <w:rPr>
+          <w:rFonts w:eastAsiaTheme="minorEastAsia"/>
+        </w:rPr>
+      </w:pPr>
+      <m:oMath>
+        <m:r>
+          <m:rPr>
+            <m:sty m:val="bi"/>
+          </m:rPr>
+          <w:rPr>
+            <w:rFonts w:ascii="Cambria Math" w:eastAsiaTheme="minorEastAsia" w:hAnsi="Cambria Math"/>
+          </w:rPr>
+          <m:t>a</m:t>
+        </m:r>
+      </m:oMath>
+      <w:r>
+        <w:rPr>
+          <w:rFonts w:eastAsiaTheme="minorEastAsia"/>
+          <w:b/>
+          <w:bCs/>
+        </w:rPr>
+        <w:t xml:space="preserve"> </w:t>
+      </w:r>
+      <w:r>
+        <w:rPr>
+          <w:rFonts w:eastAsiaTheme="minorEastAsia"/>
+        </w:rPr>
+        <w:t xml:space="preserve">is the </w:t>
+      </w:r>
+      <m:oMath>
+        <m:d>
+          <m:dPr>
+            <m:ctrlPr>
+              <w:rPr>
+                <w:rFonts w:ascii="Cambria Math" w:eastAsiaTheme="minorEastAsia" w:hAnsi="Cambria Math"/>
+                <w:i/>
+              </w:rPr>
+            </m:ctrlPr>
+          </m:dPr>
+          <m:e>
+            <m:r>
+              <w:rPr>
+                <w:rFonts w:ascii="Cambria Math" w:eastAsiaTheme="minorEastAsia" w:hAnsi="Cambria Math"/>
+              </w:rPr>
+              <m:t>p+1</m:t>
+            </m:r>
+          </m:e>
+        </m:d>
+      </m:oMath>
+      <w:r>
+        <w:rPr>
+          <w:rFonts w:eastAsiaTheme="minorEastAsia"/>
+        </w:rPr>
+        <w:t xml:space="preserve">-dimensional parameter vector, where </w:t>
+      </w:r>
+      <m:oMath>
+        <m:sSub>
+          <m:sSubPr>
+            <m:ctrlPr>
+              <w:rPr>
+                <w:rFonts w:ascii="Cambria Math" w:eastAsiaTheme="minorEastAsia" w:hAnsi="Cambria Math"/>
+                <w:i/>
+              </w:rPr>
+            </m:ctrlPr>
+          </m:sSubPr>
+          <m:e>
+            <m:r>
+              <w:rPr>
+                <w:rFonts w:ascii="Cambria Math" w:eastAsiaTheme="minorEastAsia" w:hAnsi="Cambria Math"/>
+              </w:rPr>
+              <m:t>a</m:t>
+            </m:r>
+          </m:e>
+          <m:sub>
+            <m:r>
+              <w:rPr>
+                <w:rFonts w:ascii="Cambria Math" w:eastAsiaTheme="minorEastAsia" w:hAnsi="Cambria Math"/>
+              </w:rPr>
+              <m:t>0</m:t>
+            </m:r>
+          </m:sub>
+        </m:sSub>
+      </m:oMath>
+      <w:r>
+        <w:rPr>
+          <w:rFonts w:eastAsiaTheme="minorEastAsia"/>
+        </w:rPr>
+        <w:t xml:space="preserve"> is the intercept term.</w:t>
+      </w:r>
+      <w:r>
+        <w:rPr>
+          <w:rFonts w:eastAsiaTheme="minorEastAsia"/>
+        </w:rPr>
+        <w:t xml:space="preserve"> </w:t>
+      </w:r>
+      <w:r>
+        <w:rPr>
+          <w:rFonts w:eastAsiaTheme="minorEastAsia"/>
+        </w:rPr>
+        <w:t xml:space="preserve">In simple linear regression, </w:t>
+      </w:r>
+      <m:oMath>
+        <m:r>
+          <w:rPr>
+            <w:rFonts w:ascii="Cambria Math" w:eastAsiaTheme="minorEastAsia" w:hAnsi="Cambria Math"/>
+          </w:rPr>
+          <m:t>p=1</m:t>
+        </m:r>
+      </m:oMath>
+      <w:r>
+        <w:rPr>
+          <w:rFonts w:eastAsiaTheme="minorEastAsia"/>
+        </w:rPr>
+        <w:t xml:space="preserve">, and the coefficient </w:t>
+      </w:r>
+      <m:oMath>
+        <m:sSub>
+          <m:sSubPr>
+            <m:ctrlPr>
+              <w:rPr>
+                <w:rFonts w:ascii="Cambria Math" w:eastAsiaTheme="minorEastAsia" w:hAnsi="Cambria Math"/>
+                <w:i/>
+              </w:rPr>
+            </m:ctrlPr>
+          </m:sSubPr>
+          <m:e>
+            <m:r>
+              <w:rPr>
+                <w:rFonts w:ascii="Cambria Math" w:eastAsiaTheme="minorEastAsia" w:hAnsi="Cambria Math"/>
+              </w:rPr>
+              <m:t>a</m:t>
+            </m:r>
+          </m:e>
+          <m:sub>
+            <m:r>
+              <w:rPr>
+                <w:rFonts w:ascii="Cambria Math" w:eastAsiaTheme="minorEastAsia" w:hAnsi="Cambria Math"/>
+              </w:rPr>
+              <m:t>1</m:t>
+            </m:r>
+          </m:sub>
+        </m:sSub>
+      </m:oMath>
+      <w:r>
+        <w:rPr>
+          <w:rFonts w:eastAsiaTheme="minorEastAsia"/>
+        </w:rPr>
+        <w:t xml:space="preserve"> is the regression slope. </w:t>
+      </w:r>
+      <w:r>
+        <w:rPr>
+          <w:rFonts w:eastAsiaTheme="minorEastAsia"/>
+        </w:rPr>
+        <w:t xml:space="preserve">Statistical estimation and inference in linear regression focuses on </w:t>
+      </w:r>
+      <m:oMath>
+        <m:r>
+          <m:rPr>
+            <m:sty m:val="bi"/>
+          </m:rPr>
+          <w:rPr>
+            <w:rFonts w:ascii="Cambria Math" w:eastAsiaTheme="minorEastAsia" w:hAnsi="Cambria Math"/>
+          </w:rPr>
+          <m:t>a</m:t>
+        </m:r>
+      </m:oMath>
+      <w:r>
+        <w:rPr>
+          <w:rFonts w:eastAsiaTheme="minorEastAsia"/>
+        </w:rPr>
+        <w:t>.</w:t>
+      </w:r>
+      <w:r>
+        <w:rPr>
+          <w:rFonts w:eastAsiaTheme="minorEastAsia"/>
+        </w:rPr>
+        <w:t xml:space="preserve"> </w:t>
+      </w:r>
+      <w:r>
+        <w:rPr>
+          <w:rFonts w:eastAsiaTheme="minorEastAsia"/>
+        </w:rPr>
+        <w:t xml:space="preserve">The coefficients in </w:t>
+      </w:r>
+      <m:oMath>
+        <m:r>
+          <m:rPr>
+            <m:sty m:val="bi"/>
+          </m:rPr>
+          <w:rPr>
+            <w:rFonts w:ascii="Cambria Math" w:eastAsiaTheme="minorEastAsia" w:hAnsi="Cambria Math"/>
+          </w:rPr>
+          <m:t>a</m:t>
+        </m:r>
+      </m:oMath>
+      <w:r>
+        <w:rPr>
+          <w:rFonts w:eastAsiaTheme="minorEastAsia"/>
+        </w:rPr>
+        <w:t xml:space="preserve"> </w:t>
+      </w:r>
+      <w:r>
+        <w:rPr>
+          <w:rFonts w:eastAsiaTheme="minorEastAsia"/>
+        </w:rPr>
+        <w:t xml:space="preserve">(sometimes called effects) </w:t>
+      </w:r>
+      <w:r>
+        <w:rPr>
+          <w:rFonts w:eastAsiaTheme="minorEastAsia"/>
+        </w:rPr>
+        <w:t xml:space="preserve">are interpreted as the partial derivatives of </w:t>
+      </w:r>
+      <m:oMath>
+        <m:r>
+          <w:rPr>
+            <w:rFonts w:ascii="Cambria Math" w:eastAsiaTheme="minorEastAsia" w:hAnsi="Cambria Math"/>
+          </w:rPr>
+          <m:t>y</m:t>
+        </m:r>
+      </m:oMath>
+      <w:r>
+        <w:rPr>
+          <w:rFonts w:eastAsiaTheme="minorEastAsia"/>
+        </w:rPr>
+        <w:t xml:space="preserve"> w.r.t. </w:t>
+      </w:r>
+      <m:oMath>
+        <m:sSub>
+          <m:sSubPr>
+            <m:ctrlPr>
+              <w:rPr>
+                <w:rFonts w:ascii="Cambria Math" w:eastAsiaTheme="minorEastAsia" w:hAnsi="Cambria Math"/>
+                <w:i/>
+              </w:rPr>
+            </m:ctrlPr>
+          </m:sSubPr>
+          <m:e>
+            <m:r>
+              <w:rPr>
+                <w:rFonts w:ascii="Cambria Math" w:eastAsiaTheme="minorEastAsia" w:hAnsi="Cambria Math"/>
+              </w:rPr>
+              <m:t>x</m:t>
+            </m:r>
+          </m:e>
+          <m:sub>
+            <m:r>
+              <w:rPr>
+                <w:rFonts w:ascii="Cambria Math" w:eastAsiaTheme="minorEastAsia" w:hAnsi="Cambria Math"/>
+              </w:rPr>
+              <m:t>j</m:t>
+            </m:r>
+          </m:sub>
+        </m:sSub>
+      </m:oMath>
+      <w:r>
+        <w:rPr>
+          <w:rFonts w:eastAsiaTheme="minorEastAsia"/>
+        </w:rPr>
+        <w:t>.</w:t>
+      </w:r>
+    </w:p>
+    <w:p>
+      <w:pPr>
+        <w:rPr>
+          <w:rFonts w:eastAsiaTheme="minorEastAsia"/>
+        </w:rPr>
+      </w:pPr>
+      <m:oMath>
+        <m:r>
+          <m:rPr>
+            <m:sty m:val="bi"/>
+          </m:rPr>
+          <w:rPr>
+            <w:rFonts w:ascii="Cambria Math" w:eastAsiaTheme="minorEastAsia" w:hAnsi="Cambria Math"/>
+          </w:rPr>
+          <m:t>ϵ</m:t>
+        </m:r>
+      </m:oMath>
+      <w:r>
+        <w:rPr>
+          <w:rFonts w:eastAsiaTheme="minorEastAsia"/>
+        </w:rPr>
+        <w:t xml:space="preserve"> is the noise or error term and captures all other factors that influence </w:t>
+      </w:r>
+      <m:oMath>
+        <m:r>
+          <w:rPr>
+            <w:rFonts w:ascii="Cambria Math" w:eastAsiaTheme="minorEastAsia" w:hAnsi="Cambria Math"/>
+          </w:rPr>
+          <m:t>y</m:t>
+        </m:r>
+      </m:oMath>
+      <w:r>
+        <w:rPr>
+          <w:rFonts w:eastAsiaTheme="minorEastAsia"/>
+        </w:rPr>
+        <w:t xml:space="preserve"> other than </w:t>
+      </w:r>
+      <m:oMath>
+        <m:sSub>
+          <m:sSubPr>
+            <m:ctrlPr>
+              <w:rPr>
+                <w:rFonts w:ascii="Cambria Math" w:eastAsiaTheme="minorEastAsia" w:hAnsi="Cambria Math"/>
+                <w:i/>
+              </w:rPr>
+            </m:ctrlPr>
+          </m:sSubPr>
+          <m:e>
+            <m:r>
+              <w:rPr>
+                <w:rFonts w:ascii="Cambria Math" w:eastAsiaTheme="minorEastAsia" w:hAnsi="Cambria Math"/>
+              </w:rPr>
+              <m:t>x</m:t>
+            </m:r>
+          </m:e>
+          <m:sub>
+            <m:r>
+              <w:rPr>
+                <w:rFonts w:ascii="Cambria Math" w:eastAsiaTheme="minorEastAsia" w:hAnsi="Cambria Math"/>
+              </w:rPr>
+              <m:t>j</m:t>
+            </m:r>
+          </m:sub>
+        </m:sSub>
+      </m:oMath>
+      <w:r>
+        <w:rPr>
+          <w:rFonts w:eastAsiaTheme="minorEastAsia"/>
+        </w:rPr>
+        <w:t>.</w:t>
+      </w:r>
+      <w:r>
+        <w:rPr>
+          <w:rFonts w:eastAsiaTheme="minorEastAsia"/>
+        </w:rPr>
+        <w:t xml:space="preserve"> The relationship between </w:t>
+      </w:r>
+      <m:oMath>
+        <m:r>
+          <w:rPr>
+            <w:rFonts w:ascii="Cambria Math" w:eastAsiaTheme="minorEastAsia" w:hAnsi="Cambria Math"/>
+          </w:rPr>
+          <m:t>ϵ</m:t>
+        </m:r>
+      </m:oMath>
+      <w:r>
+        <w:rPr>
+          <w:rFonts w:eastAsiaTheme="minorEastAsia"/>
+        </w:rPr>
+        <w:t xml:space="preserve"> and </w:t>
+      </w:r>
+      <m:oMath>
+        <m:sSub>
+          <m:sSubPr>
+            <m:ctrlPr>
+              <w:rPr>
+                <w:rFonts w:ascii="Cambria Math" w:eastAsiaTheme="minorEastAsia" w:hAnsi="Cambria Math"/>
+                <w:i/>
+              </w:rPr>
+            </m:ctrlPr>
+          </m:sSubPr>
+          <m:e>
+            <m:r>
+              <w:rPr>
+                <w:rFonts w:ascii="Cambria Math" w:eastAsiaTheme="minorEastAsia" w:hAnsi="Cambria Math"/>
+              </w:rPr>
+              <m:t>x</m:t>
+            </m:r>
+          </m:e>
+          <m:sub>
+            <m:r>
+              <w:rPr>
+                <w:rFonts w:ascii="Cambria Math" w:eastAsiaTheme="minorEastAsia" w:hAnsi="Cambria Math"/>
+              </w:rPr>
+              <m:t>j</m:t>
+            </m:r>
+          </m:sub>
+        </m:sSub>
+      </m:oMath>
+      <w:r>
+        <w:rPr>
+          <w:rFonts w:eastAsiaTheme="minorEastAsia"/>
+        </w:rPr>
+        <w:t xml:space="preserve"> (like correlation) informs the appropriate estimation method.</w:t>
+      </w:r>
+    </w:p>
+    <w:p>
+      <w:pPr>
+        <w:rPr>
+          <w:rFonts w:eastAsiaTheme="minorEastAsia"/>
+        </w:rPr>
+      </w:pPr>
+      <w:r>
+        <w:rPr>
+          <w:rFonts w:eastAsiaTheme="minorEastAsia"/>
+        </w:rPr>
+        <w:t xml:space="preserve">Fitting a linear model requires estimating </w:t>
+      </w:r>
+      <m:oMath>
+        <m:r>
+          <m:rPr>
+            <m:sty m:val="bi"/>
+          </m:rPr>
+          <w:rPr>
+            <w:rFonts w:ascii="Cambria Math" w:eastAsiaTheme="minorEastAsia" w:hAnsi="Cambria Math"/>
+          </w:rPr>
+          <m:t>a</m:t>
+        </m:r>
+      </m:oMath>
+      <w:r>
+        <w:rPr>
+          <w:rFonts w:eastAsiaTheme="minorEastAsia"/>
+        </w:rPr>
+        <w:t xml:space="preserve"> s.t. the error term </w:t>
+      </w:r>
+      <m:oMath>
+        <m:r>
+          <m:rPr>
+            <m:sty m:val="bi"/>
+          </m:rPr>
+          <w:rPr>
+            <w:rFonts w:ascii="Cambria Math" w:eastAsiaTheme="minorEastAsia" w:hAnsi="Cambria Math"/>
+          </w:rPr>
+          <m:t>ϵ</m:t>
+        </m:r>
+        <m:r>
+          <m:rPr>
+            <m:sty m:val="bi"/>
+          </m:rPr>
+          <w:rPr>
+            <w:rFonts w:ascii="Cambria Math" w:eastAsiaTheme="minorEastAsia" w:hAnsi="Cambria Math"/>
+          </w:rPr>
+          <m:t>=y-Xa</m:t>
+        </m:r>
+      </m:oMath>
+      <w:r>
+        <w:rPr>
+          <w:rFonts w:eastAsiaTheme="minorEastAsia"/>
+        </w:rPr>
+        <w:t xml:space="preserve"> is minimized. A common objective function to minimize is the sum of squared errors </w:t>
+      </w:r>
+      <m:oMath>
+        <m:sSubSup>
+          <m:sSubSupPr>
+            <m:ctrlPr>
+              <w:rPr>
+                <w:rFonts w:ascii="Cambria Math" w:eastAsiaTheme="minorEastAsia" w:hAnsi="Cambria Math"/>
+                <w:b/>
+                <w:bCs/>
+                <w:i/>
+              </w:rPr>
+            </m:ctrlPr>
+          </m:sSubSupPr>
+          <m:e>
+            <m:d>
+              <m:dPr>
+                <m:begChr m:val="‖"/>
+                <m:endChr m:val="‖"/>
+                <m:ctrlPr>
+                  <w:rPr>
+                    <w:rFonts w:ascii="Cambria Math" w:eastAsiaTheme="minorEastAsia" w:hAnsi="Cambria Math"/>
+                    <w:i/>
+                  </w:rPr>
+                </m:ctrlPr>
+              </m:dPr>
+              <m:e>
+                <m:r>
+                  <m:rPr>
+                    <m:sty m:val="bi"/>
+                  </m:rPr>
+                  <w:rPr>
+                    <w:rFonts w:ascii="Cambria Math" w:eastAsiaTheme="minorEastAsia" w:hAnsi="Cambria Math"/>
+                  </w:rPr>
+                  <m:t>ϵ</m:t>
+                </m:r>
+                <m:ctrlPr>
+                  <w:rPr>
+                    <w:rFonts w:ascii="Cambria Math" w:eastAsiaTheme="minorEastAsia" w:hAnsi="Cambria Math"/>
+                    <w:b/>
+                    <w:bCs/>
+                    <w:i/>
+                  </w:rPr>
+                </m:ctrlPr>
+              </m:e>
+            </m:d>
+          </m:e>
+          <m:sub>
+            <m:r>
+              <w:rPr>
+                <w:rFonts w:ascii="Cambria Math" w:eastAsiaTheme="minorEastAsia" w:hAnsi="Cambria Math"/>
+              </w:rPr>
+              <m:t>2</m:t>
+            </m:r>
+          </m:sub>
+          <m:sup>
+            <m:r>
+              <w:rPr>
+                <w:rFonts w:ascii="Cambria Math" w:eastAsiaTheme="minorEastAsia" w:hAnsi="Cambria Math"/>
+              </w:rPr>
+              <m:t>2</m:t>
+            </m:r>
+          </m:sup>
+        </m:sSubSup>
+        <m:r>
+          <m:rPr>
+            <m:sty m:val="bi"/>
+          </m:rPr>
+          <w:rPr>
+            <w:rFonts w:ascii="Cambria Math" w:eastAsiaTheme="minorEastAsia" w:hAnsi="Cambria Math"/>
+          </w:rPr>
+          <m:t>=</m:t>
+        </m:r>
+        <m:nary>
+          <m:naryPr>
+            <m:chr m:val="∑"/>
+            <m:supHide m:val="1"/>
+            <m:ctrlPr>
+              <w:rPr>
+                <w:rFonts w:ascii="Cambria Math" w:eastAsiaTheme="minorEastAsia" w:hAnsi="Cambria Math"/>
+                <w:b/>
+                <w:bCs/>
+                <w:i/>
+              </w:rPr>
+            </m:ctrlPr>
+          </m:naryPr>
+          <m:sub>
+            <m:r>
+              <w:rPr>
+                <w:rFonts w:ascii="Cambria Math" w:eastAsiaTheme="minorEastAsia" w:hAnsi="Cambria Math"/>
+              </w:rPr>
+              <m:t>i</m:t>
+            </m:r>
+          </m:sub>
+          <m:sup>
+            <m:ctrlPr>
+              <w:rPr>
+                <w:rFonts w:ascii="Cambria Math" w:eastAsiaTheme="minorEastAsia" w:hAnsi="Cambria Math"/>
+                <w:i/>
+              </w:rPr>
+            </m:ctrlPr>
+          </m:sup>
+          <m:e>
+            <m:sSup>
+              <m:sSupPr>
+                <m:ctrlPr>
+                  <w:rPr>
+                    <w:rFonts w:ascii="Cambria Math" w:eastAsiaTheme="minorEastAsia" w:hAnsi="Cambria Math"/>
+                    <w:i/>
+                  </w:rPr>
+                </m:ctrlPr>
+              </m:sSupPr>
+              <m:e>
+                <m:d>
+                  <m:dPr>
+                    <m:begChr m:val="|"/>
+                    <m:endChr m:val="|"/>
+                    <m:ctrlPr>
+                      <w:rPr>
+                        <w:rFonts w:ascii="Cambria Math" w:eastAsiaTheme="minorEastAsia" w:hAnsi="Cambria Math"/>
+                        <w:i/>
+                      </w:rPr>
+                    </m:ctrlPr>
+                  </m:dPr>
+                  <m:e>
+                    <m:sSub>
+                      <m:sSubPr>
+                        <m:ctrlPr>
+                          <w:rPr>
+                            <w:rFonts w:ascii="Cambria Math" w:eastAsiaTheme="minorEastAsia" w:hAnsi="Cambria Math"/>
+                            <w:i/>
+                          </w:rPr>
+                        </m:ctrlPr>
+                      </m:sSubPr>
+                      <m:e>
+                        <m:r>
+                          <w:rPr>
+                            <w:rFonts w:ascii="Cambria Math" w:eastAsiaTheme="minorEastAsia" w:hAnsi="Cambria Math"/>
+                          </w:rPr>
+                          <m:t>ϵ</m:t>
+                        </m:r>
+                      </m:e>
+                      <m:sub>
+                        <m:r>
+                          <w:rPr>
+                            <w:rFonts w:ascii="Cambria Math" w:eastAsiaTheme="minorEastAsia" w:hAnsi="Cambria Math"/>
+                          </w:rPr>
+                          <m:t>i</m:t>
+                        </m:r>
+                      </m:sub>
+                    </m:sSub>
+                  </m:e>
+                </m:d>
+              </m:e>
+              <m:sup>
+                <m:r>
+                  <w:rPr>
+                    <w:rFonts w:ascii="Cambria Math" w:eastAsiaTheme="minorEastAsia" w:hAnsi="Cambria Math"/>
+                  </w:rPr>
+                  <m:t>2</m:t>
+                </m:r>
+              </m:sup>
+            </m:sSup>
+            <m:ctrlPr>
+              <w:rPr>
+                <w:rFonts w:ascii="Cambria Math" w:eastAsiaTheme="minorEastAsia" w:hAnsi="Cambria Math"/>
+                <w:i/>
+              </w:rPr>
+            </m:ctrlPr>
+          </m:e>
+        </m:nary>
+      </m:oMath>
+      <w:r>
+        <w:rPr>
+          <w:rFonts w:eastAsiaTheme="minorEastAsia"/>
+        </w:rPr>
+        <w:t>.</w:t>
+      </w:r>
+    </w:p>
+    <w:p>
+      <w:pPr>
+        <w:pStyle w:val="Heading2"/>
+        <w:rPr>
+          <w:rFonts w:eastAsiaTheme="minorEastAsia"/>
+        </w:rPr>
+      </w:pPr>
+      <w:r>
+        <w:rPr>
+          <w:rFonts w:eastAsiaTheme="minorEastAsia"/>
+        </w:rPr>
+        <w:lastRenderedPageBreak/>
+        <w:t>Assumptions</w:t>
+      </w:r>
+    </w:p>
+    <w:p/>
+    <w:p>
+      <w:pPr>
+        <w:pStyle w:val="Heading1"/>
+        <w:rPr>
+          <w:rFonts w:eastAsiaTheme="minorEastAsia"/>
+        </w:rPr>
+      </w:pPr>
+      <w:r>
+        <w:rPr>
+          <w:rFonts w:eastAsiaTheme="minorEastAsia"/>
+        </w:rPr>
+        <w:t>Ridge regression</w:t>
+      </w:r>
+    </w:p>
+    <w:p>
+      <w:pPr>
+        <w:pStyle w:val="Heading1"/>
+      </w:pPr>
+      <w:r>
+        <w:t>Lasso regression</w:t>
+      </w:r>
+    </w:p>
+    <w:p>
+      <w:pPr>
+        <w:pStyle w:val="Heading1"/>
+      </w:pPr>
+      <w:r>
+        <w:t>Applications of linear regression/least squares</w:t>
+      </w:r>
+    </w:p>
+    <w:p>
+      <w:r>
+        <w:t>Estimating GMP model coefficients</w:t>
+      </w:r>
+    </w:p>
+    <w:p>
+      <w:r>
+        <w:t>Calculating FIR filter coefficients to fit a desired frequency response</w:t>
+      </w:r>
+    </w:p>
+    <w:p>
+      <w:r>
+        <w:t>IIR filter coefficients – iterative process; take partial derivative of objective function w.r.t. the coefficients</w:t>
+      </w:r>
+    </w:p>
+    <w:p>
+      <w:r>
+        <w:t xml:space="preserve">Estimating the mean of a Gaussian random variable – the MLE is the sample mean, which is also the LSE. Application to </w:t>
+      </w:r>
+      <w:r>
+        <w:t>SPDFT for measuring IM2, IM3, RSB.</w:t>
+      </w:r>
+    </w:p>
+    <w:p>
+      <w:r>
+        <w:t>SPDFT is used for MLE in the presence of AWGN.</w:t>
       </w:r>
     </w:p>
     <w:sectPr>
@@ -1229,6 +3712,119 @@
 <file path=word/numbering.xml><?xml version="1.0" encoding="utf-8"?>
 <w:numbering xmlns:wpc="http://schemas.microsoft.com/office/word/2010/wordprocessingCanvas" xmlns:cx="http://schemas.microsoft.com/office/drawing/2014/chartex" xmlns:cx1="http://schemas.microsoft.com/office/drawing/2015/9/8/chartex" xmlns:cx2="http://schemas.microsoft.com/office/drawing/2015/10/21/chartex" xmlns:cx3="http://schemas.microsoft.com/office/drawing/2016/5/9/chartex" xmlns:cx4="http://schemas.microsoft.com/office/drawing/2016/5/10/chartex" xmlns:cx5="http://schemas.microsoft.com/office/drawing/2016/5/11/chartex" xmlns:cx6="http://schemas.microsoft.com/office/drawing/2016/5/12/chartex" xmlns:cx7="http://schemas.microsoft.com/office/drawing/2016/5/13/chartex" xmlns:cx8="http://schemas.microsoft.com/office/drawing/2016/5/14/chartex" xmlns:mc="http://schemas.openxmlformats.org/markup-compatibility/2006" xmlns:aink="http://schemas.microsoft.com/office/drawing/2016/ink" xmlns:am3d="http://schemas.microsoft.com/office/drawing/2017/model3d" xmlns:o="urn:schemas-microsoft-com:office:office" xmlns:oel="http://schemas.microsoft.com/office/2019/extlst" xmlns:r="http://schemas.openxmlformats.org/officeDocument/2006/relationships" xmlns:m="http://schemas.openxmlformats.org/officeDocument/2006/math" xmlns:v="urn:schemas-microsoft-com:vml" xmlns:wp14="http://schemas.microsoft.com/office/word/2010/wordprocessingDrawing" xmlns:wp="http://schemas.openxmlformats.org/drawingml/2006/wordprocessingDrawing" xmlns:w10="urn:schemas-microsoft-com:office:word" xmlns:w="http://schemas.openxmlformats.org/wordprocessingml/2006/main" xmlns:w14="http://schemas.microsoft.com/office/word/2010/wordml" xmlns:w15="http://schemas.microsoft.com/office/word/2012/wordml" xmlns:w16cex="http://schemas.microsoft.com/office/word/2018/wordml/cex" xmlns:w16cid="http://schemas.microsoft.com/office/word/2016/wordml/cid" xmlns:w16="http://schemas.microsoft.com/office/word/2018/wordml" xmlns:w16du="http://schemas.microsoft.com/office/word/2023/wordml/word16du" xmlns:w16sdtdh="http://schemas.microsoft.com/office/word/2020/wordml/sdtdatahash" xmlns:w16sdtfl="http://schemas.microsoft.com/office/word/2024/wordml/sdtformatlock" xmlns:w16se="http://schemas.microsoft.com/office/word/2015/wordml/symex" xmlns:wpg="http://schemas.microsoft.com/office/word/2010/wordprocessingGroup" xmlns:wpi="http://schemas.microsoft.com/office/word/2010/wordprocessingInk" xmlns:wne="http://schemas.microsoft.com/office/word/2006/wordml" xmlns:wps="http://schemas.microsoft.com/office/word/2010/wordprocessingShape" mc:Ignorable="w14 w15 w16se w16cid w16 w16cex w16sdtdh w16sdtfl w16du wp14">
   <w:abstractNum w:abstractNumId="0" w15:restartNumberingAfterBreak="0">
+    <w:nsid w:val="08B122BD"/>
+    <w:multiLevelType w:val="hybridMultilevel"/>
+    <w:tmpl w:val="0F126A0C"/>
+    <w:lvl w:ilvl="0" w:tplc="E84C36FE">
+      <w:start w:val="1"/>
+      <w:numFmt w:val="bullet"/>
+      <w:lvlText w:val=""/>
+      <w:lvlJc w:val="left"/>
+      <w:pPr>
+        <w:ind w:left="720" w:hanging="360"/>
+      </w:pPr>
+      <w:rPr>
+        <w:rFonts w:ascii="Symbol" w:eastAsiaTheme="minorEastAsia" w:hAnsi="Symbol" w:cstheme="minorBidi" w:hint="default"/>
+      </w:rPr>
+    </w:lvl>
+    <w:lvl w:ilvl="1" w:tplc="04090003" w:tentative="1">
+      <w:start w:val="1"/>
+      <w:numFmt w:val="bullet"/>
+      <w:lvlText w:val="o"/>
+      <w:lvlJc w:val="left"/>
+      <w:pPr>
+        <w:ind w:left="1440" w:hanging="360"/>
+      </w:pPr>
+      <w:rPr>
+        <w:rFonts w:ascii="Courier New" w:hAnsi="Courier New" w:cs="Courier New" w:hint="default"/>
+      </w:rPr>
+    </w:lvl>
+    <w:lvl w:ilvl="2" w:tplc="04090005" w:tentative="1">
+      <w:start w:val="1"/>
+      <w:numFmt w:val="bullet"/>
+      <w:lvlText w:val=""/>
+      <w:lvlJc w:val="left"/>
+      <w:pPr>
+        <w:ind w:left="2160" w:hanging="360"/>
+      </w:pPr>
+      <w:rPr>
+        <w:rFonts w:ascii="Wingdings" w:hAnsi="Wingdings" w:hint="default"/>
+      </w:rPr>
+    </w:lvl>
+    <w:lvl w:ilvl="3" w:tplc="04090001" w:tentative="1">
+      <w:start w:val="1"/>
+      <w:numFmt w:val="bullet"/>
+      <w:lvlText w:val=""/>
+      <w:lvlJc w:val="left"/>
+      <w:pPr>
+        <w:ind w:left="2880" w:hanging="360"/>
+      </w:pPr>
+      <w:rPr>
+        <w:rFonts w:ascii="Symbol" w:hAnsi="Symbol" w:hint="default"/>
+      </w:rPr>
+    </w:lvl>
+    <w:lvl w:ilvl="4" w:tplc="04090003" w:tentative="1">
+      <w:start w:val="1"/>
+      <w:numFmt w:val="bullet"/>
+      <w:lvlText w:val="o"/>
+      <w:lvlJc w:val="left"/>
+      <w:pPr>
+        <w:ind w:left="3600" w:hanging="360"/>
+      </w:pPr>
+      <w:rPr>
+        <w:rFonts w:ascii="Courier New" w:hAnsi="Courier New" w:cs="Courier New" w:hint="default"/>
+      </w:rPr>
+    </w:lvl>
+    <w:lvl w:ilvl="5" w:tplc="04090005" w:tentative="1">
+      <w:start w:val="1"/>
+      <w:numFmt w:val="bullet"/>
+      <w:lvlText w:val=""/>
+      <w:lvlJc w:val="left"/>
+      <w:pPr>
+        <w:ind w:left="4320" w:hanging="360"/>
+      </w:pPr>
+      <w:rPr>
+        <w:rFonts w:ascii="Wingdings" w:hAnsi="Wingdings" w:hint="default"/>
+      </w:rPr>
+    </w:lvl>
+    <w:lvl w:ilvl="6" w:tplc="04090001" w:tentative="1">
+      <w:start w:val="1"/>
+      <w:numFmt w:val="bullet"/>
+      <w:lvlText w:val=""/>
+      <w:lvlJc w:val="left"/>
+      <w:pPr>
+        <w:ind w:left="5040" w:hanging="360"/>
+      </w:pPr>
+      <w:rPr>
+        <w:rFonts w:ascii="Symbol" w:hAnsi="Symbol" w:hint="default"/>
+      </w:rPr>
+    </w:lvl>
+    <w:lvl w:ilvl="7" w:tplc="04090003" w:tentative="1">
+      <w:start w:val="1"/>
+      <w:numFmt w:val="bullet"/>
+      <w:lvlText w:val="o"/>
+      <w:lvlJc w:val="left"/>
+      <w:pPr>
+        <w:ind w:left="5760" w:hanging="360"/>
+      </w:pPr>
+      <w:rPr>
+        <w:rFonts w:ascii="Courier New" w:hAnsi="Courier New" w:cs="Courier New" w:hint="default"/>
+      </w:rPr>
+    </w:lvl>
+    <w:lvl w:ilvl="8" w:tplc="04090005" w:tentative="1">
+      <w:start w:val="1"/>
+      <w:numFmt w:val="bullet"/>
+      <w:lvlText w:val=""/>
+      <w:lvlJc w:val="left"/>
+      <w:pPr>
+        <w:ind w:left="6480" w:hanging="360"/>
+      </w:pPr>
+      <w:rPr>
+        <w:rFonts w:ascii="Wingdings" w:hAnsi="Wingdings" w:hint="default"/>
+      </w:rPr>
+    </w:lvl>
+  </w:abstractNum>
+  <w:abstractNum w:abstractNumId="1" w15:restartNumberingAfterBreak="0">
     <w:nsid w:val="0BCC4359"/>
     <w:multiLevelType w:val="multilevel"/>
     <w:tmpl w:val="04090025"/>
@@ -1323,7 +3919,7 @@
       </w:pPr>
     </w:lvl>
   </w:abstractNum>
-  <w:abstractNum w:abstractNumId="1" w15:restartNumberingAfterBreak="0">
+  <w:abstractNum w:abstractNumId="2" w15:restartNumberingAfterBreak="0">
     <w:nsid w:val="0F6971A6"/>
     <w:multiLevelType w:val="hybridMultilevel"/>
     <w:tmpl w:val="46463BEC"/>
@@ -1435,7 +4031,7 @@
       </w:rPr>
     </w:lvl>
   </w:abstractNum>
-  <w:abstractNum w:abstractNumId="2" w15:restartNumberingAfterBreak="0">
+  <w:abstractNum w:abstractNumId="3" w15:restartNumberingAfterBreak="0">
     <w:nsid w:val="616C443F"/>
     <w:multiLevelType w:val="hybridMultilevel"/>
     <w:tmpl w:val="AB2C627C"/>
@@ -1525,13 +4121,16 @@
     </w:lvl>
   </w:abstractNum>
   <w:num w:numId="1" w16cid:durableId="1665014475">
-    <w:abstractNumId w:val="0"/>
+    <w:abstractNumId w:val="1"/>
   </w:num>
   <w:num w:numId="2" w16cid:durableId="603224355">
-    <w:abstractNumId w:val="1"/>
+    <w:abstractNumId w:val="2"/>
   </w:num>
   <w:num w:numId="3" w16cid:durableId="691416382">
-    <w:abstractNumId w:val="2"/>
+    <w:abstractNumId w:val="3"/>
+  </w:num>
+  <w:num w:numId="4" w16cid:durableId="680819062">
+    <w:abstractNumId w:val="0"/>
   </w:num>
 </w:numbering>
 </file>

</xml_diff>

<commit_message>
Update estimation notes, add single-tap estimator to rf_estimation module
</commit_message>
<xml_diff>
--- a/notes/estimation.docx
+++ b/notes/estimation.docx
@@ -2857,7 +2857,35 @@
         <w:rPr>
           <w:rFonts w:eastAsiaTheme="minorEastAsia"/>
         </w:rPr>
-        <w:t xml:space="preserve">Regressors can be nonlinear w.r.t. another regressor as in the case of polynomial regression. The model is linear as long as it is linear w.r.t. </w:t>
+        <w:t xml:space="preserve">Regressors can be nonlinear </w:t>
+      </w:r>
+      <w:proofErr w:type="spellStart"/>
+      <w:r>
+        <w:rPr>
+          <w:rFonts w:eastAsiaTheme="minorEastAsia"/>
+        </w:rPr>
+        <w:t>w.r.t.</w:t>
+      </w:r>
+      <w:proofErr w:type="spellEnd"/>
+      <w:r>
+        <w:rPr>
+          <w:rFonts w:eastAsiaTheme="minorEastAsia"/>
+        </w:rPr>
+        <w:t xml:space="preserve"> another regressor as in the case of polynomial regression. The model is linear as long as it is linear </w:t>
+      </w:r>
+      <w:proofErr w:type="spellStart"/>
+      <w:r>
+        <w:rPr>
+          <w:rFonts w:eastAsiaTheme="minorEastAsia"/>
+        </w:rPr>
+        <w:t>w.r.t.</w:t>
+      </w:r>
+      <w:proofErr w:type="spellEnd"/>
+      <w:r>
+        <w:rPr>
+          <w:rFonts w:eastAsiaTheme="minorEastAsia"/>
+        </w:rPr>
+        <w:t xml:space="preserve"> </w:t>
       </w:r>
       <m:oMath>
         <m:r>
@@ -3420,7 +3448,21 @@
         <w:rPr>
           <w:rFonts w:eastAsiaTheme="minorEastAsia"/>
         </w:rPr>
-        <w:t xml:space="preserve"> s.t. the error term </w:t>
+        <w:t xml:space="preserve"> </w:t>
+      </w:r>
+      <w:proofErr w:type="spellStart"/>
+      <w:r>
+        <w:rPr>
+          <w:rFonts w:eastAsiaTheme="minorEastAsia"/>
+        </w:rPr>
+        <w:t>s.t.</w:t>
+      </w:r>
+      <w:proofErr w:type="spellEnd"/>
+      <w:r>
+        <w:rPr>
+          <w:rFonts w:eastAsiaTheme="minorEastAsia"/>
+        </w:rPr>
+        <w:t xml:space="preserve"> the error term </w:t>
       </w:r>
       <m:oMath>
         <m:r>
@@ -3683,7 +3725,15 @@
     </w:p>
     <w:p>
       <w:r>
-        <w:t>IIR filter coefficients – iterative process; take partial derivative of objective function w.r.t. the coefficients</w:t>
+        <w:t xml:space="preserve">IIR filter coefficients – iterative process; take partial derivative of objective function </w:t>
+      </w:r>
+      <w:proofErr w:type="spellStart"/>
+      <w:r>
+        <w:t>w.r.t.</w:t>
+      </w:r>
+      <w:proofErr w:type="spellEnd"/>
+      <w:r>
+        <w:t xml:space="preserve"> the coefficients</w:t>
       </w:r>
     </w:p>
     <w:p>
@@ -3697,6 +3747,228 @@
     <w:p>
       <w:r>
         <w:t>SPDFT is used for MLE in the presence of AWGN.</w:t>
+      </w:r>
+    </w:p>
+    <w:p>
+      <w:r>
+        <w:t>The assumption that all noise is AWGN. In this case, the LS estimator – the estimator the minimizes the sum of the squared errors between the target and the model – is equal to the MLE.</w:t>
+      </w:r>
+    </w:p>
+    <w:p>
+      <w:r>
+        <w:t>AWGN is a good assumption because noise is usually the sum of many different random variables, which will have a Gaussian distribution (central limit theorem).</w:t>
+      </w:r>
+    </w:p>
+    <w:p>
+      <w:r>
+        <w:t>Examples:</w:t>
+      </w:r>
+    </w:p>
+    <w:p>
+      <w:pPr>
+        <w:pStyle w:val="ListParagraph"/>
+        <w:numPr>
+          <w:ilvl w:val="0"/>
+          <w:numId w:val="4"/>
+        </w:numPr>
+      </w:pPr>
+      <w:r>
+        <w:t>Flat fading channel</w:t>
+      </w:r>
+      <w:r>
+        <w:t xml:space="preserve">: projection of </w:t>
+      </w:r>
+      <m:oMath>
+        <m:r>
+          <m:rPr>
+            <m:sty m:val="bi"/>
+          </m:rPr>
+          <w:rPr>
+            <w:rFonts w:ascii="Cambria Math" w:hAnsi="Cambria Math"/>
+          </w:rPr>
+          <m:t>y</m:t>
+        </m:r>
+      </m:oMath>
+      <w:r>
+        <w:rPr>
+          <w:rFonts w:eastAsiaTheme="minorEastAsia"/>
+        </w:rPr>
+        <w:t xml:space="preserve"> onto </w:t>
+      </w:r>
+      <m:oMath>
+        <m:r>
+          <m:rPr>
+            <m:sty m:val="bi"/>
+          </m:rPr>
+          <w:rPr>
+            <w:rFonts w:ascii="Cambria Math" w:eastAsiaTheme="minorEastAsia" w:hAnsi="Cambria Math"/>
+          </w:rPr>
+          <m:t>x</m:t>
+        </m:r>
+      </m:oMath>
+      <w:r>
+        <w:rPr>
+          <w:rFonts w:eastAsiaTheme="minorEastAsia"/>
+        </w:rPr>
+        <w:t xml:space="preserve">, where </w:t>
+      </w:r>
+      <m:oMath>
+        <m:r>
+          <m:rPr>
+            <m:sty m:val="bi"/>
+          </m:rPr>
+          <w:rPr>
+            <w:rFonts w:ascii="Cambria Math" w:eastAsiaTheme="minorEastAsia" w:hAnsi="Cambria Math"/>
+          </w:rPr>
+          <m:t>x</m:t>
+        </m:r>
+      </m:oMath>
+      <w:r>
+        <w:rPr>
+          <w:rFonts w:eastAsiaTheme="minorEastAsia"/>
+        </w:rPr>
+        <w:t xml:space="preserve"> is the reference/pilot and </w:t>
+      </w:r>
+      <m:oMath>
+        <m:r>
+          <m:rPr>
+            <m:sty m:val="bi"/>
+          </m:rPr>
+          <w:rPr>
+            <w:rFonts w:ascii="Cambria Math" w:eastAsiaTheme="minorEastAsia" w:hAnsi="Cambria Math"/>
+          </w:rPr>
+          <m:t>y</m:t>
+        </m:r>
+      </m:oMath>
+      <w:r>
+        <w:rPr>
+          <w:rFonts w:eastAsiaTheme="minorEastAsia"/>
+        </w:rPr>
+        <w:t xml:space="preserve"> is the received signal. This models a flat fading channel (memoryless gain/phase rotation).</w:t>
+      </w:r>
+    </w:p>
+    <w:p>
+      <w:pPr>
+        <w:pStyle w:val="ListParagraph"/>
+        <w:numPr>
+          <w:ilvl w:val="0"/>
+          <w:numId w:val="4"/>
+        </w:numPr>
+      </w:pPr>
+      <w:r>
+        <w:rPr>
+          <w:rFonts w:eastAsiaTheme="minorEastAsia"/>
+        </w:rPr>
+        <w:t>Frequency-selective fading channel</w:t>
+      </w:r>
+      <w:r>
+        <w:rPr>
+          <w:rFonts w:eastAsiaTheme="minorEastAsia"/>
+        </w:rPr>
+        <w:t xml:space="preserve">: same thing but </w:t>
+      </w:r>
+      <w:r>
+        <w:rPr>
+          <w:rFonts w:eastAsiaTheme="minorEastAsia"/>
+        </w:rPr>
+        <w:t xml:space="preserve">project </w:t>
+      </w:r>
+      <m:oMath>
+        <m:r>
+          <m:rPr>
+            <m:sty m:val="bi"/>
+          </m:rPr>
+          <w:rPr>
+            <w:rFonts w:ascii="Cambria Math" w:eastAsiaTheme="minorEastAsia" w:hAnsi="Cambria Math"/>
+          </w:rPr>
+          <m:t>y</m:t>
+        </m:r>
+      </m:oMath>
+      <w:r>
+        <w:rPr>
+          <w:rFonts w:eastAsiaTheme="minorEastAsia"/>
+        </w:rPr>
+        <w:t xml:space="preserve"> onto regressors that are </w:t>
+      </w:r>
+      <w:r>
+        <w:rPr>
+          <w:rFonts w:eastAsiaTheme="minorEastAsia"/>
+        </w:rPr>
+        <w:t xml:space="preserve">shifted copies of </w:t>
+      </w:r>
+      <m:oMath>
+        <m:r>
+          <m:rPr>
+            <m:sty m:val="bi"/>
+          </m:rPr>
+          <w:rPr>
+            <w:rFonts w:ascii="Cambria Math" w:eastAsiaTheme="minorEastAsia" w:hAnsi="Cambria Math"/>
+          </w:rPr>
+          <m:t>x</m:t>
+        </m:r>
+      </m:oMath>
+      <w:r>
+        <w:rPr>
+          <w:rFonts w:eastAsiaTheme="minorEastAsia"/>
+        </w:rPr>
+        <w:t xml:space="preserve"> (the effect of memory)</w:t>
+      </w:r>
+      <w:r>
+        <w:rPr>
+          <w:rFonts w:eastAsiaTheme="minorEastAsia"/>
+        </w:rPr>
+        <w:t>. This models a frequency-selective fading channel.</w:t>
+      </w:r>
+    </w:p>
+    <w:p>
+      <w:pPr>
+        <w:pStyle w:val="ListParagraph"/>
+        <w:numPr>
+          <w:ilvl w:val="0"/>
+          <w:numId w:val="4"/>
+        </w:numPr>
+      </w:pPr>
+      <w:r>
+        <w:rPr>
+          <w:rFonts w:eastAsiaTheme="minorEastAsia"/>
+        </w:rPr>
+        <w:t>Polynomial regression</w:t>
+      </w:r>
+      <w:r>
+        <w:rPr>
+          <w:rFonts w:eastAsiaTheme="minorEastAsia"/>
+        </w:rPr>
+        <w:t xml:space="preserve"> for nonlinearity (compressive or expansive)</w:t>
+      </w:r>
+      <w:r>
+        <w:rPr>
+          <w:rFonts w:eastAsiaTheme="minorEastAsia"/>
+        </w:rPr>
+        <w:t>. Estimate compression; estimate DPD coefficients.</w:t>
+      </w:r>
+    </w:p>
+    <w:p>
+      <w:pPr>
+        <w:pStyle w:val="ListParagraph"/>
+        <w:numPr>
+          <w:ilvl w:val="0"/>
+          <w:numId w:val="4"/>
+        </w:numPr>
+      </w:pPr>
+      <w:r>
+        <w:rPr>
+          <w:rFonts w:eastAsiaTheme="minorEastAsia"/>
+        </w:rPr>
+        <w:t>Using SPDFT (mean) to estimate amplitude and phase of a tone; using DFT to estimate the spectral density of a signal</w:t>
+      </w:r>
+    </w:p>
+    <w:p>
+      <w:r>
+        <w:lastRenderedPageBreak/>
+        <w:t xml:space="preserve">The columns </w:t>
+      </w:r>
+      <w:r>
+        <w:t>of the kernel matrix/design matrix need to be linearly independent (full rank).</w:t>
       </w:r>
     </w:p>
     <w:sectPr>

</xml_diff>

<commit_message>
Update estimation and rf-systems notes
</commit_message>
<xml_diff>
--- a/notes/estimation.docx
+++ b/notes/estimation.docx
@@ -1228,7 +1228,21 @@
         <w:rPr>
           <w:rFonts w:eastAsiaTheme="minorEastAsia"/>
         </w:rPr>
-        <w:t>We typically work with log-likelihood.</w:t>
+        <w:t xml:space="preserve">We typically work with </w:t>
+      </w:r>
+      <w:proofErr w:type="gramStart"/>
+      <w:r>
+        <w:rPr>
+          <w:rFonts w:eastAsiaTheme="minorEastAsia"/>
+        </w:rPr>
+        <w:t>log</w:t>
+      </w:r>
+      <w:proofErr w:type="gramEnd"/>
+      <w:r>
+        <w:rPr>
+          <w:rFonts w:eastAsiaTheme="minorEastAsia"/>
+        </w:rPr>
+        <w:t>-likelihood.</w:t>
       </w:r>
     </w:p>
     <w:p>
@@ -1591,7 +1605,21 @@
           <w:rFonts w:eastAsiaTheme="minorEastAsia"/>
         </w:rPr>
         <w:lastRenderedPageBreak/>
-        <w:t xml:space="preserve">Differentiate w.r.t. </w:t>
+        <w:t xml:space="preserve">Differentiate </w:t>
+      </w:r>
+      <w:proofErr w:type="spellStart"/>
+      <w:r>
+        <w:rPr>
+          <w:rFonts w:eastAsiaTheme="minorEastAsia"/>
+        </w:rPr>
+        <w:t>w.r.t.</w:t>
+      </w:r>
+      <w:proofErr w:type="spellEnd"/>
+      <w:r>
+        <w:rPr>
+          <w:rFonts w:eastAsiaTheme="minorEastAsia"/>
+        </w:rPr>
+        <w:t xml:space="preserve"> </w:t>
       </w:r>
       <m:oMath>
         <m:r>
@@ -2286,8 +2314,13 @@
         </w:numPr>
       </w:pPr>
       <w:r>
-        <w:t>Given new sets of independent variables, using the fitted model to predict the responses</w:t>
-      </w:r>
+        <w:t xml:space="preserve">Given new sets of independent variables, using the fitted model to predict </w:t>
+      </w:r>
+      <w:proofErr w:type="gramStart"/>
+      <w:r>
+        <w:t>the responses</w:t>
+      </w:r>
+      <w:proofErr w:type="gramEnd"/>
     </w:p>
     <w:p>
       <w:pPr>
@@ -2298,7 +2331,15 @@
         </w:numPr>
       </w:pPr>
       <w:r>
-        <w:t>Quantifying the strength of the relationship between the response and the independent variables, and in particular to determine whether an independent variable has no linear relationship with the response</w:t>
+        <w:t xml:space="preserve">Quantifying the strength of the relationship between the response and the independent variables, and </w:t>
+      </w:r>
+      <w:proofErr w:type="gramStart"/>
+      <w:r>
+        <w:t>in particular to</w:t>
+      </w:r>
+      <w:proofErr w:type="gramEnd"/>
+      <w:r>
+        <w:t xml:space="preserve"> determine whether an independent variable has no linear relationship with the response</w:t>
       </w:r>
       <w:r>
         <w:t>, or to identify which subsets of independent variables may contain redundant information about the response</w:t>
@@ -2310,7 +2351,15 @@
         <w:t>Linear regression models are often fitted using least squares estimation</w:t>
       </w:r>
       <w:r>
-        <w:t xml:space="preserve"> (L2 norm), but they can be fitted in other ways, like least absolute deviations (minimizing the sum of the absolute values of the errors, aka L1 norm). Ridge regression (L2 norm penalty) and lasso regression (L1 norm penalty) modify the cost function so large coefficients are penalized</w:t>
+        <w:t xml:space="preserve"> (L2 norm), but they can be fitted in other ways, like least absolute deviations (minimizing the sum of the absolute values of the errors, aka L1 norm). Ridge regression (L2 norm penalty) and lasso regression (L1 norm penalty) modify the cost </w:t>
+      </w:r>
+      <w:proofErr w:type="gramStart"/>
+      <w:r>
+        <w:t>function</w:t>
+      </w:r>
+      <w:proofErr w:type="gramEnd"/>
+      <w:r>
+        <w:t xml:space="preserve"> so large coefficients are penalized</w:t>
       </w:r>
       <w:r>
         <w:t xml:space="preserve"> to prevent overfitting.</w:t>
@@ -2573,7 +2622,21 @@
         <w:rPr>
           <w:rFonts w:eastAsiaTheme="minorEastAsia"/>
         </w:rPr>
-        <w:t xml:space="preserve"> – an unobserved random variable that adds noise to the linear relationship. Thus the model takes the form</w:t>
+        <w:t xml:space="preserve"> – an unobserved random variable that adds noise to the linear relationship. </w:t>
+      </w:r>
+      <w:proofErr w:type="gramStart"/>
+      <w:r>
+        <w:rPr>
+          <w:rFonts w:eastAsiaTheme="minorEastAsia"/>
+        </w:rPr>
+        <w:t>Thus</w:t>
+      </w:r>
+      <w:proofErr w:type="gramEnd"/>
+      <w:r>
+        <w:rPr>
+          <w:rFonts w:eastAsiaTheme="minorEastAsia"/>
+        </w:rPr>
+        <w:t xml:space="preserve"> the model takes the form</w:t>
       </w:r>
     </w:p>
     <w:p>
@@ -4810,7 +4873,21 @@
         <w:rPr>
           <w:rFonts w:eastAsiaTheme="minorEastAsia"/>
         </w:rPr>
-        <w:t xml:space="preserve"> of the variable called the response variable, target variable, measured variable,, or dependent variable.</w:t>
+        <w:t xml:space="preserve"> of the variable called the response variable, target variable, measured </w:t>
+      </w:r>
+      <w:proofErr w:type="gramStart"/>
+      <w:r>
+        <w:rPr>
+          <w:rFonts w:eastAsiaTheme="minorEastAsia"/>
+        </w:rPr>
+        <w:t>variable,,</w:t>
+      </w:r>
+      <w:proofErr w:type="gramEnd"/>
+      <w:r>
+        <w:rPr>
+          <w:rFonts w:eastAsiaTheme="minorEastAsia"/>
+        </w:rPr>
+        <w:t xml:space="preserve"> or dependent variable.</w:t>
       </w:r>
     </w:p>
     <w:p>
@@ -5014,7 +5091,49 @@
         <w:rPr>
           <w:rFonts w:eastAsiaTheme="minorEastAsia"/>
         </w:rPr>
-        <w:t xml:space="preserve">Regressors can be nonlinear w.r.t. another regressor as in the case of polynomial regression. The model is linear as long as it is linear w.r.t. </w:t>
+        <w:t xml:space="preserve">Regressors can be nonlinear </w:t>
+      </w:r>
+      <w:proofErr w:type="spellStart"/>
+      <w:r>
+        <w:rPr>
+          <w:rFonts w:eastAsiaTheme="minorEastAsia"/>
+        </w:rPr>
+        <w:t>w.r.t.</w:t>
+      </w:r>
+      <w:proofErr w:type="spellEnd"/>
+      <w:r>
+        <w:rPr>
+          <w:rFonts w:eastAsiaTheme="minorEastAsia"/>
+        </w:rPr>
+        <w:t xml:space="preserve"> another regressor as in the case of polynomial regression. The model is linear </w:t>
+      </w:r>
+      <w:proofErr w:type="gramStart"/>
+      <w:r>
+        <w:rPr>
+          <w:rFonts w:eastAsiaTheme="minorEastAsia"/>
+        </w:rPr>
+        <w:t>as long as</w:t>
+      </w:r>
+      <w:proofErr w:type="gramEnd"/>
+      <w:r>
+        <w:rPr>
+          <w:rFonts w:eastAsiaTheme="minorEastAsia"/>
+        </w:rPr>
+        <w:t xml:space="preserve"> it is linear </w:t>
+      </w:r>
+      <w:proofErr w:type="spellStart"/>
+      <w:r>
+        <w:rPr>
+          <w:rFonts w:eastAsiaTheme="minorEastAsia"/>
+        </w:rPr>
+        <w:t>w.r.t.</w:t>
+      </w:r>
+      <w:proofErr w:type="spellEnd"/>
+      <w:r>
+        <w:rPr>
+          <w:rFonts w:eastAsiaTheme="minorEastAsia"/>
+        </w:rPr>
+        <w:t xml:space="preserve"> </w:t>
       </w:r>
       <m:oMath>
         <m:r>
@@ -5249,8 +5368,16 @@
         <w:rPr>
           <w:rFonts w:eastAsiaTheme="minorEastAsia"/>
         </w:rPr>
-        <w:t xml:space="preserve"> is the intercept term.</w:t>
-      </w:r>
+        <w:t xml:space="preserve"> is the intercept term</w:t>
+      </w:r>
+      <w:proofErr w:type="gramStart"/>
+      <w:r>
+        <w:rPr>
+          <w:rFonts w:eastAsiaTheme="minorEastAsia"/>
+        </w:rPr>
+        <w:t>.</w:t>
+      </w:r>
+      <w:proofErr w:type="gramEnd"/>
       <w:r>
         <w:rPr>
           <w:rFonts w:eastAsiaTheme="minorEastAsia"/>
@@ -5799,8 +5926,13 @@
       <w:pPr>
         <w:pStyle w:val="Heading3"/>
       </w:pPr>
-      <w:r>
-        <w:t>Ordinary least squares</w:t>
+      <w:proofErr w:type="gramStart"/>
+      <w:r>
+        <w:t>Ordinary</w:t>
+      </w:r>
+      <w:proofErr w:type="gramEnd"/>
+      <w:r>
+        <w:t xml:space="preserve"> least squares</w:t>
       </w:r>
     </w:p>
     <w:p>
@@ -7426,7 +7558,23 @@
           <w:rFonts w:eastAsiaTheme="minorEastAsia"/>
           <w:bCs/>
         </w:rPr>
-        <w:t xml:space="preserve"> is known as the moment matrix of regressand by regressors.</w:t>
+        <w:t xml:space="preserve"> is known as the moment matrix of </w:t>
+      </w:r>
+      <w:proofErr w:type="spellStart"/>
+      <w:r>
+        <w:rPr>
+          <w:rFonts w:eastAsiaTheme="minorEastAsia"/>
+          <w:bCs/>
+        </w:rPr>
+        <w:t>regressand</w:t>
+      </w:r>
+      <w:proofErr w:type="spellEnd"/>
+      <w:r>
+        <w:rPr>
+          <w:rFonts w:eastAsiaTheme="minorEastAsia"/>
+          <w:bCs/>
+        </w:rPr>
+        <w:t xml:space="preserve"> by regressors.</w:t>
       </w:r>
       <w:r>
         <w:rPr>
@@ -7438,75 +7586,907 @@
     </w:p>
     <w:p>
       <w:pPr>
-        <w:pStyle w:val="Heading2"/>
+        <w:pStyle w:val="Heading1"/>
+        <w:rPr>
+          <w:rFonts w:eastAsiaTheme="minorEastAsia"/>
+        </w:rPr>
       </w:pPr>
       <w:r>
-        <w:t>RF applications</w:t>
+        <w:rPr>
+          <w:rFonts w:eastAsiaTheme="minorEastAsia"/>
+        </w:rPr>
+        <w:t>Ridge regression</w:t>
       </w:r>
     </w:p>
     <w:p>
-      <w:r>
-        <w:t>One coefficient</w:t>
+      <w:pPr>
+        <w:pStyle w:val="Heading1"/>
+      </w:pPr>
+      <w:r>
+        <w:t>Lasso regression</w:t>
       </w:r>
     </w:p>
     <w:p>
-      <w:r>
-        <w:t>Multiple coefficients</w:t>
+      <w:pPr>
+        <w:pStyle w:val="Heading1"/>
+      </w:pPr>
+      <w:r>
+        <w:t>RF applications</w:t>
       </w:r>
     </w:p>
     <w:p>
-      <w:r>
-        <w:t>One sample, one coefficient</w:t>
+      <w:pPr>
+        <w:rPr>
+          <w:b/>
+          <w:bCs/>
+        </w:rPr>
+      </w:pPr>
+      <w:r>
+        <w:rPr>
+          <w:b/>
+          <w:bCs/>
+        </w:rPr>
+        <w:t>DFT/SPDFT/SDE:</w:t>
       </w:r>
     </w:p>
     <w:p>
       <w:r>
-        <w:t>Estimating mean – take sample mean (SPDFT/accumulator to measure amplitude and phase at one frequency)</w:t>
+        <w:t xml:space="preserve">DFT transforms time-domain samples to frequency-domain components. The frequencies are discrete </w:t>
+      </w:r>
+      <w:r>
+        <w:rPr>
+          <w:rFonts w:eastAsiaTheme="minorEastAsia"/>
+        </w:rPr>
+        <w:t xml:space="preserve">– multiples of </w:t>
+      </w:r>
+      <m:oMath>
+        <m:r>
+          <w:rPr>
+            <w:rFonts w:ascii="Cambria Math" w:hAnsi="Cambria Math"/>
+          </w:rPr>
+          <m:t>2π</m:t>
+        </m:r>
+        <m:r>
+          <m:rPr>
+            <m:lit/>
+          </m:rPr>
+          <w:rPr>
+            <w:rFonts w:ascii="Cambria Math" w:hAnsi="Cambria Math"/>
+          </w:rPr>
+          <m:t>/</m:t>
+        </m:r>
+        <m:r>
+          <w:rPr>
+            <w:rFonts w:ascii="Cambria Math" w:hAnsi="Cambria Math"/>
+          </w:rPr>
+          <m:t xml:space="preserve">N </m:t>
+        </m:r>
+      </m:oMath>
+      <w:r>
+        <w:rPr>
+          <w:rFonts w:eastAsiaTheme="minorEastAsia"/>
+        </w:rPr>
+        <w:t xml:space="preserve">or </w:t>
+      </w:r>
+      <m:oMath>
+        <m:sSub>
+          <m:sSubPr>
+            <m:ctrlPr>
+              <w:rPr>
+                <w:rFonts w:ascii="Cambria Math" w:eastAsiaTheme="minorEastAsia" w:hAnsi="Cambria Math"/>
+                <w:i/>
+              </w:rPr>
+            </m:ctrlPr>
+          </m:sSubPr>
+          <m:e>
+            <m:r>
+              <w:rPr>
+                <w:rFonts w:ascii="Cambria Math" w:eastAsiaTheme="minorEastAsia" w:hAnsi="Cambria Math"/>
+              </w:rPr>
+              <m:t>f</m:t>
+            </m:r>
+          </m:e>
+          <m:sub>
+            <m:r>
+              <w:rPr>
+                <w:rFonts w:ascii="Cambria Math" w:eastAsiaTheme="minorEastAsia" w:hAnsi="Cambria Math"/>
+              </w:rPr>
+              <m:t>s</m:t>
+            </m:r>
+          </m:sub>
+        </m:sSub>
+        <m:r>
+          <m:rPr>
+            <m:lit/>
+          </m:rPr>
+          <w:rPr>
+            <w:rFonts w:ascii="Cambria Math" w:eastAsiaTheme="minorEastAsia" w:hAnsi="Cambria Math"/>
+          </w:rPr>
+          <m:t>/</m:t>
+        </m:r>
+        <m:r>
+          <w:rPr>
+            <w:rFonts w:ascii="Cambria Math" w:eastAsiaTheme="minorEastAsia" w:hAnsi="Cambria Math"/>
+          </w:rPr>
+          <m:t>N</m:t>
+        </m:r>
+      </m:oMath>
+      <w:r>
+        <w:t xml:space="preserve">. Each component consists of </w:t>
+      </w:r>
+      <w:proofErr w:type="gramStart"/>
+      <w:r>
+        <w:t>a frequency</w:t>
+      </w:r>
+      <w:proofErr w:type="gramEnd"/>
+      <w:r>
+        <w:t>, amplitude, and phase.</w:t>
       </w:r>
     </w:p>
     <w:p>
       <w:r>
-        <w:t>Linear regression models – solve via OLS or weighted least squares by inverting the normal matrix</w:t>
+        <w:lastRenderedPageBreak/>
+        <w:t xml:space="preserve">The calculation for each component is equivalent to </w:t>
+      </w:r>
+      <w:proofErr w:type="spellStart"/>
+      <w:r>
+        <w:t>downconverting</w:t>
+      </w:r>
+      <w:proofErr w:type="spellEnd"/>
+      <w:r>
+        <w:t xml:space="preserve"> the frequency to DC and taking </w:t>
+      </w:r>
+      <w:proofErr w:type="gramStart"/>
+      <w:r>
+        <w:t>the average of the</w:t>
+      </w:r>
+      <w:proofErr w:type="gramEnd"/>
+      <w:r>
+        <w:t xml:space="preserve"> samples, which yields a complex number that captures amplitude and phase. Essentially, the DFT is an estimator of </w:t>
+      </w:r>
+      <w:r>
+        <w:t>the frequency domain representation of a DT signal</w:t>
+      </w:r>
+      <w:r>
+        <w:t xml:space="preserve">: its estimate is the sample </w:t>
+      </w:r>
+      <w:proofErr w:type="gramStart"/>
+      <w:r>
+        <w:t>mean</w:t>
+      </w:r>
+      <w:proofErr w:type="gramEnd"/>
+      <w:r>
+        <w:t xml:space="preserve">. </w:t>
+      </w:r>
+      <w:r>
+        <w:t xml:space="preserve">In the presence of AWGN, </w:t>
+      </w:r>
+      <w:r>
+        <w:t>the DFT is the maximum likelihood estimate.</w:t>
       </w:r>
     </w:p>
     <w:p>
       <w:r>
-        <w:t>Estimating GMP model coefficients</w:t>
+        <w:t>We use DFT for measuring DC offset/LOFT, IM2, IM3, RSB.</w:t>
       </w:r>
     </w:p>
     <w:p>
-      <w:r>
-        <w:t>Calculating FIR filter coefficients to fit a desired frequency response</w:t>
+      <w:pPr>
+        <w:rPr>
+          <w:b/>
+          <w:bCs/>
+        </w:rPr>
+      </w:pPr>
+      <w:r>
+        <w:rPr>
+          <w:b/>
+          <w:bCs/>
+        </w:rPr>
+        <w:t>Estimating the gain and phase of a memoryless channel:</w:t>
       </w:r>
     </w:p>
     <w:p>
       <w:r>
-        <w:lastRenderedPageBreak/>
-        <w:t>IIR filter coefficients – iterative process; take partial derivative of objective function w.r.t. the coefficients</w:t>
+        <w:t xml:space="preserve">This is linear regression for a single coefficient (no </w:t>
+      </w:r>
+      <w:proofErr w:type="gramStart"/>
+      <w:r>
+        <w:t>intercept</w:t>
+      </w:r>
+      <w:proofErr w:type="gramEnd"/>
+      <w:r>
+        <w:t>).</w:t>
       </w:r>
     </w:p>
     <w:p>
-      <w:r>
-        <w:t>Estimating the mean of a Gaussian random variable – the MLE is the sample mean, which is also the LSE. Application to SPDFT for measuring IM2, IM3, RSB.</w:t>
-      </w:r>
+      <w:pPr>
+        <w:rPr>
+          <w:rFonts w:eastAsiaTheme="minorEastAsia"/>
+          <w:b/>
+          <w:bCs/>
+        </w:rPr>
+      </w:pPr>
+      <m:oMathPara>
+        <m:oMath>
+          <m:r>
+            <m:rPr>
+              <m:sty m:val="bi"/>
+            </m:rPr>
+            <w:rPr>
+              <w:rFonts w:ascii="Cambria Math" w:hAnsi="Cambria Math"/>
+            </w:rPr>
+            <m:t>y=</m:t>
+          </m:r>
+          <m:r>
+            <w:rPr>
+              <w:rFonts w:ascii="Cambria Math" w:hAnsi="Cambria Math"/>
+            </w:rPr>
+            <m:t>G</m:t>
+          </m:r>
+          <m:r>
+            <m:rPr>
+              <m:sty m:val="bi"/>
+            </m:rPr>
+            <w:rPr>
+              <w:rFonts w:ascii="Cambria Math" w:hAnsi="Cambria Math"/>
+            </w:rPr>
+            <m:t>x</m:t>
+          </m:r>
+        </m:oMath>
+      </m:oMathPara>
     </w:p>
     <w:p>
-      <w:r>
-        <w:t>SPDFT is used for MLE in the presence of AWGN.</w:t>
-      </w:r>
+      <w:pPr>
+        <w:rPr>
+          <w:rFonts w:eastAsiaTheme="minorEastAsia"/>
+        </w:rPr>
+      </w:pPr>
+      <m:oMathPara>
+        <m:oMath>
+          <m:sSup>
+            <m:sSupPr>
+              <m:ctrlPr>
+                <w:rPr>
+                  <w:rFonts w:ascii="Cambria Math" w:eastAsiaTheme="minorEastAsia" w:hAnsi="Cambria Math"/>
+                  <w:i/>
+                </w:rPr>
+              </m:ctrlPr>
+            </m:sSupPr>
+            <m:e>
+              <m:r>
+                <w:rPr>
+                  <w:rFonts w:ascii="Cambria Math" w:eastAsiaTheme="minorEastAsia" w:hAnsi="Cambria Math"/>
+                </w:rPr>
+                <m:t>y</m:t>
+              </m:r>
+            </m:e>
+            <m:sup>
+              <m:r>
+                <w:rPr>
+                  <w:rFonts w:ascii="Cambria Math" w:eastAsiaTheme="minorEastAsia" w:hAnsi="Cambria Math"/>
+                </w:rPr>
+                <m:t>H</m:t>
+              </m:r>
+            </m:sup>
+          </m:sSup>
+          <m:r>
+            <w:rPr>
+              <w:rFonts w:ascii="Cambria Math" w:eastAsiaTheme="minorEastAsia" w:hAnsi="Cambria Math"/>
+            </w:rPr>
+            <m:t>y=G</m:t>
+          </m:r>
+          <m:sSup>
+            <m:sSupPr>
+              <m:ctrlPr>
+                <w:rPr>
+                  <w:rFonts w:ascii="Cambria Math" w:eastAsiaTheme="minorEastAsia" w:hAnsi="Cambria Math"/>
+                  <w:i/>
+                </w:rPr>
+              </m:ctrlPr>
+            </m:sSupPr>
+            <m:e>
+              <m:r>
+                <w:rPr>
+                  <w:rFonts w:ascii="Cambria Math" w:eastAsiaTheme="minorEastAsia" w:hAnsi="Cambria Math"/>
+                </w:rPr>
+                <m:t>y</m:t>
+              </m:r>
+            </m:e>
+            <m:sup>
+              <m:r>
+                <w:rPr>
+                  <w:rFonts w:ascii="Cambria Math" w:eastAsiaTheme="minorEastAsia" w:hAnsi="Cambria Math"/>
+                </w:rPr>
+                <m:t>H</m:t>
+              </m:r>
+            </m:sup>
+          </m:sSup>
+          <m:r>
+            <w:rPr>
+              <w:rFonts w:ascii="Cambria Math" w:eastAsiaTheme="minorEastAsia" w:hAnsi="Cambria Math"/>
+            </w:rPr>
+            <m:t>x</m:t>
+          </m:r>
+        </m:oMath>
+      </m:oMathPara>
     </w:p>
     <w:p>
-      <w:r>
-        <w:t>The assumption that all noise is AWGN. In this case, the LS estimator – the estimator the minimizes the sum of the squared errors between the target and the model – is equal to the MLE.</w:t>
-      </w:r>
+      <w:pPr>
+        <w:rPr>
+          <w:rFonts w:eastAsiaTheme="minorEastAsia"/>
+        </w:rPr>
+      </w:pPr>
+      <m:oMathPara>
+        <m:oMath>
+          <m:acc>
+            <m:accPr>
+              <m:ctrlPr>
+                <w:rPr>
+                  <w:rFonts w:ascii="Cambria Math" w:eastAsiaTheme="minorEastAsia" w:hAnsi="Cambria Math"/>
+                  <w:i/>
+                </w:rPr>
+              </m:ctrlPr>
+            </m:accPr>
+            <m:e>
+              <m:r>
+                <w:rPr>
+                  <w:rFonts w:ascii="Cambria Math" w:eastAsiaTheme="minorEastAsia" w:hAnsi="Cambria Math"/>
+                </w:rPr>
+                <m:t>G</m:t>
+              </m:r>
+            </m:e>
+          </m:acc>
+          <m:r>
+            <w:rPr>
+              <w:rFonts w:ascii="Cambria Math" w:eastAsiaTheme="minorEastAsia" w:hAnsi="Cambria Math"/>
+            </w:rPr>
+            <m:t>=</m:t>
+          </m:r>
+          <m:f>
+            <m:fPr>
+              <m:ctrlPr>
+                <w:rPr>
+                  <w:rFonts w:ascii="Cambria Math" w:eastAsiaTheme="minorEastAsia" w:hAnsi="Cambria Math"/>
+                  <w:i/>
+                </w:rPr>
+              </m:ctrlPr>
+            </m:fPr>
+            <m:num>
+              <m:sSup>
+                <m:sSupPr>
+                  <m:ctrlPr>
+                    <w:rPr>
+                      <w:rFonts w:ascii="Cambria Math" w:eastAsiaTheme="minorEastAsia" w:hAnsi="Cambria Math"/>
+                      <w:i/>
+                    </w:rPr>
+                  </m:ctrlPr>
+                </m:sSupPr>
+                <m:e>
+                  <m:r>
+                    <w:rPr>
+                      <w:rFonts w:ascii="Cambria Math" w:eastAsiaTheme="minorEastAsia" w:hAnsi="Cambria Math"/>
+                    </w:rPr>
+                    <m:t>y</m:t>
+                  </m:r>
+                </m:e>
+                <m:sup>
+                  <m:r>
+                    <w:rPr>
+                      <w:rFonts w:ascii="Cambria Math" w:eastAsiaTheme="minorEastAsia" w:hAnsi="Cambria Math"/>
+                    </w:rPr>
+                    <m:t>H</m:t>
+                  </m:r>
+                </m:sup>
+              </m:sSup>
+              <m:r>
+                <w:rPr>
+                  <w:rFonts w:ascii="Cambria Math" w:eastAsiaTheme="minorEastAsia" w:hAnsi="Cambria Math"/>
+                </w:rPr>
+                <m:t>y</m:t>
+              </m:r>
+            </m:num>
+            <m:den>
+              <m:sSup>
+                <m:sSupPr>
+                  <m:ctrlPr>
+                    <w:rPr>
+                      <w:rFonts w:ascii="Cambria Math" w:eastAsiaTheme="minorEastAsia" w:hAnsi="Cambria Math"/>
+                      <w:i/>
+                    </w:rPr>
+                  </m:ctrlPr>
+                </m:sSupPr>
+                <m:e>
+                  <m:r>
+                    <w:rPr>
+                      <w:rFonts w:ascii="Cambria Math" w:eastAsiaTheme="minorEastAsia" w:hAnsi="Cambria Math"/>
+                    </w:rPr>
+                    <m:t>y</m:t>
+                  </m:r>
+                </m:e>
+                <m:sup>
+                  <m:r>
+                    <w:rPr>
+                      <w:rFonts w:ascii="Cambria Math" w:eastAsiaTheme="minorEastAsia" w:hAnsi="Cambria Math"/>
+                    </w:rPr>
+                    <m:t>H</m:t>
+                  </m:r>
+                </m:sup>
+              </m:sSup>
+              <m:r>
+                <w:rPr>
+                  <w:rFonts w:ascii="Cambria Math" w:eastAsiaTheme="minorEastAsia" w:hAnsi="Cambria Math"/>
+                </w:rPr>
+                <m:t>x</m:t>
+              </m:r>
+            </m:den>
+          </m:f>
+        </m:oMath>
+      </m:oMathPara>
     </w:p>
     <w:p>
-      <w:r>
-        <w:t>All errors are Gaussian distributed and iid.</w:t>
-      </w:r>
+      <w:pPr>
+        <w:rPr>
+          <w:rFonts w:eastAsiaTheme="minorEastAsia"/>
+        </w:rPr>
+      </w:pPr>
+      <m:oMathPara>
+        <m:oMath>
+          <m:sSup>
+            <m:sSupPr>
+              <m:ctrlPr>
+                <w:rPr>
+                  <w:rFonts w:ascii="Cambria Math" w:eastAsiaTheme="minorEastAsia" w:hAnsi="Cambria Math"/>
+                  <w:i/>
+                </w:rPr>
+              </m:ctrlPr>
+            </m:sSupPr>
+            <m:e>
+              <m:r>
+                <w:rPr>
+                  <w:rFonts w:ascii="Cambria Math" w:eastAsiaTheme="minorEastAsia" w:hAnsi="Cambria Math"/>
+                </w:rPr>
+                <m:t>x</m:t>
+              </m:r>
+            </m:e>
+            <m:sup>
+              <m:r>
+                <w:rPr>
+                  <w:rFonts w:ascii="Cambria Math" w:eastAsiaTheme="minorEastAsia" w:hAnsi="Cambria Math"/>
+                </w:rPr>
+                <m:t>H</m:t>
+              </m:r>
+            </m:sup>
+          </m:sSup>
+          <m:r>
+            <w:rPr>
+              <w:rFonts w:ascii="Cambria Math" w:eastAsiaTheme="minorEastAsia" w:hAnsi="Cambria Math"/>
+            </w:rPr>
+            <m:t>y=G</m:t>
+          </m:r>
+          <m:sSup>
+            <m:sSupPr>
+              <m:ctrlPr>
+                <w:rPr>
+                  <w:rFonts w:ascii="Cambria Math" w:eastAsiaTheme="minorEastAsia" w:hAnsi="Cambria Math"/>
+                  <w:i/>
+                </w:rPr>
+              </m:ctrlPr>
+            </m:sSupPr>
+            <m:e>
+              <m:r>
+                <w:rPr>
+                  <w:rFonts w:ascii="Cambria Math" w:eastAsiaTheme="minorEastAsia" w:hAnsi="Cambria Math"/>
+                </w:rPr>
+                <m:t>x</m:t>
+              </m:r>
+            </m:e>
+            <m:sup>
+              <m:r>
+                <w:rPr>
+                  <w:rFonts w:ascii="Cambria Math" w:eastAsiaTheme="minorEastAsia" w:hAnsi="Cambria Math"/>
+                </w:rPr>
+                <m:t>H</m:t>
+              </m:r>
+            </m:sup>
+          </m:sSup>
+          <m:r>
+            <w:rPr>
+              <w:rFonts w:ascii="Cambria Math" w:eastAsiaTheme="minorEastAsia" w:hAnsi="Cambria Math"/>
+            </w:rPr>
+            <m:t>x</m:t>
+          </m:r>
+        </m:oMath>
+      </m:oMathPara>
     </w:p>
     <w:p>
-      <w:r>
+      <w:pPr>
+        <w:rPr>
+          <w:rFonts w:eastAsiaTheme="minorEastAsia"/>
+          <w:b/>
+          <w:bCs/>
+        </w:rPr>
+      </w:pPr>
+      <m:oMathPara>
+        <m:oMath>
+          <m:acc>
+            <m:accPr>
+              <m:ctrlPr>
+                <w:rPr>
+                  <w:rFonts w:ascii="Cambria Math" w:eastAsiaTheme="minorEastAsia" w:hAnsi="Cambria Math"/>
+                  <w:i/>
+                </w:rPr>
+              </m:ctrlPr>
+            </m:accPr>
+            <m:e>
+              <m:r>
+                <w:rPr>
+                  <w:rFonts w:ascii="Cambria Math" w:eastAsiaTheme="minorEastAsia" w:hAnsi="Cambria Math"/>
+                </w:rPr>
+                <m:t>G</m:t>
+              </m:r>
+            </m:e>
+          </m:acc>
+          <m:r>
+            <w:rPr>
+              <w:rFonts w:ascii="Cambria Math" w:eastAsiaTheme="minorEastAsia" w:hAnsi="Cambria Math"/>
+            </w:rPr>
+            <m:t>=</m:t>
+          </m:r>
+          <m:f>
+            <m:fPr>
+              <m:ctrlPr>
+                <w:rPr>
+                  <w:rFonts w:ascii="Cambria Math" w:eastAsiaTheme="minorEastAsia" w:hAnsi="Cambria Math"/>
+                  <w:b/>
+                  <w:bCs/>
+                  <w:i/>
+                </w:rPr>
+              </m:ctrlPr>
+            </m:fPr>
+            <m:num>
+              <m:sSup>
+                <m:sSupPr>
+                  <m:ctrlPr>
+                    <w:rPr>
+                      <w:rFonts w:ascii="Cambria Math" w:eastAsiaTheme="minorEastAsia" w:hAnsi="Cambria Math"/>
+                      <w:i/>
+                    </w:rPr>
+                  </m:ctrlPr>
+                </m:sSupPr>
+                <m:e>
+                  <m:r>
+                    <m:rPr>
+                      <m:sty m:val="bi"/>
+                    </m:rPr>
+                    <w:rPr>
+                      <w:rFonts w:ascii="Cambria Math" w:eastAsiaTheme="minorEastAsia" w:hAnsi="Cambria Math"/>
+                    </w:rPr>
+                    <m:t>x</m:t>
+                  </m:r>
+                  <m:ctrlPr>
+                    <w:rPr>
+                      <w:rFonts w:ascii="Cambria Math" w:eastAsiaTheme="minorEastAsia" w:hAnsi="Cambria Math"/>
+                      <w:b/>
+                      <w:bCs/>
+                      <w:i/>
+                    </w:rPr>
+                  </m:ctrlPr>
+                </m:e>
+                <m:sup>
+                  <m:r>
+                    <w:rPr>
+                      <w:rFonts w:ascii="Cambria Math" w:eastAsiaTheme="minorEastAsia" w:hAnsi="Cambria Math"/>
+                    </w:rPr>
+                    <m:t>H</m:t>
+                  </m:r>
+                </m:sup>
+              </m:sSup>
+              <m:r>
+                <m:rPr>
+                  <m:sty m:val="bi"/>
+                </m:rPr>
+                <w:rPr>
+                  <w:rFonts w:ascii="Cambria Math" w:eastAsiaTheme="minorEastAsia" w:hAnsi="Cambria Math"/>
+                </w:rPr>
+                <m:t>y</m:t>
+              </m:r>
+            </m:num>
+            <m:den>
+              <m:sSup>
+                <m:sSupPr>
+                  <m:ctrlPr>
+                    <w:rPr>
+                      <w:rFonts w:ascii="Cambria Math" w:eastAsiaTheme="minorEastAsia" w:hAnsi="Cambria Math"/>
+                      <w:b/>
+                      <w:bCs/>
+                      <w:i/>
+                    </w:rPr>
+                  </m:ctrlPr>
+                </m:sSupPr>
+                <m:e>
+                  <m:r>
+                    <m:rPr>
+                      <m:sty m:val="bi"/>
+                    </m:rPr>
+                    <w:rPr>
+                      <w:rFonts w:ascii="Cambria Math" w:eastAsiaTheme="minorEastAsia" w:hAnsi="Cambria Math"/>
+                    </w:rPr>
+                    <m:t>x</m:t>
+                  </m:r>
+                </m:e>
+                <m:sup>
+                  <m:r>
+                    <w:rPr>
+                      <w:rFonts w:ascii="Cambria Math" w:eastAsiaTheme="minorEastAsia" w:hAnsi="Cambria Math"/>
+                    </w:rPr>
+                    <m:t>H</m:t>
+                  </m:r>
+                </m:sup>
+              </m:sSup>
+              <m:r>
+                <m:rPr>
+                  <m:sty m:val="bi"/>
+                </m:rPr>
+                <w:rPr>
+                  <w:rFonts w:ascii="Cambria Math" w:eastAsiaTheme="minorEastAsia" w:hAnsi="Cambria Math"/>
+                </w:rPr>
+                <m:t>x</m:t>
+              </m:r>
+            </m:den>
+          </m:f>
+        </m:oMath>
+      </m:oMathPara>
+    </w:p>
+    <w:p>
+      <w:pPr>
+        <w:rPr>
+          <w:rFonts w:eastAsiaTheme="minorEastAsia"/>
+          <w:b/>
+          <w:bCs/>
+        </w:rPr>
+      </w:pPr>
+      <m:oMathPara>
+        <m:oMath>
+          <m:acc>
+            <m:accPr>
+              <m:ctrlPr>
+                <w:rPr>
+                  <w:rFonts w:ascii="Cambria Math" w:eastAsiaTheme="minorEastAsia" w:hAnsi="Cambria Math"/>
+                  <w:b/>
+                  <w:bCs/>
+                  <w:i/>
+                </w:rPr>
+              </m:ctrlPr>
+            </m:accPr>
+            <m:e>
+              <m:r>
+                <m:rPr>
+                  <m:sty m:val="bi"/>
+                </m:rPr>
+                <w:rPr>
+                  <w:rFonts w:ascii="Cambria Math" w:eastAsiaTheme="minorEastAsia" w:hAnsi="Cambria Math"/>
+                </w:rPr>
+                <m:t>y</m:t>
+              </m:r>
+            </m:e>
+          </m:acc>
+          <m:r>
+            <m:rPr>
+              <m:sty m:val="bi"/>
+            </m:rPr>
+            <w:rPr>
+              <w:rFonts w:ascii="Cambria Math" w:eastAsiaTheme="minorEastAsia" w:hAnsi="Cambria Math"/>
+            </w:rPr>
+            <m:t>=</m:t>
+          </m:r>
+          <m:acc>
+            <m:accPr>
+              <m:ctrlPr>
+                <w:rPr>
+                  <w:rFonts w:ascii="Cambria Math" w:eastAsiaTheme="minorEastAsia" w:hAnsi="Cambria Math"/>
+                  <w:i/>
+                </w:rPr>
+              </m:ctrlPr>
+            </m:accPr>
+            <m:e>
+              <m:r>
+                <w:rPr>
+                  <w:rFonts w:ascii="Cambria Math" w:eastAsiaTheme="minorEastAsia" w:hAnsi="Cambria Math"/>
+                </w:rPr>
+                <m:t>G</m:t>
+              </m:r>
+            </m:e>
+          </m:acc>
+          <m:r>
+            <m:rPr>
+              <m:sty m:val="bi"/>
+            </m:rPr>
+            <w:rPr>
+              <w:rFonts w:ascii="Cambria Math" w:eastAsiaTheme="minorEastAsia" w:hAnsi="Cambria Math"/>
+            </w:rPr>
+            <m:t>x=</m:t>
+          </m:r>
+          <m:f>
+            <m:fPr>
+              <m:ctrlPr>
+                <w:rPr>
+                  <w:rFonts w:ascii="Cambria Math" w:eastAsiaTheme="minorEastAsia" w:hAnsi="Cambria Math"/>
+                  <w:b/>
+                  <w:bCs/>
+                  <w:i/>
+                </w:rPr>
+              </m:ctrlPr>
+            </m:fPr>
+            <m:num>
+              <m:sSup>
+                <m:sSupPr>
+                  <m:ctrlPr>
+                    <w:rPr>
+                      <w:rFonts w:ascii="Cambria Math" w:eastAsiaTheme="minorEastAsia" w:hAnsi="Cambria Math"/>
+                      <w:i/>
+                    </w:rPr>
+                  </m:ctrlPr>
+                </m:sSupPr>
+                <m:e>
+                  <m:r>
+                    <m:rPr>
+                      <m:sty m:val="bi"/>
+                    </m:rPr>
+                    <w:rPr>
+                      <w:rFonts w:ascii="Cambria Math" w:eastAsiaTheme="minorEastAsia" w:hAnsi="Cambria Math"/>
+                    </w:rPr>
+                    <m:t>x</m:t>
+                  </m:r>
+                  <m:ctrlPr>
+                    <w:rPr>
+                      <w:rFonts w:ascii="Cambria Math" w:eastAsiaTheme="minorEastAsia" w:hAnsi="Cambria Math"/>
+                      <w:b/>
+                      <w:bCs/>
+                      <w:i/>
+                    </w:rPr>
+                  </m:ctrlPr>
+                </m:e>
+                <m:sup>
+                  <m:r>
+                    <w:rPr>
+                      <w:rFonts w:ascii="Cambria Math" w:eastAsiaTheme="minorEastAsia" w:hAnsi="Cambria Math"/>
+                    </w:rPr>
+                    <m:t>H</m:t>
+                  </m:r>
+                </m:sup>
+              </m:sSup>
+              <m:r>
+                <m:rPr>
+                  <m:sty m:val="bi"/>
+                </m:rPr>
+                <w:rPr>
+                  <w:rFonts w:ascii="Cambria Math" w:eastAsiaTheme="minorEastAsia" w:hAnsi="Cambria Math"/>
+                </w:rPr>
+                <m:t>y</m:t>
+              </m:r>
+            </m:num>
+            <m:den>
+              <m:sSup>
+                <m:sSupPr>
+                  <m:ctrlPr>
+                    <w:rPr>
+                      <w:rFonts w:ascii="Cambria Math" w:eastAsiaTheme="minorEastAsia" w:hAnsi="Cambria Math"/>
+                      <w:b/>
+                      <w:bCs/>
+                      <w:i/>
+                    </w:rPr>
+                  </m:ctrlPr>
+                </m:sSupPr>
+                <m:e>
+                  <m:r>
+                    <m:rPr>
+                      <m:sty m:val="bi"/>
+                    </m:rPr>
+                    <w:rPr>
+                      <w:rFonts w:ascii="Cambria Math" w:eastAsiaTheme="minorEastAsia" w:hAnsi="Cambria Math"/>
+                    </w:rPr>
+                    <m:t>x</m:t>
+                  </m:r>
+                </m:e>
+                <m:sup>
+                  <m:r>
+                    <w:rPr>
+                      <w:rFonts w:ascii="Cambria Math" w:eastAsiaTheme="minorEastAsia" w:hAnsi="Cambria Math"/>
+                    </w:rPr>
+                    <m:t>H</m:t>
+                  </m:r>
+                </m:sup>
+              </m:sSup>
+              <m:r>
+                <m:rPr>
+                  <m:sty m:val="bi"/>
+                </m:rPr>
+                <w:rPr>
+                  <w:rFonts w:ascii="Cambria Math" w:eastAsiaTheme="minorEastAsia" w:hAnsi="Cambria Math"/>
+                </w:rPr>
+                <m:t>x</m:t>
+              </m:r>
+            </m:den>
+          </m:f>
+          <m:r>
+            <m:rPr>
+              <m:sty m:val="bi"/>
+            </m:rPr>
+            <w:rPr>
+              <w:rFonts w:ascii="Cambria Math" w:eastAsiaTheme="minorEastAsia" w:hAnsi="Cambria Math"/>
+            </w:rPr>
+            <m:t>x</m:t>
+          </m:r>
+        </m:oMath>
+      </m:oMathPara>
+    </w:p>
+    <w:p>
+      <w:r>
+        <w:t>One coefficient</w:t>
+      </w:r>
+    </w:p>
+    <w:p>
+      <w:r>
+        <w:t>Multiple coefficients</w:t>
+      </w:r>
+    </w:p>
+    <w:p>
+      <w:r>
+        <w:t>Linear regression models – solve via OLS or weighted least squares by inverting the normal matrix</w:t>
+      </w:r>
+    </w:p>
+    <w:p>
+      <w:r>
+        <w:t>Estimating GMP model coefficients</w:t>
+      </w:r>
+    </w:p>
+    <w:p>
+      <w:r>
+        <w:t>Calculating FIR filter coefficients to fit a desired frequency response</w:t>
+      </w:r>
+    </w:p>
+    <w:p>
+      <w:r>
+        <w:t xml:space="preserve">IIR filter coefficients – iterative process; take partial derivative of objective function </w:t>
+      </w:r>
+      <w:proofErr w:type="spellStart"/>
+      <w:r>
+        <w:t>w.r.t.</w:t>
+      </w:r>
+      <w:proofErr w:type="spellEnd"/>
+      <w:r>
+        <w:t xml:space="preserve"> the coefficients</w:t>
+      </w:r>
+    </w:p>
+    <w:p>
+      <w:r>
+        <w:t>The assumption that all noise is AWGN. In this case, the LS estimator – the estimator the minimizes the sum of the squared errors between the target and the model – is equal to the MLE.</w:t>
+      </w:r>
+    </w:p>
+    <w:p>
+      <w:r>
+        <w:t xml:space="preserve">All errors </w:t>
+      </w:r>
+      <w:proofErr w:type="gramStart"/>
+      <w:r>
+        <w:t>are</w:t>
+      </w:r>
+      <w:proofErr w:type="gramEnd"/>
+      <w:r>
+        <w:t xml:space="preserve"> Gaussian distributed and </w:t>
+      </w:r>
+      <w:proofErr w:type="spellStart"/>
+      <w:r>
+        <w:t>iid</w:t>
+      </w:r>
+      <w:proofErr w:type="spellEnd"/>
+      <w:r>
+        <w:t>.</w:t>
+      </w:r>
+    </w:p>
+    <w:p>
+      <w:r>
+        <w:lastRenderedPageBreak/>
         <w:t>AWGN is a good assumption because noise is usually the sum of many different random variables, which will have a Gaussian distribution (central limit theorem).</w:t>
       </w:r>
     </w:p>
@@ -7677,28 +8657,6 @@
     <w:p>
       <w:r>
         <w:t>The columns of the kernel matrix/design matrix need to be linearly independent (full rank).</w:t>
-      </w:r>
-    </w:p>
-    <w:p>
-      <w:pPr>
-        <w:pStyle w:val="Heading1"/>
-        <w:rPr>
-          <w:rFonts w:eastAsiaTheme="minorEastAsia"/>
-        </w:rPr>
-      </w:pPr>
-      <w:r>
-        <w:rPr>
-          <w:rFonts w:eastAsiaTheme="minorEastAsia"/>
-        </w:rPr>
-        <w:t>Ridge regression</w:t>
-      </w:r>
-    </w:p>
-    <w:p>
-      <w:pPr>
-        <w:pStyle w:val="Heading1"/>
-      </w:pPr>
-      <w:r>
-        <w:t>Lasso regression</w:t>
       </w:r>
     </w:p>
     <w:sectPr>

</xml_diff>

<commit_message>
Update estimation notes; move notes on spectral density estimation from signals-and-systems to estimation
</commit_message>
<xml_diff>
--- a/notes/estimation.docx
+++ b/notes/estimation.docx
@@ -1228,21 +1228,7 @@
         <w:rPr>
           <w:rFonts w:eastAsiaTheme="minorEastAsia"/>
         </w:rPr>
-        <w:t xml:space="preserve">We typically work with </w:t>
-      </w:r>
-      <w:proofErr w:type="gramStart"/>
-      <w:r>
-        <w:rPr>
-          <w:rFonts w:eastAsiaTheme="minorEastAsia"/>
-        </w:rPr>
-        <w:t>log</w:t>
-      </w:r>
-      <w:proofErr w:type="gramEnd"/>
-      <w:r>
-        <w:rPr>
-          <w:rFonts w:eastAsiaTheme="minorEastAsia"/>
-        </w:rPr>
-        <w:t>-likelihood.</w:t>
+        <w:t>We typically work with log-likelihood.</w:t>
       </w:r>
     </w:p>
     <w:p>
@@ -2314,13 +2300,8 @@
         </w:numPr>
       </w:pPr>
       <w:r>
-        <w:t xml:space="preserve">Given new sets of independent variables, using the fitted model to predict </w:t>
-      </w:r>
-      <w:proofErr w:type="gramStart"/>
-      <w:r>
-        <w:t>the responses</w:t>
-      </w:r>
-      <w:proofErr w:type="gramEnd"/>
+        <w:t>Given new sets of independent variables, using the fitted model to predict the responses</w:t>
+      </w:r>
     </w:p>
     <w:p>
       <w:pPr>
@@ -2331,15 +2312,7 @@
         </w:numPr>
       </w:pPr>
       <w:r>
-        <w:t xml:space="preserve">Quantifying the strength of the relationship between the response and the independent variables, and </w:t>
-      </w:r>
-      <w:proofErr w:type="gramStart"/>
-      <w:r>
-        <w:t>in particular to</w:t>
-      </w:r>
-      <w:proofErr w:type="gramEnd"/>
-      <w:r>
-        <w:t xml:space="preserve"> determine whether an independent variable has no linear relationship with the response</w:t>
+        <w:t>Quantifying the strength of the relationship between the response and the independent variables, and in particular to determine whether an independent variable has no linear relationship with the response</w:t>
       </w:r>
       <w:r>
         <w:t>, or to identify which subsets of independent variables may contain redundant information about the response</w:t>
@@ -2351,15 +2324,7 @@
         <w:t>Linear regression models are often fitted using least squares estimation</w:t>
       </w:r>
       <w:r>
-        <w:t xml:space="preserve"> (L2 norm), but they can be fitted in other ways, like least absolute deviations (minimizing the sum of the absolute values of the errors, aka L1 norm). Ridge regression (L2 norm penalty) and lasso regression (L1 norm penalty) modify the cost </w:t>
-      </w:r>
-      <w:proofErr w:type="gramStart"/>
-      <w:r>
-        <w:t>function</w:t>
-      </w:r>
-      <w:proofErr w:type="gramEnd"/>
-      <w:r>
-        <w:t xml:space="preserve"> so large coefficients are penalized</w:t>
+        <w:t xml:space="preserve"> (L2 norm), but they can be fitted in other ways, like least absolute deviations (minimizing the sum of the absolute values of the errors, aka L1 norm). Ridge regression (L2 norm penalty) and lasso regression (L1 norm penalty) modify the cost function so large coefficients are penalized</w:t>
       </w:r>
       <w:r>
         <w:t xml:space="preserve"> to prevent overfitting.</w:t>
@@ -2622,21 +2587,7 @@
         <w:rPr>
           <w:rFonts w:eastAsiaTheme="minorEastAsia"/>
         </w:rPr>
-        <w:t xml:space="preserve"> – an unobserved random variable that adds noise to the linear relationship. </w:t>
-      </w:r>
-      <w:proofErr w:type="gramStart"/>
-      <w:r>
-        <w:rPr>
-          <w:rFonts w:eastAsiaTheme="minorEastAsia"/>
-        </w:rPr>
-        <w:t>Thus</w:t>
-      </w:r>
-      <w:proofErr w:type="gramEnd"/>
-      <w:r>
-        <w:rPr>
-          <w:rFonts w:eastAsiaTheme="minorEastAsia"/>
-        </w:rPr>
-        <w:t xml:space="preserve"> the model takes the form</w:t>
+        <w:t xml:space="preserve"> – an unobserved random variable that adds noise to the linear relationship. Thus the model takes the form</w:t>
       </w:r>
     </w:p>
     <w:p>
@@ -4873,21 +4824,7 @@
         <w:rPr>
           <w:rFonts w:eastAsiaTheme="minorEastAsia"/>
         </w:rPr>
-        <w:t xml:space="preserve"> of the variable called the response variable, target variable, measured </w:t>
-      </w:r>
-      <w:proofErr w:type="gramStart"/>
-      <w:r>
-        <w:rPr>
-          <w:rFonts w:eastAsiaTheme="minorEastAsia"/>
-        </w:rPr>
-        <w:t>variable,,</w:t>
-      </w:r>
-      <w:proofErr w:type="gramEnd"/>
-      <w:r>
-        <w:rPr>
-          <w:rFonts w:eastAsiaTheme="minorEastAsia"/>
-        </w:rPr>
-        <w:t xml:space="preserve"> or dependent variable.</w:t>
+        <w:t xml:space="preserve"> of the variable called the response variable, target variable, measured variable,, or dependent variable.</w:t>
       </w:r>
     </w:p>
     <w:p>
@@ -5105,21 +5042,7 @@
         <w:rPr>
           <w:rFonts w:eastAsiaTheme="minorEastAsia"/>
         </w:rPr>
-        <w:t xml:space="preserve"> another regressor as in the case of polynomial regression. The model is linear </w:t>
-      </w:r>
-      <w:proofErr w:type="gramStart"/>
-      <w:r>
-        <w:rPr>
-          <w:rFonts w:eastAsiaTheme="minorEastAsia"/>
-        </w:rPr>
-        <w:t>as long as</w:t>
-      </w:r>
-      <w:proofErr w:type="gramEnd"/>
-      <w:r>
-        <w:rPr>
-          <w:rFonts w:eastAsiaTheme="minorEastAsia"/>
-        </w:rPr>
-        <w:t xml:space="preserve"> it is linear </w:t>
+        <w:t xml:space="preserve"> another regressor as in the case of polynomial regression. The model is linear as long as it is linear </w:t>
       </w:r>
       <w:proofErr w:type="spellStart"/>
       <w:r>
@@ -5368,16 +5291,8 @@
         <w:rPr>
           <w:rFonts w:eastAsiaTheme="minorEastAsia"/>
         </w:rPr>
-        <w:t xml:space="preserve"> is the intercept term</w:t>
-      </w:r>
-      <w:proofErr w:type="gramStart"/>
-      <w:r>
-        <w:rPr>
-          <w:rFonts w:eastAsiaTheme="minorEastAsia"/>
-        </w:rPr>
-        <w:t>.</w:t>
-      </w:r>
-      <w:proofErr w:type="gramEnd"/>
+        <w:t xml:space="preserve"> is the intercept term.</w:t>
+      </w:r>
       <w:r>
         <w:rPr>
           <w:rFonts w:eastAsiaTheme="minorEastAsia"/>
@@ -5926,13 +5841,8 @@
       <w:pPr>
         <w:pStyle w:val="Heading3"/>
       </w:pPr>
-      <w:proofErr w:type="gramStart"/>
-      <w:r>
-        <w:t>Ordinary</w:t>
-      </w:r>
-      <w:proofErr w:type="gramEnd"/>
-      <w:r>
-        <w:t xml:space="preserve"> least squares</w:t>
+      <w:r>
+        <w:t>Ordinary least squares</w:t>
       </w:r>
     </w:p>
     <w:p>
@@ -7712,15 +7622,7 @@
         </m:r>
       </m:oMath>
       <w:r>
-        <w:t xml:space="preserve">. Each component consists of </w:t>
-      </w:r>
-      <w:proofErr w:type="gramStart"/>
-      <w:r>
-        <w:t>a frequency</w:t>
-      </w:r>
-      <w:proofErr w:type="gramEnd"/>
-      <w:r>
-        <w:t>, amplitude, and phase.</w:t>
+        <w:t>. Each component consists of a frequency, amplitude, and phase.</w:t>
       </w:r>
     </w:p>
     <w:p>
@@ -7734,27 +7636,14 @@
       </w:r>
       <w:proofErr w:type="spellEnd"/>
       <w:r>
-        <w:t xml:space="preserve"> the frequency to DC and taking </w:t>
-      </w:r>
-      <w:proofErr w:type="gramStart"/>
-      <w:r>
-        <w:t>the average of the</w:t>
-      </w:r>
-      <w:proofErr w:type="gramEnd"/>
-      <w:r>
-        <w:t xml:space="preserve"> samples, which yields a complex number that captures amplitude and phase. Essentially, the DFT is an estimator of </w:t>
+        <w:t xml:space="preserve"> the frequency to DC and taking the average of the samples, which yields a complex number that captures amplitude and phase. Essentially, the DFT is an estimator of </w:t>
       </w:r>
       <w:r>
         <w:t>the frequency domain representation of a DT signal</w:t>
       </w:r>
       <w:r>
-        <w:t xml:space="preserve">: its estimate is the sample </w:t>
-      </w:r>
-      <w:proofErr w:type="gramStart"/>
-      <w:r>
-        <w:t>mean</w:t>
-      </w:r>
-      <w:proofErr w:type="gramEnd"/>
+        <w:t>: its estimate is the sample mean</w:t>
+      </w:r>
       <w:r>
         <w:t xml:space="preserve">. </w:t>
       </w:r>
@@ -7787,15 +7676,13 @@
     </w:p>
     <w:p>
       <w:r>
-        <w:t xml:space="preserve">This is linear regression for a single coefficient (no </w:t>
-      </w:r>
-      <w:proofErr w:type="gramStart"/>
-      <w:r>
-        <w:t>intercept</w:t>
-      </w:r>
-      <w:proofErr w:type="gramEnd"/>
-      <w:r>
-        <w:t>).</w:t>
+        <w:t xml:space="preserve">This is </w:t>
+      </w:r>
+      <w:r>
+        <w:t xml:space="preserve">simple </w:t>
+      </w:r>
+      <w:r>
+        <w:t>linear regression for a single coefficient (no intercept).</w:t>
       </w:r>
     </w:p>
     <w:p>
@@ -7841,6 +7728,72 @@
           <w:rFonts w:eastAsiaTheme="minorEastAsia"/>
         </w:rPr>
       </w:pPr>
+      <w:r>
+        <w:t>There are two interpretations.</w:t>
+      </w:r>
+      <w:r>
+        <w:t xml:space="preserve"> In the traditional interpretation, </w:t>
+      </w:r>
+      <m:oMath>
+        <m:r>
+          <m:rPr>
+            <m:sty m:val="bi"/>
+          </m:rPr>
+          <w:rPr>
+            <w:rFonts w:ascii="Cambria Math" w:eastAsiaTheme="minorEastAsia" w:hAnsi="Cambria Math"/>
+          </w:rPr>
+          <m:t>y</m:t>
+        </m:r>
+      </m:oMath>
+      <w:r>
+        <w:rPr>
+          <w:rFonts w:eastAsiaTheme="minorEastAsia"/>
+        </w:rPr>
+        <w:t xml:space="preserve"> is projected onto </w:t>
+      </w:r>
+      <m:oMath>
+        <m:r>
+          <m:rPr>
+            <m:sty m:val="bi"/>
+          </m:rPr>
+          <w:rPr>
+            <w:rFonts w:ascii="Cambria Math" w:eastAsiaTheme="minorEastAsia" w:hAnsi="Cambria Math"/>
+          </w:rPr>
+          <m:t>x</m:t>
+        </m:r>
+      </m:oMath>
+      <w:r>
+        <w:rPr>
+          <w:rFonts w:eastAsiaTheme="minorEastAsia"/>
+        </w:rPr>
+        <w:t xml:space="preserve">. </w:t>
+      </w:r>
+      <m:oMath>
+        <m:r>
+          <m:rPr>
+            <m:sty m:val="bi"/>
+          </m:rPr>
+          <w:rPr>
+            <w:rFonts w:ascii="Cambria Math" w:eastAsiaTheme="minorEastAsia" w:hAnsi="Cambria Math"/>
+          </w:rPr>
+          <m:t>y</m:t>
+        </m:r>
+      </m:oMath>
+      <w:r>
+        <w:rPr>
+          <w:rFonts w:eastAsiaTheme="minorEastAsia"/>
+        </w:rPr>
+        <w:t xml:space="preserve"> may be equalized by multiplying by the inverse of the estimate.</w:t>
+      </w:r>
+    </w:p>
+    <w:p>
+      <w:pPr>
+        <w:rPr>
+          <w:rFonts w:eastAsiaTheme="minorEastAsia"/>
+          <w:b/>
+          <w:bCs/>
+        </w:rPr>
+      </w:pPr>
       <m:oMathPara>
         <m:oMath>
           <m:sSup>
@@ -7854,10 +7807,13 @@
             </m:sSupPr>
             <m:e>
               <m:r>
-                <w:rPr>
-                  <w:rFonts w:ascii="Cambria Math" w:eastAsiaTheme="minorEastAsia" w:hAnsi="Cambria Math"/>
-                </w:rPr>
-                <m:t>y</m:t>
+                <m:rPr>
+                  <m:sty m:val="bi"/>
+                </m:rPr>
+                <w:rPr>
+                  <w:rFonts w:ascii="Cambria Math" w:eastAsiaTheme="minorEastAsia" w:hAnsi="Cambria Math"/>
+                </w:rPr>
+                <m:t>x</m:t>
               </m:r>
             </m:e>
             <m:sup>
@@ -7870,10 +7826,19 @@
             </m:sup>
           </m:sSup>
           <m:r>
+            <m:rPr>
+              <m:sty m:val="bi"/>
+            </m:rPr>
             <w:rPr>
               <w:rFonts w:ascii="Cambria Math" w:eastAsiaTheme="minorEastAsia" w:hAnsi="Cambria Math"/>
             </w:rPr>
-            <m:t>y=G</m:t>
+            <m:t>y</m:t>
+          </m:r>
+          <m:r>
+            <w:rPr>
+              <w:rFonts w:ascii="Cambria Math" w:eastAsiaTheme="minorEastAsia" w:hAnsi="Cambria Math"/>
+            </w:rPr>
+            <m:t>=G</m:t>
           </m:r>
           <m:sSup>
             <m:sSupPr>
@@ -7886,10 +7851,13 @@
             </m:sSupPr>
             <m:e>
               <m:r>
-                <w:rPr>
-                  <w:rFonts w:ascii="Cambria Math" w:eastAsiaTheme="minorEastAsia" w:hAnsi="Cambria Math"/>
-                </w:rPr>
-                <m:t>y</m:t>
+                <m:rPr>
+                  <m:sty m:val="bi"/>
+                </m:rPr>
+                <w:rPr>
+                  <w:rFonts w:ascii="Cambria Math" w:eastAsiaTheme="minorEastAsia" w:hAnsi="Cambria Math"/>
+                </w:rPr>
+                <m:t>x</m:t>
               </m:r>
             </m:e>
             <m:sup>
@@ -7902,22 +7870,23 @@
             </m:sup>
           </m:sSup>
           <m:r>
+            <m:rPr>
+              <m:sty m:val="bi"/>
+            </m:rPr>
             <w:rPr>
               <w:rFonts w:ascii="Cambria Math" w:eastAsiaTheme="minorEastAsia" w:hAnsi="Cambria Math"/>
             </w:rPr>
             <m:t>x</m:t>
           </m:r>
-        </m:oMath>
-      </m:oMathPara>
-    </w:p>
-    <w:p>
-      <w:pPr>
-        <w:rPr>
-          <w:rFonts w:eastAsiaTheme="minorEastAsia"/>
-        </w:rPr>
-      </w:pPr>
-      <m:oMathPara>
-        <m:oMath>
+          <m:r>
+            <m:rPr>
+              <m:sty m:val="bi"/>
+            </m:rPr>
+            <w:rPr>
+              <w:rFonts w:ascii="Cambria Math" w:eastAsiaTheme="minorEastAsia" w:hAnsi="Cambria Math"/>
+            </w:rPr>
+            <m:t>→</m:t>
+          </m:r>
           <m:acc>
             <m:accPr>
               <m:ctrlPr>
@@ -7947,6 +7916,8 @@
               <m:ctrlPr>
                 <w:rPr>
                   <w:rFonts w:ascii="Cambria Math" w:eastAsiaTheme="minorEastAsia" w:hAnsi="Cambria Math"/>
+                  <w:b/>
+                  <w:bCs/>
                   <w:i/>
                 </w:rPr>
               </m:ctrlPr>
@@ -7963,11 +7934,22 @@
                 </m:sSupPr>
                 <m:e>
                   <m:r>
-                    <w:rPr>
-                      <w:rFonts w:ascii="Cambria Math" w:eastAsiaTheme="minorEastAsia" w:hAnsi="Cambria Math"/>
-                    </w:rPr>
-                    <m:t>y</m:t>
+                    <m:rPr>
+                      <m:sty m:val="bi"/>
+                    </m:rPr>
+                    <w:rPr>
+                      <w:rFonts w:ascii="Cambria Math" w:eastAsiaTheme="minorEastAsia" w:hAnsi="Cambria Math"/>
+                    </w:rPr>
+                    <m:t>x</m:t>
                   </m:r>
+                  <m:ctrlPr>
+                    <w:rPr>
+                      <w:rFonts w:ascii="Cambria Math" w:eastAsiaTheme="minorEastAsia" w:hAnsi="Cambria Math"/>
+                      <w:b/>
+                      <w:bCs/>
+                      <w:i/>
+                    </w:rPr>
+                  </m:ctrlPr>
                 </m:e>
                 <m:sup>
                   <m:r>
@@ -7979,6 +7961,9 @@
                 </m:sup>
               </m:sSup>
               <m:r>
+                <m:rPr>
+                  <m:sty m:val="bi"/>
+                </m:rPr>
                 <w:rPr>
                   <w:rFonts w:ascii="Cambria Math" w:eastAsiaTheme="minorEastAsia" w:hAnsi="Cambria Math"/>
                 </w:rPr>
@@ -7991,16 +7976,21 @@
                   <m:ctrlPr>
                     <w:rPr>
                       <w:rFonts w:ascii="Cambria Math" w:eastAsiaTheme="minorEastAsia" w:hAnsi="Cambria Math"/>
+                      <w:b/>
+                      <w:bCs/>
                       <w:i/>
                     </w:rPr>
                   </m:ctrlPr>
                 </m:sSupPr>
                 <m:e>
                   <m:r>
-                    <w:rPr>
-                      <w:rFonts w:ascii="Cambria Math" w:eastAsiaTheme="minorEastAsia" w:hAnsi="Cambria Math"/>
-                    </w:rPr>
-                    <m:t>y</m:t>
+                    <m:rPr>
+                      <m:sty m:val="bi"/>
+                    </m:rPr>
+                    <w:rPr>
+                      <w:rFonts w:ascii="Cambria Math" w:eastAsiaTheme="minorEastAsia" w:hAnsi="Cambria Math"/>
+                    </w:rPr>
+                    <m:t>x</m:t>
                   </m:r>
                 </m:e>
                 <m:sup>
@@ -8013,6 +8003,9 @@
                 </m:sup>
               </m:sSup>
               <m:r>
+                <m:rPr>
+                  <m:sty m:val="bi"/>
+                </m:rPr>
                 <w:rPr>
                   <w:rFonts w:ascii="Cambria Math" w:eastAsiaTheme="minorEastAsia" w:hAnsi="Cambria Math"/>
                 </w:rPr>
@@ -8020,113 +8013,10 @@
               </m:r>
             </m:den>
           </m:f>
-        </m:oMath>
-      </m:oMathPara>
-    </w:p>
-    <w:p>
-      <w:pPr>
-        <w:rPr>
-          <w:rFonts w:eastAsiaTheme="minorEastAsia"/>
-        </w:rPr>
-      </w:pPr>
-      <m:oMathPara>
-        <m:oMath>
-          <m:sSup>
-            <m:sSupPr>
-              <m:ctrlPr>
-                <w:rPr>
-                  <w:rFonts w:ascii="Cambria Math" w:eastAsiaTheme="minorEastAsia" w:hAnsi="Cambria Math"/>
-                  <w:i/>
-                </w:rPr>
-              </m:ctrlPr>
-            </m:sSupPr>
-            <m:e>
-              <m:r>
-                <w:rPr>
-                  <w:rFonts w:ascii="Cambria Math" w:eastAsiaTheme="minorEastAsia" w:hAnsi="Cambria Math"/>
-                </w:rPr>
-                <m:t>x</m:t>
-              </m:r>
-            </m:e>
-            <m:sup>
-              <m:r>
-                <w:rPr>
-                  <w:rFonts w:ascii="Cambria Math" w:eastAsiaTheme="minorEastAsia" w:hAnsi="Cambria Math"/>
-                </w:rPr>
-                <m:t>H</m:t>
-              </m:r>
-            </m:sup>
-          </m:sSup>
           <m:r>
-            <w:rPr>
-              <w:rFonts w:ascii="Cambria Math" w:eastAsiaTheme="minorEastAsia" w:hAnsi="Cambria Math"/>
-            </w:rPr>
-            <m:t>y=G</m:t>
-          </m:r>
-          <m:sSup>
-            <m:sSupPr>
-              <m:ctrlPr>
-                <w:rPr>
-                  <w:rFonts w:ascii="Cambria Math" w:eastAsiaTheme="minorEastAsia" w:hAnsi="Cambria Math"/>
-                  <w:i/>
-                </w:rPr>
-              </m:ctrlPr>
-            </m:sSupPr>
-            <m:e>
-              <m:r>
-                <w:rPr>
-                  <w:rFonts w:ascii="Cambria Math" w:eastAsiaTheme="minorEastAsia" w:hAnsi="Cambria Math"/>
-                </w:rPr>
-                <m:t>x</m:t>
-              </m:r>
-            </m:e>
-            <m:sup>
-              <m:r>
-                <w:rPr>
-                  <w:rFonts w:ascii="Cambria Math" w:eastAsiaTheme="minorEastAsia" w:hAnsi="Cambria Math"/>
-                </w:rPr>
-                <m:t>H</m:t>
-              </m:r>
-            </m:sup>
-          </m:sSup>
-          <m:r>
-            <w:rPr>
-              <w:rFonts w:ascii="Cambria Math" w:eastAsiaTheme="minorEastAsia" w:hAnsi="Cambria Math"/>
-            </w:rPr>
-            <m:t>x</m:t>
-          </m:r>
-        </m:oMath>
-      </m:oMathPara>
-    </w:p>
-    <w:p>
-      <w:pPr>
-        <w:rPr>
-          <w:rFonts w:eastAsiaTheme="minorEastAsia"/>
-          <w:b/>
-          <w:bCs/>
-        </w:rPr>
-      </w:pPr>
-      <m:oMathPara>
-        <m:oMath>
-          <m:acc>
-            <m:accPr>
-              <m:ctrlPr>
-                <w:rPr>
-                  <w:rFonts w:ascii="Cambria Math" w:eastAsiaTheme="minorEastAsia" w:hAnsi="Cambria Math"/>
-                  <w:i/>
-                </w:rPr>
-              </m:ctrlPr>
-            </m:accPr>
-            <m:e>
-              <m:r>
-                <w:rPr>
-                  <w:rFonts w:ascii="Cambria Math" w:eastAsiaTheme="minorEastAsia" w:hAnsi="Cambria Math"/>
-                </w:rPr>
-                <m:t>G</m:t>
-              </m:r>
-            </m:e>
-          </m:acc>
-          <m:r>
+            <m:rPr>
+              <m:sty m:val="bi"/>
+            </m:rPr>
             <w:rPr>
               <w:rFonts w:ascii="Cambria Math" w:eastAsiaTheme="minorEastAsia" w:hAnsi="Cambria Math"/>
             </w:rPr>
@@ -8144,15 +8034,17 @@
               </m:ctrlPr>
             </m:fPr>
             <m:num>
-              <m:sSup>
-                <m:sSupPr>
+              <m:d>
+                <m:dPr>
+                  <m:begChr m:val="⟨"/>
+                  <m:endChr m:val="⟩"/>
                   <m:ctrlPr>
                     <w:rPr>
                       <w:rFonts w:ascii="Cambria Math" w:eastAsiaTheme="minorEastAsia" w:hAnsi="Cambria Math"/>
                       <w:i/>
                     </w:rPr>
                   </m:ctrlPr>
-                </m:sSupPr>
+                </m:dPr>
                 <m:e>
                   <m:r>
                     <m:rPr>
@@ -8161,7 +8053,7 @@
                     <w:rPr>
                       <w:rFonts w:ascii="Cambria Math" w:eastAsiaTheme="minorEastAsia" w:hAnsi="Cambria Math"/>
                     </w:rPr>
-                    <m:t>x</m:t>
+                    <m:t>y,x</m:t>
                   </m:r>
                   <m:ctrlPr>
                     <w:rPr>
@@ -8172,28 +8064,13 @@
                     </w:rPr>
                   </m:ctrlPr>
                 </m:e>
-                <m:sup>
-                  <m:r>
-                    <w:rPr>
-                      <w:rFonts w:ascii="Cambria Math" w:eastAsiaTheme="minorEastAsia" w:hAnsi="Cambria Math"/>
-                    </w:rPr>
-                    <m:t>H</m:t>
-                  </m:r>
-                </m:sup>
-              </m:sSup>
-              <m:r>
-                <m:rPr>
-                  <m:sty m:val="bi"/>
-                </m:rPr>
-                <w:rPr>
-                  <w:rFonts w:ascii="Cambria Math" w:eastAsiaTheme="minorEastAsia" w:hAnsi="Cambria Math"/>
-                </w:rPr>
-                <m:t>y</m:t>
-              </m:r>
+              </m:d>
             </m:num>
             <m:den>
-              <m:sSup>
-                <m:sSupPr>
+              <m:d>
+                <m:dPr>
+                  <m:begChr m:val="⟨"/>
+                  <m:endChr m:val="⟩"/>
                   <m:ctrlPr>
                     <w:rPr>
                       <w:rFonts w:ascii="Cambria Math" w:eastAsiaTheme="minorEastAsia" w:hAnsi="Cambria Math"/>
@@ -8202,7 +8079,7 @@
                       <w:i/>
                     </w:rPr>
                   </m:ctrlPr>
-                </m:sSupPr>
+                </m:dPr>
                 <m:e>
                   <m:r>
                     <m:rPr>
@@ -8211,27 +8088,10 @@
                     <w:rPr>
                       <w:rFonts w:ascii="Cambria Math" w:eastAsiaTheme="minorEastAsia" w:hAnsi="Cambria Math"/>
                     </w:rPr>
-                    <m:t>x</m:t>
+                    <m:t>x,x</m:t>
                   </m:r>
                 </m:e>
-                <m:sup>
-                  <m:r>
-                    <w:rPr>
-                      <w:rFonts w:ascii="Cambria Math" w:eastAsiaTheme="minorEastAsia" w:hAnsi="Cambria Math"/>
-                    </w:rPr>
-                    <m:t>H</m:t>
-                  </m:r>
-                </m:sup>
-              </m:sSup>
-              <m:r>
-                <m:rPr>
-                  <m:sty m:val="bi"/>
-                </m:rPr>
-                <w:rPr>
-                  <w:rFonts w:ascii="Cambria Math" w:eastAsiaTheme="minorEastAsia" w:hAnsi="Cambria Math"/>
-                </w:rPr>
-                <m:t>x</m:t>
-              </m:r>
+              </m:d>
             </m:den>
           </m:f>
         </m:oMath>
@@ -8421,8 +8281,1358 @@
       </m:oMathPara>
     </w:p>
     <w:p>
-      <w:r>
-        <w:t>One coefficient</w:t>
+      <w:pPr>
+        <w:rPr>
+          <w:rFonts w:eastAsiaTheme="minorEastAsia"/>
+          <w:b/>
+          <w:bCs/>
+        </w:rPr>
+      </w:pPr>
+      <m:oMathPara>
+        <m:oMath>
+          <m:sSub>
+            <m:sSubPr>
+              <m:ctrlPr>
+                <w:rPr>
+                  <w:rFonts w:ascii="Cambria Math" w:eastAsiaTheme="minorEastAsia" w:hAnsi="Cambria Math"/>
+                  <w:i/>
+                </w:rPr>
+              </m:ctrlPr>
+            </m:sSubPr>
+            <m:e>
+              <m:r>
+                <m:rPr>
+                  <m:sty m:val="bi"/>
+                </m:rPr>
+                <w:rPr>
+                  <w:rFonts w:ascii="Cambria Math" w:eastAsiaTheme="minorEastAsia" w:hAnsi="Cambria Math"/>
+                </w:rPr>
+                <m:t>y</m:t>
+              </m:r>
+              <m:ctrlPr>
+                <w:rPr>
+                  <w:rFonts w:ascii="Cambria Math" w:eastAsiaTheme="minorEastAsia" w:hAnsi="Cambria Math"/>
+                  <w:b/>
+                  <w:bCs/>
+                  <w:i/>
+                </w:rPr>
+              </m:ctrlPr>
+            </m:e>
+            <m:sub>
+              <m:r>
+                <w:rPr>
+                  <w:rFonts w:ascii="Cambria Math" w:eastAsiaTheme="minorEastAsia" w:hAnsi="Cambria Math"/>
+                </w:rPr>
+                <m:t>eq</m:t>
+              </m:r>
+            </m:sub>
+          </m:sSub>
+          <m:r>
+            <w:rPr>
+              <w:rFonts w:ascii="Cambria Math" w:eastAsiaTheme="minorEastAsia" w:hAnsi="Cambria Math"/>
+            </w:rPr>
+            <m:t>=</m:t>
+          </m:r>
+          <m:f>
+            <m:fPr>
+              <m:ctrlPr>
+                <w:rPr>
+                  <w:rFonts w:ascii="Cambria Math" w:eastAsiaTheme="minorEastAsia" w:hAnsi="Cambria Math"/>
+                  <w:b/>
+                  <w:bCs/>
+                  <w:i/>
+                </w:rPr>
+              </m:ctrlPr>
+            </m:fPr>
+            <m:num>
+              <m:r>
+                <m:rPr>
+                  <m:sty m:val="bi"/>
+                </m:rPr>
+                <w:rPr>
+                  <w:rFonts w:ascii="Cambria Math" w:eastAsiaTheme="minorEastAsia" w:hAnsi="Cambria Math"/>
+                </w:rPr>
+                <m:t>y</m:t>
+              </m:r>
+            </m:num>
+            <m:den>
+              <m:acc>
+                <m:accPr>
+                  <m:ctrlPr>
+                    <w:rPr>
+                      <w:rFonts w:ascii="Cambria Math" w:eastAsiaTheme="minorEastAsia" w:hAnsi="Cambria Math"/>
+                      <w:i/>
+                    </w:rPr>
+                  </m:ctrlPr>
+                </m:accPr>
+                <m:e>
+                  <m:r>
+                    <w:rPr>
+                      <w:rFonts w:ascii="Cambria Math" w:eastAsiaTheme="minorEastAsia" w:hAnsi="Cambria Math"/>
+                    </w:rPr>
+                    <m:t>G</m:t>
+                  </m:r>
+                  <m:ctrlPr>
+                    <w:rPr>
+                      <w:rFonts w:ascii="Cambria Math" w:eastAsiaTheme="minorEastAsia" w:hAnsi="Cambria Math"/>
+                      <w:b/>
+                      <w:bCs/>
+                      <w:i/>
+                    </w:rPr>
+                  </m:ctrlPr>
+                </m:e>
+              </m:acc>
+            </m:den>
+          </m:f>
+          <m:r>
+            <m:rPr>
+              <m:sty m:val="bi"/>
+            </m:rPr>
+            <w:rPr>
+              <w:rFonts w:ascii="Cambria Math" w:eastAsiaTheme="minorEastAsia" w:hAnsi="Cambria Math"/>
+            </w:rPr>
+            <m:t>=</m:t>
+          </m:r>
+          <m:f>
+            <m:fPr>
+              <m:ctrlPr>
+                <w:rPr>
+                  <w:rFonts w:ascii="Cambria Math" w:eastAsiaTheme="minorEastAsia" w:hAnsi="Cambria Math"/>
+                  <w:b/>
+                  <w:bCs/>
+                  <w:i/>
+                </w:rPr>
+              </m:ctrlPr>
+            </m:fPr>
+            <m:num>
+              <m:d>
+                <m:dPr>
+                  <m:begChr m:val="⟨"/>
+                  <m:endChr m:val="⟩"/>
+                  <m:ctrlPr>
+                    <w:rPr>
+                      <w:rFonts w:ascii="Cambria Math" w:eastAsiaTheme="minorEastAsia" w:hAnsi="Cambria Math"/>
+                      <w:i/>
+                    </w:rPr>
+                  </m:ctrlPr>
+                </m:dPr>
+                <m:e>
+                  <m:r>
+                    <m:rPr>
+                      <m:sty m:val="bi"/>
+                    </m:rPr>
+                    <w:rPr>
+                      <w:rFonts w:ascii="Cambria Math" w:eastAsiaTheme="minorEastAsia" w:hAnsi="Cambria Math"/>
+                    </w:rPr>
+                    <m:t>x</m:t>
+                  </m:r>
+                  <m:r>
+                    <m:rPr>
+                      <m:sty m:val="bi"/>
+                    </m:rPr>
+                    <w:rPr>
+                      <w:rFonts w:ascii="Cambria Math" w:eastAsiaTheme="minorEastAsia" w:hAnsi="Cambria Math"/>
+                    </w:rPr>
+                    <m:t>,x</m:t>
+                  </m:r>
+                  <m:ctrlPr>
+                    <w:rPr>
+                      <w:rFonts w:ascii="Cambria Math" w:eastAsiaTheme="minorEastAsia" w:hAnsi="Cambria Math"/>
+                      <w:b/>
+                      <w:bCs/>
+                      <w:i/>
+                    </w:rPr>
+                  </m:ctrlPr>
+                </m:e>
+              </m:d>
+            </m:num>
+            <m:den>
+              <m:d>
+                <m:dPr>
+                  <m:begChr m:val="⟨"/>
+                  <m:endChr m:val="⟩"/>
+                  <m:ctrlPr>
+                    <w:rPr>
+                      <w:rFonts w:ascii="Cambria Math" w:eastAsiaTheme="minorEastAsia" w:hAnsi="Cambria Math"/>
+                      <w:b/>
+                      <w:bCs/>
+                      <w:i/>
+                    </w:rPr>
+                  </m:ctrlPr>
+                </m:dPr>
+                <m:e>
+                  <m:r>
+                    <m:rPr>
+                      <m:sty m:val="bi"/>
+                    </m:rPr>
+                    <w:rPr>
+                      <w:rFonts w:ascii="Cambria Math" w:eastAsiaTheme="minorEastAsia" w:hAnsi="Cambria Math"/>
+                    </w:rPr>
+                    <m:t>y</m:t>
+                  </m:r>
+                  <m:r>
+                    <m:rPr>
+                      <m:sty m:val="bi"/>
+                    </m:rPr>
+                    <w:rPr>
+                      <w:rFonts w:ascii="Cambria Math" w:eastAsiaTheme="minorEastAsia" w:hAnsi="Cambria Math"/>
+                    </w:rPr>
+                    <m:t>,x</m:t>
+                  </m:r>
+                </m:e>
+              </m:d>
+            </m:den>
+          </m:f>
+          <m:r>
+            <m:rPr>
+              <m:sty m:val="bi"/>
+            </m:rPr>
+            <w:rPr>
+              <w:rFonts w:ascii="Cambria Math" w:eastAsiaTheme="minorEastAsia" w:hAnsi="Cambria Math"/>
+            </w:rPr>
+            <m:t>y</m:t>
+          </m:r>
+        </m:oMath>
+      </m:oMathPara>
+    </w:p>
+    <w:p>
+      <w:pPr>
+        <w:rPr>
+          <w:rFonts w:eastAsiaTheme="minorEastAsia"/>
+        </w:rPr>
+      </w:pPr>
+      <w:r>
+        <w:rPr>
+          <w:rFonts w:eastAsiaTheme="minorEastAsia"/>
+        </w:rPr>
+        <w:t>In the alternative interpretation,</w:t>
+      </w:r>
+      <w:r>
+        <w:rPr>
+          <w:rFonts w:eastAsiaTheme="minorEastAsia"/>
+        </w:rPr>
+        <w:t xml:space="preserve"> </w:t>
+      </w:r>
+      <m:oMath>
+        <m:r>
+          <m:rPr>
+            <m:sty m:val="bi"/>
+          </m:rPr>
+          <w:rPr>
+            <w:rFonts w:ascii="Cambria Math" w:eastAsiaTheme="minorEastAsia" w:hAnsi="Cambria Math"/>
+          </w:rPr>
+          <m:t>x</m:t>
+        </m:r>
+      </m:oMath>
+      <w:r>
+        <w:rPr>
+          <w:rFonts w:eastAsiaTheme="minorEastAsia"/>
+          <w:b/>
+          <w:bCs/>
+        </w:rPr>
+        <w:t xml:space="preserve"> </w:t>
+      </w:r>
+      <w:r>
+        <w:rPr>
+          <w:rFonts w:eastAsiaTheme="minorEastAsia"/>
+        </w:rPr>
+        <w:t xml:space="preserve">is projected onto </w:t>
+      </w:r>
+      <m:oMath>
+        <m:r>
+          <m:rPr>
+            <m:sty m:val="bi"/>
+          </m:rPr>
+          <w:rPr>
+            <w:rFonts w:ascii="Cambria Math" w:eastAsiaTheme="minorEastAsia" w:hAnsi="Cambria Math"/>
+          </w:rPr>
+          <m:t>y</m:t>
+        </m:r>
+      </m:oMath>
+      <w:r>
+        <w:rPr>
+          <w:rFonts w:eastAsiaTheme="minorEastAsia"/>
+        </w:rPr>
+        <w:t xml:space="preserve">, and </w:t>
+      </w:r>
+      <m:oMath>
+        <m:sSub>
+          <m:sSubPr>
+            <m:ctrlPr>
+              <w:rPr>
+                <w:rFonts w:ascii="Cambria Math" w:eastAsiaTheme="minorEastAsia" w:hAnsi="Cambria Math"/>
+                <w:b/>
+                <w:bCs/>
+                <w:i/>
+              </w:rPr>
+            </m:ctrlPr>
+          </m:sSubPr>
+          <m:e>
+            <m:r>
+              <m:rPr>
+                <m:sty m:val="bi"/>
+              </m:rPr>
+              <w:rPr>
+                <w:rFonts w:ascii="Cambria Math" w:eastAsiaTheme="minorEastAsia" w:hAnsi="Cambria Math"/>
+              </w:rPr>
+              <m:t>y</m:t>
+            </m:r>
+          </m:e>
+          <m:sub>
+            <m:r>
+              <w:rPr>
+                <w:rFonts w:ascii="Cambria Math" w:eastAsiaTheme="minorEastAsia" w:hAnsi="Cambria Math"/>
+              </w:rPr>
+              <m:t>eq</m:t>
+            </m:r>
+          </m:sub>
+        </m:sSub>
+      </m:oMath>
+      <w:r>
+        <w:rPr>
+          <w:rFonts w:eastAsiaTheme="minorEastAsia"/>
+          <w:b/>
+          <w:bCs/>
+        </w:rPr>
+        <w:t xml:space="preserve"> </w:t>
+      </w:r>
+      <w:r>
+        <w:rPr>
+          <w:rFonts w:eastAsiaTheme="minorEastAsia"/>
+        </w:rPr>
+        <w:t>is simply equal to this projection.</w:t>
+      </w:r>
+    </w:p>
+    <w:p>
+      <w:pPr>
+        <w:rPr>
+          <w:rFonts w:eastAsiaTheme="minorEastAsia"/>
+          <w:b/>
+          <w:bCs/>
+        </w:rPr>
+      </w:pPr>
+      <m:oMathPara>
+        <m:oMath>
+          <m:sSup>
+            <m:sSupPr>
+              <m:ctrlPr>
+                <w:rPr>
+                  <w:rFonts w:ascii="Cambria Math" w:eastAsiaTheme="minorEastAsia" w:hAnsi="Cambria Math"/>
+                  <w:i/>
+                </w:rPr>
+              </m:ctrlPr>
+            </m:sSupPr>
+            <m:e>
+              <m:r>
+                <m:rPr>
+                  <m:sty m:val="bi"/>
+                </m:rPr>
+                <w:rPr>
+                  <w:rFonts w:ascii="Cambria Math" w:eastAsiaTheme="minorEastAsia" w:hAnsi="Cambria Math"/>
+                </w:rPr>
+                <m:t>y</m:t>
+              </m:r>
+            </m:e>
+            <m:sup>
+              <m:r>
+                <w:rPr>
+                  <w:rFonts w:ascii="Cambria Math" w:eastAsiaTheme="minorEastAsia" w:hAnsi="Cambria Math"/>
+                </w:rPr>
+                <m:t>H</m:t>
+              </m:r>
+            </m:sup>
+          </m:sSup>
+          <m:r>
+            <m:rPr>
+              <m:sty m:val="bi"/>
+            </m:rPr>
+            <w:rPr>
+              <w:rFonts w:ascii="Cambria Math" w:eastAsiaTheme="minorEastAsia" w:hAnsi="Cambria Math"/>
+            </w:rPr>
+            <m:t>y</m:t>
+          </m:r>
+          <m:r>
+            <w:rPr>
+              <w:rFonts w:ascii="Cambria Math" w:eastAsiaTheme="minorEastAsia" w:hAnsi="Cambria Math"/>
+            </w:rPr>
+            <m:t>=G</m:t>
+          </m:r>
+          <m:sSup>
+            <m:sSupPr>
+              <m:ctrlPr>
+                <w:rPr>
+                  <w:rFonts w:ascii="Cambria Math" w:eastAsiaTheme="minorEastAsia" w:hAnsi="Cambria Math"/>
+                  <w:i/>
+                </w:rPr>
+              </m:ctrlPr>
+            </m:sSupPr>
+            <m:e>
+              <m:r>
+                <m:rPr>
+                  <m:sty m:val="bi"/>
+                </m:rPr>
+                <w:rPr>
+                  <w:rFonts w:ascii="Cambria Math" w:eastAsiaTheme="minorEastAsia" w:hAnsi="Cambria Math"/>
+                </w:rPr>
+                <m:t>y</m:t>
+              </m:r>
+            </m:e>
+            <m:sup>
+              <m:r>
+                <w:rPr>
+                  <w:rFonts w:ascii="Cambria Math" w:eastAsiaTheme="minorEastAsia" w:hAnsi="Cambria Math"/>
+                </w:rPr>
+                <m:t>H</m:t>
+              </m:r>
+            </m:sup>
+          </m:sSup>
+          <m:r>
+            <m:rPr>
+              <m:sty m:val="bi"/>
+            </m:rPr>
+            <w:rPr>
+              <w:rFonts w:ascii="Cambria Math" w:eastAsiaTheme="minorEastAsia" w:hAnsi="Cambria Math"/>
+            </w:rPr>
+            <m:t>x</m:t>
+          </m:r>
+          <m:r>
+            <m:rPr>
+              <m:sty m:val="bi"/>
+            </m:rPr>
+            <w:rPr>
+              <w:rFonts w:ascii="Cambria Math" w:eastAsiaTheme="minorEastAsia" w:hAnsi="Cambria Math"/>
+            </w:rPr>
+            <m:t>→</m:t>
+          </m:r>
+          <m:acc>
+            <m:accPr>
+              <m:ctrlPr>
+                <w:rPr>
+                  <w:rFonts w:ascii="Cambria Math" w:eastAsiaTheme="minorEastAsia" w:hAnsi="Cambria Math"/>
+                  <w:i/>
+                </w:rPr>
+              </m:ctrlPr>
+            </m:accPr>
+            <m:e>
+              <m:r>
+                <w:rPr>
+                  <w:rFonts w:ascii="Cambria Math" w:eastAsiaTheme="minorEastAsia" w:hAnsi="Cambria Math"/>
+                </w:rPr>
+                <m:t>G</m:t>
+              </m:r>
+            </m:e>
+          </m:acc>
+          <m:r>
+            <w:rPr>
+              <w:rFonts w:ascii="Cambria Math" w:eastAsiaTheme="minorEastAsia" w:hAnsi="Cambria Math"/>
+            </w:rPr>
+            <m:t>=</m:t>
+          </m:r>
+          <m:f>
+            <m:fPr>
+              <m:ctrlPr>
+                <w:rPr>
+                  <w:rFonts w:ascii="Cambria Math" w:eastAsiaTheme="minorEastAsia" w:hAnsi="Cambria Math"/>
+                  <w:i/>
+                </w:rPr>
+              </m:ctrlPr>
+            </m:fPr>
+            <m:num>
+              <m:sSup>
+                <m:sSupPr>
+                  <m:ctrlPr>
+                    <w:rPr>
+                      <w:rFonts w:ascii="Cambria Math" w:eastAsiaTheme="minorEastAsia" w:hAnsi="Cambria Math"/>
+                      <w:i/>
+                    </w:rPr>
+                  </m:ctrlPr>
+                </m:sSupPr>
+                <m:e>
+                  <m:r>
+                    <m:rPr>
+                      <m:sty m:val="bi"/>
+                    </m:rPr>
+                    <w:rPr>
+                      <w:rFonts w:ascii="Cambria Math" w:eastAsiaTheme="minorEastAsia" w:hAnsi="Cambria Math"/>
+                    </w:rPr>
+                    <m:t>y</m:t>
+                  </m:r>
+                </m:e>
+                <m:sup>
+                  <m:r>
+                    <w:rPr>
+                      <w:rFonts w:ascii="Cambria Math" w:eastAsiaTheme="minorEastAsia" w:hAnsi="Cambria Math"/>
+                    </w:rPr>
+                    <m:t>H</m:t>
+                  </m:r>
+                </m:sup>
+              </m:sSup>
+              <m:r>
+                <m:rPr>
+                  <m:sty m:val="bi"/>
+                </m:rPr>
+                <w:rPr>
+                  <w:rFonts w:ascii="Cambria Math" w:eastAsiaTheme="minorEastAsia" w:hAnsi="Cambria Math"/>
+                </w:rPr>
+                <m:t>y</m:t>
+              </m:r>
+            </m:num>
+            <m:den>
+              <m:sSup>
+                <m:sSupPr>
+                  <m:ctrlPr>
+                    <w:rPr>
+                      <w:rFonts w:ascii="Cambria Math" w:eastAsiaTheme="minorEastAsia" w:hAnsi="Cambria Math"/>
+                      <w:i/>
+                    </w:rPr>
+                  </m:ctrlPr>
+                </m:sSupPr>
+                <m:e>
+                  <m:r>
+                    <m:rPr>
+                      <m:sty m:val="bi"/>
+                    </m:rPr>
+                    <w:rPr>
+                      <w:rFonts w:ascii="Cambria Math" w:eastAsiaTheme="minorEastAsia" w:hAnsi="Cambria Math"/>
+                    </w:rPr>
+                    <m:t>y</m:t>
+                  </m:r>
+                </m:e>
+                <m:sup>
+                  <m:r>
+                    <w:rPr>
+                      <w:rFonts w:ascii="Cambria Math" w:eastAsiaTheme="minorEastAsia" w:hAnsi="Cambria Math"/>
+                    </w:rPr>
+                    <m:t>H</m:t>
+                  </m:r>
+                </m:sup>
+              </m:sSup>
+              <m:r>
+                <m:rPr>
+                  <m:sty m:val="bi"/>
+                </m:rPr>
+                <w:rPr>
+                  <w:rFonts w:ascii="Cambria Math" w:eastAsiaTheme="minorEastAsia" w:hAnsi="Cambria Math"/>
+                </w:rPr>
+                <m:t>x</m:t>
+              </m:r>
+            </m:den>
+          </m:f>
+          <m:r>
+            <w:rPr>
+              <w:rFonts w:ascii="Cambria Math" w:eastAsiaTheme="minorEastAsia" w:hAnsi="Cambria Math"/>
+            </w:rPr>
+            <m:t>=</m:t>
+          </m:r>
+          <m:f>
+            <m:fPr>
+              <m:ctrlPr>
+                <w:rPr>
+                  <w:rFonts w:ascii="Cambria Math" w:eastAsiaTheme="minorEastAsia" w:hAnsi="Cambria Math"/>
+                  <w:b/>
+                  <w:bCs/>
+                  <w:i/>
+                </w:rPr>
+              </m:ctrlPr>
+            </m:fPr>
+            <m:num>
+              <m:d>
+                <m:dPr>
+                  <m:begChr m:val="⟨"/>
+                  <m:endChr m:val="⟩"/>
+                  <m:ctrlPr>
+                    <w:rPr>
+                      <w:rFonts w:ascii="Cambria Math" w:eastAsiaTheme="minorEastAsia" w:hAnsi="Cambria Math"/>
+                      <w:i/>
+                    </w:rPr>
+                  </m:ctrlPr>
+                </m:dPr>
+                <m:e>
+                  <m:r>
+                    <m:rPr>
+                      <m:sty m:val="bi"/>
+                    </m:rPr>
+                    <w:rPr>
+                      <w:rFonts w:ascii="Cambria Math" w:eastAsiaTheme="minorEastAsia" w:hAnsi="Cambria Math"/>
+                    </w:rPr>
+                    <m:t>y,y</m:t>
+                  </m:r>
+                  <m:ctrlPr>
+                    <w:rPr>
+                      <w:rFonts w:ascii="Cambria Math" w:eastAsiaTheme="minorEastAsia" w:hAnsi="Cambria Math"/>
+                      <w:b/>
+                      <w:bCs/>
+                      <w:i/>
+                    </w:rPr>
+                  </m:ctrlPr>
+                </m:e>
+              </m:d>
+            </m:num>
+            <m:den>
+              <m:d>
+                <m:dPr>
+                  <m:begChr m:val="⟨"/>
+                  <m:endChr m:val="⟩"/>
+                  <m:ctrlPr>
+                    <w:rPr>
+                      <w:rFonts w:ascii="Cambria Math" w:eastAsiaTheme="minorEastAsia" w:hAnsi="Cambria Math"/>
+                      <w:b/>
+                      <w:bCs/>
+                      <w:i/>
+                    </w:rPr>
+                  </m:ctrlPr>
+                </m:dPr>
+                <m:e>
+                  <m:r>
+                    <m:rPr>
+                      <m:sty m:val="bi"/>
+                    </m:rPr>
+                    <w:rPr>
+                      <w:rFonts w:ascii="Cambria Math" w:eastAsiaTheme="minorEastAsia" w:hAnsi="Cambria Math"/>
+                    </w:rPr>
+                    <m:t>x,y</m:t>
+                  </m:r>
+                </m:e>
+              </m:d>
+            </m:den>
+          </m:f>
+        </m:oMath>
+      </m:oMathPara>
+    </w:p>
+    <w:p>
+      <w:pPr>
+        <w:rPr>
+          <w:rFonts w:eastAsiaTheme="minorEastAsia"/>
+          <w:b/>
+          <w:bCs/>
+        </w:rPr>
+      </w:pPr>
+      <m:oMathPara>
+        <m:oMath>
+          <m:acc>
+            <m:accPr>
+              <m:ctrlPr>
+                <w:rPr>
+                  <w:rFonts w:ascii="Cambria Math" w:eastAsiaTheme="minorEastAsia" w:hAnsi="Cambria Math"/>
+                  <w:b/>
+                  <w:bCs/>
+                  <w:i/>
+                </w:rPr>
+              </m:ctrlPr>
+            </m:accPr>
+            <m:e>
+              <m:r>
+                <m:rPr>
+                  <m:sty m:val="bi"/>
+                </m:rPr>
+                <w:rPr>
+                  <w:rFonts w:ascii="Cambria Math" w:eastAsiaTheme="minorEastAsia" w:hAnsi="Cambria Math"/>
+                </w:rPr>
+                <m:t>y</m:t>
+              </m:r>
+            </m:e>
+          </m:acc>
+          <m:r>
+            <m:rPr>
+              <m:sty m:val="bi"/>
+            </m:rPr>
+            <w:rPr>
+              <w:rFonts w:ascii="Cambria Math" w:eastAsiaTheme="minorEastAsia" w:hAnsi="Cambria Math"/>
+            </w:rPr>
+            <m:t>=</m:t>
+          </m:r>
+          <m:acc>
+            <m:accPr>
+              <m:ctrlPr>
+                <w:rPr>
+                  <w:rFonts w:ascii="Cambria Math" w:eastAsiaTheme="minorEastAsia" w:hAnsi="Cambria Math"/>
+                  <w:i/>
+                </w:rPr>
+              </m:ctrlPr>
+            </m:accPr>
+            <m:e>
+              <m:r>
+                <w:rPr>
+                  <w:rFonts w:ascii="Cambria Math" w:eastAsiaTheme="minorEastAsia" w:hAnsi="Cambria Math"/>
+                </w:rPr>
+                <m:t>G</m:t>
+              </m:r>
+            </m:e>
+          </m:acc>
+          <m:r>
+            <m:rPr>
+              <m:sty m:val="bi"/>
+            </m:rPr>
+            <w:rPr>
+              <w:rFonts w:ascii="Cambria Math" w:eastAsiaTheme="minorEastAsia" w:hAnsi="Cambria Math"/>
+            </w:rPr>
+            <m:t>x=</m:t>
+          </m:r>
+          <m:f>
+            <m:fPr>
+              <m:ctrlPr>
+                <w:rPr>
+                  <w:rFonts w:ascii="Cambria Math" w:eastAsiaTheme="minorEastAsia" w:hAnsi="Cambria Math"/>
+                  <w:i/>
+                </w:rPr>
+              </m:ctrlPr>
+            </m:fPr>
+            <m:num>
+              <m:sSup>
+                <m:sSupPr>
+                  <m:ctrlPr>
+                    <w:rPr>
+                      <w:rFonts w:ascii="Cambria Math" w:eastAsiaTheme="minorEastAsia" w:hAnsi="Cambria Math"/>
+                      <w:i/>
+                    </w:rPr>
+                  </m:ctrlPr>
+                </m:sSupPr>
+                <m:e>
+                  <m:r>
+                    <m:rPr>
+                      <m:sty m:val="bi"/>
+                    </m:rPr>
+                    <w:rPr>
+                      <w:rFonts w:ascii="Cambria Math" w:eastAsiaTheme="minorEastAsia" w:hAnsi="Cambria Math"/>
+                    </w:rPr>
+                    <m:t>y</m:t>
+                  </m:r>
+                </m:e>
+                <m:sup>
+                  <m:r>
+                    <w:rPr>
+                      <w:rFonts w:ascii="Cambria Math" w:eastAsiaTheme="minorEastAsia" w:hAnsi="Cambria Math"/>
+                    </w:rPr>
+                    <m:t>H</m:t>
+                  </m:r>
+                </m:sup>
+              </m:sSup>
+              <m:r>
+                <m:rPr>
+                  <m:sty m:val="bi"/>
+                </m:rPr>
+                <w:rPr>
+                  <w:rFonts w:ascii="Cambria Math" w:eastAsiaTheme="minorEastAsia" w:hAnsi="Cambria Math"/>
+                </w:rPr>
+                <m:t>y</m:t>
+              </m:r>
+            </m:num>
+            <m:den>
+              <m:sSup>
+                <m:sSupPr>
+                  <m:ctrlPr>
+                    <w:rPr>
+                      <w:rFonts w:ascii="Cambria Math" w:eastAsiaTheme="minorEastAsia" w:hAnsi="Cambria Math"/>
+                      <w:i/>
+                    </w:rPr>
+                  </m:ctrlPr>
+                </m:sSupPr>
+                <m:e>
+                  <m:r>
+                    <m:rPr>
+                      <m:sty m:val="bi"/>
+                    </m:rPr>
+                    <w:rPr>
+                      <w:rFonts w:ascii="Cambria Math" w:eastAsiaTheme="minorEastAsia" w:hAnsi="Cambria Math"/>
+                    </w:rPr>
+                    <m:t>y</m:t>
+                  </m:r>
+                </m:e>
+                <m:sup>
+                  <m:r>
+                    <w:rPr>
+                      <w:rFonts w:ascii="Cambria Math" w:eastAsiaTheme="minorEastAsia" w:hAnsi="Cambria Math"/>
+                    </w:rPr>
+                    <m:t>H</m:t>
+                  </m:r>
+                </m:sup>
+              </m:sSup>
+              <m:r>
+                <m:rPr>
+                  <m:sty m:val="bi"/>
+                </m:rPr>
+                <w:rPr>
+                  <w:rFonts w:ascii="Cambria Math" w:eastAsiaTheme="minorEastAsia" w:hAnsi="Cambria Math"/>
+                </w:rPr>
+                <m:t>x</m:t>
+              </m:r>
+            </m:den>
+          </m:f>
+          <m:r>
+            <m:rPr>
+              <m:sty m:val="bi"/>
+            </m:rPr>
+            <w:rPr>
+              <w:rFonts w:ascii="Cambria Math" w:eastAsiaTheme="minorEastAsia" w:hAnsi="Cambria Math"/>
+            </w:rPr>
+            <m:t>x</m:t>
+          </m:r>
+        </m:oMath>
+      </m:oMathPara>
+    </w:p>
+    <w:p>
+      <w:pPr>
+        <w:rPr>
+          <w:rFonts w:eastAsiaTheme="minorEastAsia"/>
+          <w:b/>
+          <w:bCs/>
+        </w:rPr>
+      </w:pPr>
+      <m:oMathPara>
+        <m:oMath>
+          <m:sSub>
+            <m:sSubPr>
+              <m:ctrlPr>
+                <w:rPr>
+                  <w:rFonts w:ascii="Cambria Math" w:eastAsiaTheme="minorEastAsia" w:hAnsi="Cambria Math"/>
+                  <w:i/>
+                </w:rPr>
+              </m:ctrlPr>
+            </m:sSubPr>
+            <m:e>
+              <m:r>
+                <m:rPr>
+                  <m:sty m:val="bi"/>
+                </m:rPr>
+                <w:rPr>
+                  <w:rFonts w:ascii="Cambria Math" w:eastAsiaTheme="minorEastAsia" w:hAnsi="Cambria Math"/>
+                </w:rPr>
+                <m:t>y</m:t>
+              </m:r>
+              <m:ctrlPr>
+                <w:rPr>
+                  <w:rFonts w:ascii="Cambria Math" w:eastAsiaTheme="minorEastAsia" w:hAnsi="Cambria Math"/>
+                  <w:b/>
+                  <w:bCs/>
+                  <w:i/>
+                </w:rPr>
+              </m:ctrlPr>
+            </m:e>
+            <m:sub>
+              <m:r>
+                <w:rPr>
+                  <w:rFonts w:ascii="Cambria Math" w:eastAsiaTheme="minorEastAsia" w:hAnsi="Cambria Math"/>
+                </w:rPr>
+                <m:t>eq</m:t>
+              </m:r>
+            </m:sub>
+          </m:sSub>
+          <m:r>
+            <w:rPr>
+              <w:rFonts w:ascii="Cambria Math" w:eastAsiaTheme="minorEastAsia" w:hAnsi="Cambria Math"/>
+            </w:rPr>
+            <m:t>=</m:t>
+          </m:r>
+          <m:f>
+            <m:fPr>
+              <m:ctrlPr>
+                <w:rPr>
+                  <w:rFonts w:ascii="Cambria Math" w:eastAsiaTheme="minorEastAsia" w:hAnsi="Cambria Math"/>
+                  <w:b/>
+                  <w:bCs/>
+                  <w:i/>
+                </w:rPr>
+              </m:ctrlPr>
+            </m:fPr>
+            <m:num>
+              <m:r>
+                <m:rPr>
+                  <m:sty m:val="bi"/>
+                </m:rPr>
+                <w:rPr>
+                  <w:rFonts w:ascii="Cambria Math" w:eastAsiaTheme="minorEastAsia" w:hAnsi="Cambria Math"/>
+                </w:rPr>
+                <m:t>y</m:t>
+              </m:r>
+            </m:num>
+            <m:den>
+              <m:acc>
+                <m:accPr>
+                  <m:ctrlPr>
+                    <w:rPr>
+                      <w:rFonts w:ascii="Cambria Math" w:eastAsiaTheme="minorEastAsia" w:hAnsi="Cambria Math"/>
+                      <w:i/>
+                    </w:rPr>
+                  </m:ctrlPr>
+                </m:accPr>
+                <m:e>
+                  <m:r>
+                    <w:rPr>
+                      <w:rFonts w:ascii="Cambria Math" w:eastAsiaTheme="minorEastAsia" w:hAnsi="Cambria Math"/>
+                    </w:rPr>
+                    <m:t>G</m:t>
+                  </m:r>
+                  <m:ctrlPr>
+                    <w:rPr>
+                      <w:rFonts w:ascii="Cambria Math" w:eastAsiaTheme="minorEastAsia" w:hAnsi="Cambria Math"/>
+                      <w:b/>
+                      <w:bCs/>
+                      <w:i/>
+                    </w:rPr>
+                  </m:ctrlPr>
+                </m:e>
+              </m:acc>
+            </m:den>
+          </m:f>
+          <m:r>
+            <m:rPr>
+              <m:sty m:val="bi"/>
+            </m:rPr>
+            <w:rPr>
+              <w:rFonts w:ascii="Cambria Math" w:eastAsiaTheme="minorEastAsia" w:hAnsi="Cambria Math"/>
+            </w:rPr>
+            <m:t>=</m:t>
+          </m:r>
+          <m:f>
+            <m:fPr>
+              <m:ctrlPr>
+                <w:rPr>
+                  <w:rFonts w:ascii="Cambria Math" w:eastAsiaTheme="minorEastAsia" w:hAnsi="Cambria Math"/>
+                  <w:b/>
+                  <w:bCs/>
+                  <w:i/>
+                </w:rPr>
+              </m:ctrlPr>
+            </m:fPr>
+            <m:num>
+              <m:d>
+                <m:dPr>
+                  <m:begChr m:val="⟨"/>
+                  <m:endChr m:val="⟩"/>
+                  <m:ctrlPr>
+                    <w:rPr>
+                      <w:rFonts w:ascii="Cambria Math" w:eastAsiaTheme="minorEastAsia" w:hAnsi="Cambria Math"/>
+                      <w:b/>
+                      <w:bCs/>
+                      <w:i/>
+                    </w:rPr>
+                  </m:ctrlPr>
+                </m:dPr>
+                <m:e>
+                  <m:r>
+                    <m:rPr>
+                      <m:sty m:val="bi"/>
+                    </m:rPr>
+                    <w:rPr>
+                      <w:rFonts w:ascii="Cambria Math" w:eastAsiaTheme="minorEastAsia" w:hAnsi="Cambria Math"/>
+                    </w:rPr>
+                    <m:t>x,y</m:t>
+                  </m:r>
+                </m:e>
+              </m:d>
+            </m:num>
+            <m:den>
+              <m:d>
+                <m:dPr>
+                  <m:begChr m:val="⟨"/>
+                  <m:endChr m:val="⟩"/>
+                  <m:ctrlPr>
+                    <w:rPr>
+                      <w:rFonts w:ascii="Cambria Math" w:eastAsiaTheme="minorEastAsia" w:hAnsi="Cambria Math"/>
+                      <w:i/>
+                    </w:rPr>
+                  </m:ctrlPr>
+                </m:dPr>
+                <m:e>
+                  <m:r>
+                    <m:rPr>
+                      <m:sty m:val="bi"/>
+                    </m:rPr>
+                    <w:rPr>
+                      <w:rFonts w:ascii="Cambria Math" w:eastAsiaTheme="minorEastAsia" w:hAnsi="Cambria Math"/>
+                    </w:rPr>
+                    <m:t>y,y</m:t>
+                  </m:r>
+                  <m:ctrlPr>
+                    <w:rPr>
+                      <w:rFonts w:ascii="Cambria Math" w:eastAsiaTheme="minorEastAsia" w:hAnsi="Cambria Math"/>
+                      <w:b/>
+                      <w:bCs/>
+                      <w:i/>
+                    </w:rPr>
+                  </m:ctrlPr>
+                </m:e>
+              </m:d>
+            </m:den>
+          </m:f>
+          <m:r>
+            <m:rPr>
+              <m:sty m:val="bi"/>
+            </m:rPr>
+            <w:rPr>
+              <w:rFonts w:ascii="Cambria Math" w:eastAsiaTheme="minorEastAsia" w:hAnsi="Cambria Math"/>
+            </w:rPr>
+            <m:t>y</m:t>
+          </m:r>
+        </m:oMath>
+      </m:oMathPara>
+    </w:p>
+    <w:p>
+      <w:r>
+        <w:t xml:space="preserve">I think this is how </w:t>
+      </w:r>
+      <w:proofErr w:type="spellStart"/>
+      <w:r>
+        <w:t>FBRx</w:t>
+      </w:r>
+      <w:proofErr w:type="spellEnd"/>
+      <w:r>
+        <w:t xml:space="preserve"> gain is calibrated – you have two digital waveforms, and you estimate the gain from Tx to </w:t>
+      </w:r>
+      <w:proofErr w:type="spellStart"/>
+      <w:r>
+        <w:t>FBRx</w:t>
+      </w:r>
+      <w:proofErr w:type="spellEnd"/>
+      <w:r>
+        <w:t xml:space="preserve"> (with the reference RF power).</w:t>
+      </w:r>
+    </w:p>
+    <w:p>
+      <w:r>
+        <w:t>This can be used to model a flat fading response.</w:t>
+      </w:r>
+    </w:p>
+    <w:p>
+      <w:r>
+        <w:t xml:space="preserve">This is also used for single-tap equalization of OFDM waveforms. For example, in the 5G RF conformance standard, </w:t>
+      </w:r>
+      <w:r>
+        <w:t>14 time-domain symbols are transformed via FFT into the original modulation symbols per subcarrier. For each subcarrier – a vector of 14 symbols – a single-</w:t>
+      </w:r>
+      <w:r>
+        <w:lastRenderedPageBreak/>
+        <w:t>tap equalizer coefficient can be calculated based on reference symbols. These are used to equalize the waveform.</w:t>
+      </w:r>
+    </w:p>
+    <w:p>
+      <w:pPr>
+        <w:rPr>
+          <w:b/>
+          <w:bCs/>
+        </w:rPr>
+      </w:pPr>
+      <w:r>
+        <w:rPr>
+          <w:b/>
+          <w:bCs/>
+        </w:rPr>
+        <w:t>Multiple linear regression:</w:t>
+      </w:r>
+    </w:p>
+    <w:p>
+      <w:pPr>
+        <w:rPr>
+          <w:rFonts w:eastAsiaTheme="minorEastAsia"/>
+          <w:b/>
+          <w:bCs/>
+        </w:rPr>
+      </w:pPr>
+      <m:oMathPara>
+        <m:oMath>
+          <m:r>
+            <m:rPr>
+              <m:sty m:val="bi"/>
+            </m:rPr>
+            <w:rPr>
+              <w:rFonts w:ascii="Cambria Math" w:hAnsi="Cambria Math"/>
+            </w:rPr>
+            <m:t>y</m:t>
+          </m:r>
+          <m:r>
+            <m:rPr>
+              <m:sty m:val="bi"/>
+            </m:rPr>
+            <w:rPr>
+              <w:rFonts w:ascii="Cambria Math" w:eastAsiaTheme="minorEastAsia" w:hAnsi="Cambria Math"/>
+            </w:rPr>
+            <m:t>=Xa</m:t>
+          </m:r>
+        </m:oMath>
+      </m:oMathPara>
+    </w:p>
+    <w:p>
+      <w:pPr>
+        <w:rPr>
+          <w:rFonts w:eastAsiaTheme="minorEastAsia"/>
+        </w:rPr>
+      </w:pPr>
+      <w:r>
+        <w:rPr>
+          <w:rFonts w:eastAsiaTheme="minorEastAsia"/>
+        </w:rPr>
+        <w:t xml:space="preserve">DPD/polynomial regression, the columns of </w:t>
+      </w:r>
+      <m:oMath>
+        <m:r>
+          <m:rPr>
+            <m:sty m:val="bi"/>
+          </m:rPr>
+          <w:rPr>
+            <w:rFonts w:ascii="Cambria Math" w:eastAsiaTheme="minorEastAsia" w:hAnsi="Cambria Math"/>
+          </w:rPr>
+          <m:t>X</m:t>
+        </m:r>
+      </m:oMath>
+      <w:r>
+        <w:rPr>
+          <w:rFonts w:eastAsiaTheme="minorEastAsia"/>
+        </w:rPr>
+        <w:t xml:space="preserve"> are different nonlinear orders of the signal </w:t>
+      </w:r>
+      <m:oMath>
+        <m:r>
+          <m:rPr>
+            <m:sty m:val="bi"/>
+          </m:rPr>
+          <w:rPr>
+            <w:rFonts w:ascii="Cambria Math" w:eastAsiaTheme="minorEastAsia" w:hAnsi="Cambria Math"/>
+          </w:rPr>
+          <m:t>x</m:t>
+        </m:r>
+      </m:oMath>
+      <w:r>
+        <w:rPr>
+          <w:rFonts w:eastAsiaTheme="minorEastAsia"/>
+        </w:rPr>
+        <w:t xml:space="preserve">, like </w:t>
+      </w:r>
+      <m:oMath>
+        <m:r>
+          <m:rPr>
+            <m:sty m:val="bi"/>
+          </m:rPr>
+          <w:rPr>
+            <w:rFonts w:ascii="Cambria Math" w:eastAsiaTheme="minorEastAsia" w:hAnsi="Cambria Math"/>
+          </w:rPr>
+          <m:t>x,</m:t>
+        </m:r>
+        <m:d>
+          <m:dPr>
+            <m:begChr m:val="|"/>
+            <m:endChr m:val="|"/>
+            <m:ctrlPr>
+              <w:rPr>
+                <w:rFonts w:ascii="Cambria Math" w:eastAsiaTheme="minorEastAsia" w:hAnsi="Cambria Math"/>
+                <w:b/>
+                <w:bCs/>
+                <w:i/>
+              </w:rPr>
+            </m:ctrlPr>
+          </m:dPr>
+          <m:e>
+            <m:r>
+              <m:rPr>
+                <m:sty m:val="bi"/>
+              </m:rPr>
+              <w:rPr>
+                <w:rFonts w:ascii="Cambria Math" w:eastAsiaTheme="minorEastAsia" w:hAnsi="Cambria Math"/>
+              </w:rPr>
+              <m:t>x</m:t>
+            </m:r>
+          </m:e>
+        </m:d>
+        <m:r>
+          <m:rPr>
+            <m:sty m:val="bi"/>
+          </m:rPr>
+          <w:rPr>
+            <w:rFonts w:ascii="Cambria Math" w:eastAsiaTheme="minorEastAsia" w:hAnsi="Cambria Math"/>
+          </w:rPr>
+          <m:t>x,</m:t>
+        </m:r>
+        <m:sSup>
+          <m:sSupPr>
+            <m:ctrlPr>
+              <w:rPr>
+                <w:rFonts w:ascii="Cambria Math" w:eastAsiaTheme="minorEastAsia" w:hAnsi="Cambria Math"/>
+                <w:b/>
+                <w:bCs/>
+                <w:i/>
+              </w:rPr>
+            </m:ctrlPr>
+          </m:sSupPr>
+          <m:e>
+            <m:d>
+              <m:dPr>
+                <m:begChr m:val="|"/>
+                <m:endChr m:val="|"/>
+                <m:ctrlPr>
+                  <w:rPr>
+                    <w:rFonts w:ascii="Cambria Math" w:eastAsiaTheme="minorEastAsia" w:hAnsi="Cambria Math"/>
+                    <w:b/>
+                    <w:bCs/>
+                    <w:i/>
+                  </w:rPr>
+                </m:ctrlPr>
+              </m:dPr>
+              <m:e>
+                <m:r>
+                  <m:rPr>
+                    <m:sty m:val="bi"/>
+                  </m:rPr>
+                  <w:rPr>
+                    <w:rFonts w:ascii="Cambria Math" w:eastAsiaTheme="minorEastAsia" w:hAnsi="Cambria Math"/>
+                  </w:rPr>
+                  <m:t>x</m:t>
+                </m:r>
+              </m:e>
+            </m:d>
+          </m:e>
+          <m:sup>
+            <m:r>
+              <m:rPr>
+                <m:sty m:val="bi"/>
+              </m:rPr>
+              <w:rPr>
+                <w:rFonts w:ascii="Cambria Math" w:eastAsiaTheme="minorEastAsia" w:hAnsi="Cambria Math"/>
+              </w:rPr>
+              <m:t>2</m:t>
+            </m:r>
+          </m:sup>
+        </m:sSup>
+        <m:r>
+          <m:rPr>
+            <m:sty m:val="bi"/>
+          </m:rPr>
+          <w:rPr>
+            <w:rFonts w:ascii="Cambria Math" w:eastAsiaTheme="minorEastAsia" w:hAnsi="Cambria Math"/>
+          </w:rPr>
+          <m:t>x</m:t>
+        </m:r>
+      </m:oMath>
+      <w:r>
+        <w:rPr>
+          <w:rFonts w:eastAsiaTheme="minorEastAsia"/>
+        </w:rPr>
+        <w:t>, etc.</w:t>
+      </w:r>
+    </w:p>
+    <w:p>
+      <w:pPr>
+        <w:rPr>
+          <w:rFonts w:eastAsiaTheme="minorEastAsia"/>
+        </w:rPr>
+      </w:pPr>
+      <w:r>
+        <w:rPr>
+          <w:rFonts w:eastAsiaTheme="minorEastAsia"/>
+        </w:rPr>
+        <w:t xml:space="preserve">FIR filter design via LSE: the columns of </w:t>
+      </w:r>
+      <m:oMath>
+        <m:r>
+          <m:rPr>
+            <m:sty m:val="bi"/>
+          </m:rPr>
+          <w:rPr>
+            <w:rFonts w:ascii="Cambria Math" w:eastAsiaTheme="minorEastAsia" w:hAnsi="Cambria Math"/>
+          </w:rPr>
+          <m:t>X</m:t>
+        </m:r>
+      </m:oMath>
+      <w:r>
+        <w:rPr>
+          <w:rFonts w:eastAsiaTheme="minorEastAsia"/>
+        </w:rPr>
+        <w:t xml:space="preserve"> are shifted copies of </w:t>
+      </w:r>
+      <m:oMath>
+        <m:r>
+          <m:rPr>
+            <m:sty m:val="bi"/>
+          </m:rPr>
+          <w:rPr>
+            <w:rFonts w:ascii="Cambria Math" w:eastAsiaTheme="minorEastAsia" w:hAnsi="Cambria Math"/>
+          </w:rPr>
+          <m:t>x</m:t>
+        </m:r>
+      </m:oMath>
+      <w:r>
+        <w:rPr>
+          <w:rFonts w:eastAsiaTheme="minorEastAsia"/>
+        </w:rPr>
+        <w:t xml:space="preserve">, like </w:t>
+      </w:r>
+      <m:oMath>
+        <m:r>
+          <w:rPr>
+            <w:rFonts w:ascii="Cambria Math" w:eastAsiaTheme="minorEastAsia" w:hAnsi="Cambria Math"/>
+          </w:rPr>
+          <m:t>x</m:t>
+        </m:r>
+        <m:d>
+          <m:dPr>
+            <m:ctrlPr>
+              <w:rPr>
+                <w:rFonts w:ascii="Cambria Math" w:eastAsiaTheme="minorEastAsia" w:hAnsi="Cambria Math"/>
+                <w:i/>
+              </w:rPr>
+            </m:ctrlPr>
+          </m:dPr>
+          <m:e>
+            <m:r>
+              <w:rPr>
+                <w:rFonts w:ascii="Cambria Math" w:eastAsiaTheme="minorEastAsia" w:hAnsi="Cambria Math"/>
+              </w:rPr>
+              <m:t>n</m:t>
+            </m:r>
+          </m:e>
+        </m:d>
+        <m:r>
+          <w:rPr>
+            <w:rFonts w:ascii="Cambria Math" w:eastAsiaTheme="minorEastAsia" w:hAnsi="Cambria Math"/>
+          </w:rPr>
+          <m:t>,x</m:t>
+        </m:r>
+        <m:d>
+          <m:dPr>
+            <m:ctrlPr>
+              <w:rPr>
+                <w:rFonts w:ascii="Cambria Math" w:eastAsiaTheme="minorEastAsia" w:hAnsi="Cambria Math"/>
+                <w:i/>
+              </w:rPr>
+            </m:ctrlPr>
+          </m:dPr>
+          <m:e>
+            <m:r>
+              <w:rPr>
+                <w:rFonts w:ascii="Cambria Math" w:eastAsiaTheme="minorEastAsia" w:hAnsi="Cambria Math"/>
+              </w:rPr>
+              <m:t>n-1</m:t>
+            </m:r>
+          </m:e>
+        </m:d>
+        <m:r>
+          <w:rPr>
+            <w:rFonts w:ascii="Cambria Math" w:eastAsiaTheme="minorEastAsia" w:hAnsi="Cambria Math"/>
+          </w:rPr>
+          <m:t>,x</m:t>
+        </m:r>
+        <m:d>
+          <m:dPr>
+            <m:ctrlPr>
+              <w:rPr>
+                <w:rFonts w:ascii="Cambria Math" w:eastAsiaTheme="minorEastAsia" w:hAnsi="Cambria Math"/>
+                <w:i/>
+              </w:rPr>
+            </m:ctrlPr>
+          </m:dPr>
+          <m:e>
+            <m:r>
+              <w:rPr>
+                <w:rFonts w:ascii="Cambria Math" w:eastAsiaTheme="minorEastAsia" w:hAnsi="Cambria Math"/>
+              </w:rPr>
+              <m:t>n-2</m:t>
+            </m:r>
+          </m:e>
+        </m:d>
+      </m:oMath>
+      <w:r>
+        <w:rPr>
+          <w:rFonts w:eastAsiaTheme="minorEastAsia"/>
+        </w:rPr>
+        <w:t>, etc.</w:t>
       </w:r>
     </w:p>
     <w:p>
@@ -8465,15 +9675,7 @@
     </w:p>
     <w:p>
       <w:r>
-        <w:t xml:space="preserve">All errors </w:t>
-      </w:r>
-      <w:proofErr w:type="gramStart"/>
-      <w:r>
-        <w:t>are</w:t>
-      </w:r>
-      <w:proofErr w:type="gramEnd"/>
-      <w:r>
-        <w:t xml:space="preserve"> Gaussian distributed and </w:t>
+        <w:t xml:space="preserve">All errors are Gaussian distributed and </w:t>
       </w:r>
       <w:proofErr w:type="spellStart"/>
       <w:r>
@@ -8486,7 +9688,6 @@
     </w:p>
     <w:p>
       <w:r>
-        <w:lastRenderedPageBreak/>
         <w:t>AWGN is a good assumption because noise is usually the sum of many different random variables, which will have a Gaussian distribution (central limit theorem).</w:t>
       </w:r>
     </w:p>
@@ -8651,6 +9852,7 @@
         <w:rPr>
           <w:rFonts w:eastAsiaTheme="minorEastAsia"/>
         </w:rPr>
+        <w:lastRenderedPageBreak/>
         <w:t>Using SPDFT (mean) to estimate amplitude and phase of a tone; using DFT to estimate the spectral density of a signal</w:t>
       </w:r>
     </w:p>
@@ -8659,6 +9861,949 @@
         <w:t>The columns of the kernel matrix/design matrix need to be linearly independent (full rank).</w:t>
       </w:r>
     </w:p>
+    <w:p>
+      <w:pPr>
+        <w:pStyle w:val="Heading2"/>
+      </w:pPr>
+      <w:r>
+        <w:t>Spectral density estimation (SDE)</w:t>
+      </w:r>
+    </w:p>
+    <w:p>
+      <w:hyperlink r:id="rId8" w:history="1">
+        <w:r>
+          <w:rPr>
+            <w:rStyle w:val="Hyperlink"/>
+          </w:rPr>
+          <w:t>Spectral density estimation (Wikipedia)</w:t>
+        </w:r>
+      </w:hyperlink>
+      <w:r>
+        <w:t xml:space="preserve"> </w:t>
+      </w:r>
+    </w:p>
+    <w:p>
+      <w:r>
+        <w:t>Spectral density estimation (SDE) is the process of estimating the PSD of a random signal.</w:t>
+      </w:r>
+    </w:p>
+    <w:p>
+      <w:r>
+        <w:t>PSD has two equivalent definitions:</w:t>
+      </w:r>
+    </w:p>
+    <w:p>
+      <w:pPr>
+        <w:pStyle w:val="ListParagraph"/>
+        <w:numPr>
+          <w:ilvl w:val="0"/>
+          <w:numId w:val="5"/>
+        </w:numPr>
+      </w:pPr>
+      <w:r>
+        <w:t>The squared magnitude of the FT of the signal</w:t>
+      </w:r>
+    </w:p>
+    <w:p>
+      <w:pPr>
+        <w:pStyle w:val="ListParagraph"/>
+        <w:numPr>
+          <w:ilvl w:val="0"/>
+          <w:numId w:val="5"/>
+        </w:numPr>
+      </w:pPr>
+      <w:r>
+        <w:t>The FT of the autocorrelation function of the signal</w:t>
+      </w:r>
+    </w:p>
+    <w:p>
+      <w:r>
+        <w:t>SDE uses DFT to approximate the FT of the signal. A continuous-time signal has a CTFT. If sampled correctly, it is converted to a discrete-time signal with an equivalent DTFT. The DFT is a sampled version of the DTFT and is universally used for practical Fourier analysis because it’s easy to calculate.</w:t>
+      </w:r>
+    </w:p>
+    <w:p>
+      <w:r>
+        <w:t>The squared-magnitude DFT components are a type of power spectrum known as a periodogram. A periodogram does not provide any processing gain when applied to noise-like signals: the variance of the power spectrum at a given frequency does not decrease as the number of samples used in the DFT increases. This can be mitigated by averaging over time (Welch’s method) or over frequency (smoothing).</w:t>
+      </w:r>
+    </w:p>
+    <w:p>
+      <w:pPr>
+        <w:rPr>
+          <w:b/>
+          <w:bCs/>
+        </w:rPr>
+      </w:pPr>
+      <w:r>
+        <w:rPr>
+          <w:b/>
+          <w:bCs/>
+        </w:rPr>
+        <w:t>Periodogram</w:t>
+      </w:r>
+      <w:r>
+        <w:rPr>
+          <w:b/>
+          <w:bCs/>
+        </w:rPr>
+        <w:t>:</w:t>
+      </w:r>
+    </w:p>
+    <w:p>
+      <w:pPr>
+        <w:pStyle w:val="ListParagraph"/>
+        <w:numPr>
+          <w:ilvl w:val="0"/>
+          <w:numId w:val="7"/>
+        </w:numPr>
+        <w:spacing w:line="259" w:lineRule="auto"/>
+      </w:pPr>
+      <w:r>
+        <w:t xml:space="preserve">Let your signal be length </w:t>
+      </w:r>
+      <m:oMath>
+        <m:r>
+          <w:rPr>
+            <w:rFonts w:ascii="Cambria Math" w:hAnsi="Cambria Math"/>
+          </w:rPr>
+          <m:t>N</m:t>
+        </m:r>
+      </m:oMath>
+    </w:p>
+    <w:p>
+      <w:pPr>
+        <w:pStyle w:val="ListParagraph"/>
+        <w:numPr>
+          <w:ilvl w:val="0"/>
+          <w:numId w:val="7"/>
+        </w:numPr>
+        <w:spacing w:line="259" w:lineRule="auto"/>
+      </w:pPr>
+      <w:r>
+        <w:t xml:space="preserve">Compute the </w:t>
+      </w:r>
+      <m:oMath>
+        <m:r>
+          <w:rPr>
+            <w:rFonts w:ascii="Cambria Math" w:hAnsi="Cambria Math"/>
+          </w:rPr>
+          <m:t>N</m:t>
+        </m:r>
+      </m:oMath>
+      <w:r>
+        <w:t xml:space="preserve">-point DFT of your signal to get </w:t>
+      </w:r>
+      <m:oMath>
+        <m:r>
+          <w:rPr>
+            <w:rFonts w:ascii="Cambria Math" w:hAnsi="Cambria Math"/>
+          </w:rPr>
+          <m:t>X</m:t>
+        </m:r>
+        <m:d>
+          <m:dPr>
+            <m:ctrlPr>
+              <w:rPr>
+                <w:rFonts w:ascii="Cambria Math" w:hAnsi="Cambria Math"/>
+                <w:i/>
+              </w:rPr>
+            </m:ctrlPr>
+          </m:dPr>
+          <m:e>
+            <m:r>
+              <w:rPr>
+                <w:rFonts w:ascii="Cambria Math" w:hAnsi="Cambria Math"/>
+              </w:rPr>
+              <m:t>k</m:t>
+            </m:r>
+          </m:e>
+        </m:d>
+      </m:oMath>
+      <w:r>
+        <w:t xml:space="preserve">, where </w:t>
+      </w:r>
+      <m:oMath>
+        <m:r>
+          <w:rPr>
+            <w:rFonts w:ascii="Cambria Math" w:hAnsi="Cambria Math"/>
+          </w:rPr>
+          <m:t>k</m:t>
+        </m:r>
+      </m:oMath>
+      <w:r>
+        <w:t xml:space="preserve"> is the discrete index for frequency components</w:t>
+      </w:r>
+    </w:p>
+    <w:p>
+      <w:pPr>
+        <w:pStyle w:val="ListParagraph"/>
+        <w:numPr>
+          <w:ilvl w:val="0"/>
+          <w:numId w:val="7"/>
+        </w:numPr>
+        <w:spacing w:line="259" w:lineRule="auto"/>
+      </w:pPr>
+      <w:r>
+        <w:t xml:space="preserve">Compute </w:t>
+      </w:r>
+      <m:oMath>
+        <m:sSup>
+          <m:sSupPr>
+            <m:ctrlPr>
+              <w:rPr>
+                <w:rFonts w:ascii="Cambria Math" w:hAnsi="Cambria Math"/>
+                <w:i/>
+              </w:rPr>
+            </m:ctrlPr>
+          </m:sSupPr>
+          <m:e>
+            <m:d>
+              <m:dPr>
+                <m:begChr m:val="|"/>
+                <m:endChr m:val="|"/>
+                <m:ctrlPr>
+                  <w:rPr>
+                    <w:rFonts w:ascii="Cambria Math" w:hAnsi="Cambria Math"/>
+                    <w:i/>
+                  </w:rPr>
+                </m:ctrlPr>
+              </m:dPr>
+              <m:e>
+                <m:r>
+                  <w:rPr>
+                    <w:rFonts w:ascii="Cambria Math" w:hAnsi="Cambria Math"/>
+                  </w:rPr>
+                  <m:t>X</m:t>
+                </m:r>
+                <m:d>
+                  <m:dPr>
+                    <m:ctrlPr>
+                      <w:rPr>
+                        <w:rFonts w:ascii="Cambria Math" w:hAnsi="Cambria Math"/>
+                        <w:i/>
+                      </w:rPr>
+                    </m:ctrlPr>
+                  </m:dPr>
+                  <m:e>
+                    <m:r>
+                      <w:rPr>
+                        <w:rFonts w:ascii="Cambria Math" w:hAnsi="Cambria Math"/>
+                      </w:rPr>
+                      <m:t>k</m:t>
+                    </m:r>
+                  </m:e>
+                </m:d>
+              </m:e>
+            </m:d>
+          </m:e>
+          <m:sup>
+            <m:r>
+              <w:rPr>
+                <w:rFonts w:ascii="Cambria Math" w:hAnsi="Cambria Math"/>
+              </w:rPr>
+              <m:t>2</m:t>
+            </m:r>
+          </m:sup>
+        </m:sSup>
+      </m:oMath>
+      <w:r>
+        <w:t>. This is your periodogram.</w:t>
+      </w:r>
+    </w:p>
+    <w:p>
+      <w:pPr>
+        <w:rPr>
+          <w:b/>
+          <w:bCs/>
+        </w:rPr>
+      </w:pPr>
+      <w:r>
+        <w:rPr>
+          <w:b/>
+          <w:bCs/>
+        </w:rPr>
+        <w:t>Bartlett’s method / method of averaged periodograms:</w:t>
+      </w:r>
+    </w:p>
+    <w:p>
+      <w:r>
+        <w:t>Reduces variance of the periodogram but also reduces resolution.</w:t>
+      </w:r>
+    </w:p>
+    <w:p>
+      <w:pPr>
+        <w:pStyle w:val="ListParagraph"/>
+        <w:numPr>
+          <w:ilvl w:val="0"/>
+          <w:numId w:val="6"/>
+        </w:numPr>
+        <w:spacing w:line="259" w:lineRule="auto"/>
+      </w:pPr>
+      <w:r>
+        <w:t xml:space="preserve">Let your signal be length </w:t>
+      </w:r>
+      <m:oMath>
+        <m:r>
+          <w:rPr>
+            <w:rFonts w:ascii="Cambria Math" w:hAnsi="Cambria Math"/>
+          </w:rPr>
+          <m:t>N</m:t>
+        </m:r>
+      </m:oMath>
+    </w:p>
+    <w:p>
+      <w:pPr>
+        <w:pStyle w:val="ListParagraph"/>
+        <w:numPr>
+          <w:ilvl w:val="0"/>
+          <w:numId w:val="6"/>
+        </w:numPr>
+        <w:spacing w:line="259" w:lineRule="auto"/>
+      </w:pPr>
+      <w:r>
+        <w:t xml:space="preserve">Split your signal into </w:t>
+      </w:r>
+      <m:oMath>
+        <m:r>
+          <w:rPr>
+            <w:rFonts w:ascii="Cambria Math" w:hAnsi="Cambria Math"/>
+          </w:rPr>
+          <m:t>K</m:t>
+        </m:r>
+      </m:oMath>
+      <w:r>
+        <w:t xml:space="preserve"> non-overlapping segments, each of length </w:t>
+      </w:r>
+      <m:oMath>
+        <m:r>
+          <w:rPr>
+            <w:rFonts w:ascii="Cambria Math" w:hAnsi="Cambria Math"/>
+          </w:rPr>
+          <m:t>M</m:t>
+        </m:r>
+      </m:oMath>
+    </w:p>
+    <w:p>
+      <w:pPr>
+        <w:pStyle w:val="ListParagraph"/>
+        <w:numPr>
+          <w:ilvl w:val="0"/>
+          <w:numId w:val="6"/>
+        </w:numPr>
+        <w:spacing w:line="259" w:lineRule="auto"/>
+      </w:pPr>
+      <w:r>
+        <w:t xml:space="preserve">For each segment, compute the </w:t>
+      </w:r>
+      <m:oMath>
+        <m:r>
+          <w:rPr>
+            <w:rFonts w:ascii="Cambria Math" w:hAnsi="Cambria Math"/>
+          </w:rPr>
+          <m:t>M</m:t>
+        </m:r>
+      </m:oMath>
+      <w:r>
+        <w:t>-point periodogram</w:t>
+      </w:r>
+    </w:p>
+    <w:p>
+      <w:pPr>
+        <w:pStyle w:val="ListParagraph"/>
+        <w:numPr>
+          <w:ilvl w:val="0"/>
+          <w:numId w:val="6"/>
+        </w:numPr>
+        <w:spacing w:line="259" w:lineRule="auto"/>
+      </w:pPr>
+      <w:r>
+        <w:t xml:space="preserve">Average the </w:t>
+      </w:r>
+      <m:oMath>
+        <m:r>
+          <w:rPr>
+            <w:rFonts w:ascii="Cambria Math" w:hAnsi="Cambria Math"/>
+          </w:rPr>
+          <m:t>K</m:t>
+        </m:r>
+      </m:oMath>
+      <w:r>
+        <w:t xml:space="preserve"> periodograms to obtain the power spectrum</w:t>
+      </w:r>
+    </w:p>
+    <w:p>
+      <w:r>
+        <w:t xml:space="preserve">Variance is reduced by </w:t>
+      </w:r>
+      <m:oMath>
+        <m:sSup>
+          <m:sSupPr>
+            <m:ctrlPr>
+              <w:rPr>
+                <w:rFonts w:ascii="Cambria Math" w:hAnsi="Cambria Math"/>
+                <w:i/>
+              </w:rPr>
+            </m:ctrlPr>
+          </m:sSupPr>
+          <m:e>
+            <m:r>
+              <w:rPr>
+                <w:rFonts w:ascii="Cambria Math" w:hAnsi="Cambria Math"/>
+              </w:rPr>
+              <m:t>K</m:t>
+            </m:r>
+          </m:e>
+          <m:sup>
+            <m:r>
+              <w:rPr>
+                <w:rFonts w:ascii="Cambria Math" w:hAnsi="Cambria Math"/>
+              </w:rPr>
+              <m:t>2</m:t>
+            </m:r>
+          </m:sup>
+        </m:sSup>
+      </m:oMath>
+      <w:r>
+        <w:t xml:space="preserve">, and resolution is reduced by </w:t>
+      </w:r>
+      <m:oMath>
+        <m:f>
+          <m:fPr>
+            <m:ctrlPr>
+              <w:rPr>
+                <w:rFonts w:ascii="Cambria Math" w:hAnsi="Cambria Math"/>
+                <w:i/>
+              </w:rPr>
+            </m:ctrlPr>
+          </m:fPr>
+          <m:num>
+            <m:r>
+              <w:rPr>
+                <w:rFonts w:ascii="Cambria Math" w:hAnsi="Cambria Math"/>
+              </w:rPr>
+              <m:t>N</m:t>
+            </m:r>
+          </m:num>
+          <m:den>
+            <m:r>
+              <w:rPr>
+                <w:rFonts w:ascii="Cambria Math" w:hAnsi="Cambria Math"/>
+              </w:rPr>
+              <m:t>M</m:t>
+            </m:r>
+          </m:den>
+        </m:f>
+      </m:oMath>
+      <w:r>
+        <w:t>.</w:t>
+      </w:r>
+    </w:p>
+    <w:p>
+      <w:pPr>
+        <w:rPr>
+          <w:b/>
+          <w:bCs/>
+        </w:rPr>
+      </w:pPr>
+      <w:r>
+        <w:rPr>
+          <w:b/>
+          <w:bCs/>
+        </w:rPr>
+        <w:t>Welch’s method</w:t>
+      </w:r>
+      <w:r>
+        <w:rPr>
+          <w:b/>
+          <w:bCs/>
+        </w:rPr>
+        <w:t>:</w:t>
+      </w:r>
+    </w:p>
+    <w:p>
+      <w:r>
+        <w:lastRenderedPageBreak/>
+        <w:t>Builds on Bartlett’s method: further reduces resolution but improves spectral leakage.</w:t>
+      </w:r>
+    </w:p>
+    <w:p>
+      <w:pPr>
+        <w:pStyle w:val="ListParagraph"/>
+        <w:numPr>
+          <w:ilvl w:val="0"/>
+          <w:numId w:val="8"/>
+        </w:numPr>
+        <w:spacing w:line="259" w:lineRule="auto"/>
+      </w:pPr>
+      <w:r>
+        <w:t xml:space="preserve">Let your signal be length </w:t>
+      </w:r>
+      <m:oMath>
+        <m:r>
+          <w:rPr>
+            <w:rFonts w:ascii="Cambria Math" w:hAnsi="Cambria Math"/>
+          </w:rPr>
+          <m:t>N</m:t>
+        </m:r>
+      </m:oMath>
+    </w:p>
+    <w:p>
+      <w:pPr>
+        <w:pStyle w:val="ListParagraph"/>
+        <w:numPr>
+          <w:ilvl w:val="0"/>
+          <w:numId w:val="8"/>
+        </w:numPr>
+        <w:spacing w:line="259" w:lineRule="auto"/>
+      </w:pPr>
+      <w:r>
+        <w:t xml:space="preserve">Split your signal into </w:t>
+      </w:r>
+      <m:oMath>
+        <m:r>
+          <w:rPr>
+            <w:rFonts w:ascii="Cambria Math" w:hAnsi="Cambria Math"/>
+          </w:rPr>
+          <m:t>K</m:t>
+        </m:r>
+      </m:oMath>
+      <w:r>
+        <w:t xml:space="preserve"> segments of length </w:t>
+      </w:r>
+      <m:oMath>
+        <m:r>
+          <w:rPr>
+            <w:rFonts w:ascii="Cambria Math" w:hAnsi="Cambria Math"/>
+          </w:rPr>
+          <m:t>M</m:t>
+        </m:r>
+      </m:oMath>
+      <w:r>
+        <w:t xml:space="preserve">, with each segment overlapping adjacent segments by </w:t>
+      </w:r>
+      <m:oMath>
+        <m:r>
+          <w:rPr>
+            <w:rFonts w:ascii="Cambria Math" w:hAnsi="Cambria Math"/>
+          </w:rPr>
+          <m:t>D</m:t>
+        </m:r>
+      </m:oMath>
+      <w:r>
+        <w:t xml:space="preserve"> points</w:t>
+      </w:r>
+    </w:p>
+    <w:p>
+      <w:pPr>
+        <w:pStyle w:val="ListParagraph"/>
+        <w:numPr>
+          <w:ilvl w:val="1"/>
+          <w:numId w:val="8"/>
+        </w:numPr>
+        <w:spacing w:line="259" w:lineRule="auto"/>
+      </w:pPr>
+      <m:oMath>
+        <m:r>
+          <w:rPr>
+            <w:rFonts w:ascii="Cambria Math" w:hAnsi="Cambria Math"/>
+          </w:rPr>
+          <m:t>D=</m:t>
+        </m:r>
+        <m:f>
+          <m:fPr>
+            <m:ctrlPr>
+              <w:rPr>
+                <w:rFonts w:ascii="Cambria Math" w:hAnsi="Cambria Math"/>
+                <w:i/>
+              </w:rPr>
+            </m:ctrlPr>
+          </m:fPr>
+          <m:num>
+            <m:r>
+              <w:rPr>
+                <w:rFonts w:ascii="Cambria Math" w:hAnsi="Cambria Math"/>
+              </w:rPr>
+              <m:t>M</m:t>
+            </m:r>
+          </m:num>
+          <m:den>
+            <m:r>
+              <w:rPr>
+                <w:rFonts w:ascii="Cambria Math" w:hAnsi="Cambria Math"/>
+              </w:rPr>
+              <m:t>2</m:t>
+            </m:r>
+          </m:den>
+        </m:f>
+      </m:oMath>
+      <w:r>
+        <w:t>: overlap is 50%</w:t>
+      </w:r>
+    </w:p>
+    <w:p>
+      <w:pPr>
+        <w:pStyle w:val="ListParagraph"/>
+        <w:numPr>
+          <w:ilvl w:val="1"/>
+          <w:numId w:val="8"/>
+        </w:numPr>
+        <w:spacing w:line="259" w:lineRule="auto"/>
+      </w:pPr>
+      <m:oMath>
+        <m:r>
+          <w:rPr>
+            <w:rFonts w:ascii="Cambria Math" w:hAnsi="Cambria Math"/>
+          </w:rPr>
+          <m:t>D=0</m:t>
+        </m:r>
+      </m:oMath>
+      <w:r>
+        <w:t>: overlap is 0%, as in Bartlett’s method</w:t>
+      </w:r>
+    </w:p>
+    <w:p>
+      <w:pPr>
+        <w:pStyle w:val="ListParagraph"/>
+        <w:numPr>
+          <w:ilvl w:val="0"/>
+          <w:numId w:val="8"/>
+        </w:numPr>
+        <w:spacing w:line="259" w:lineRule="auto"/>
+      </w:pPr>
+      <w:r>
+        <w:t>Apply a time-domain window to each segment. Since the windows roll off at either end, overlapping segments help mitigate the loss of information.</w:t>
+      </w:r>
+    </w:p>
+    <w:p>
+      <w:pPr>
+        <w:pStyle w:val="ListParagraph"/>
+        <w:numPr>
+          <w:ilvl w:val="0"/>
+          <w:numId w:val="8"/>
+        </w:numPr>
+        <w:spacing w:line="259" w:lineRule="auto"/>
+      </w:pPr>
+      <w:r>
+        <w:t xml:space="preserve">For each windowed segment, compute the </w:t>
+      </w:r>
+      <m:oMath>
+        <m:r>
+          <w:rPr>
+            <w:rFonts w:ascii="Cambria Math" w:hAnsi="Cambria Math"/>
+          </w:rPr>
+          <m:t>M</m:t>
+        </m:r>
+      </m:oMath>
+      <w:r>
+        <w:t>-point periodogram</w:t>
+      </w:r>
+    </w:p>
+    <w:p>
+      <w:pPr>
+        <w:pStyle w:val="ListParagraph"/>
+        <w:numPr>
+          <w:ilvl w:val="0"/>
+          <w:numId w:val="8"/>
+        </w:numPr>
+        <w:spacing w:line="259" w:lineRule="auto"/>
+      </w:pPr>
+      <w:r>
+        <w:t xml:space="preserve">Average the </w:t>
+      </w:r>
+      <m:oMath>
+        <m:r>
+          <w:rPr>
+            <w:rFonts w:ascii="Cambria Math" w:hAnsi="Cambria Math"/>
+          </w:rPr>
+          <m:t>K</m:t>
+        </m:r>
+      </m:oMath>
+      <w:r>
+        <w:t xml:space="preserve"> periodograms to obtain the power spectrum</w:t>
+      </w:r>
+    </w:p>
+    <w:p>
+      <w:r>
+        <w:t>Compared to the rectangular windowing in Bartlett’s method, proper windowing using Hanning/Hamming/Blackman-Harris/Kaiser reduces resolution but improves spectral leakage.</w:t>
+      </w:r>
+    </w:p>
+    <w:p>
+      <w:r>
+        <w:rPr>
+          <w:b/>
+          <w:bCs/>
+        </w:rPr>
+        <w:t>A note on integrated power:</w:t>
+      </w:r>
+      <w:r>
+        <w:t xml:space="preserve"> </w:t>
+      </w:r>
+    </w:p>
+    <w:p>
+      <w:r>
+        <w:t xml:space="preserve">The periodogram, which is a discrete sequence of numbers, has units of </w:t>
+      </w:r>
+      <m:oMath>
+        <m:sSup>
+          <m:sSupPr>
+            <m:ctrlPr>
+              <w:rPr>
+                <w:rFonts w:ascii="Cambria Math" w:hAnsi="Cambria Math"/>
+                <w:i/>
+              </w:rPr>
+            </m:ctrlPr>
+          </m:sSupPr>
+          <m:e>
+            <m:r>
+              <m:rPr>
+                <m:nor/>
+              </m:rPr>
+              <w:rPr>
+                <w:rFonts w:ascii="Cambria Math" w:hAnsi="Cambria Math"/>
+              </w:rPr>
+              <m:t>V</m:t>
+            </m:r>
+            <m:ctrlPr>
+              <w:rPr>
+                <w:rFonts w:ascii="Cambria Math" w:hAnsi="Cambria Math"/>
+              </w:rPr>
+            </m:ctrlPr>
+          </m:e>
+          <m:sup>
+            <m:r>
+              <w:rPr>
+                <w:rFonts w:ascii="Cambria Math" w:hAnsi="Cambria Math"/>
+              </w:rPr>
+              <m:t>2</m:t>
+            </m:r>
+          </m:sup>
+        </m:sSup>
+      </m:oMath>
+      <w:r>
+        <w:rPr>
+          <w:rFonts w:eastAsiaTheme="minorEastAsia"/>
+        </w:rPr>
+        <w:t xml:space="preserve">, not </w:t>
+      </w:r>
+      <m:oMath>
+        <m:sSup>
+          <m:sSupPr>
+            <m:ctrlPr>
+              <w:rPr>
+                <w:rFonts w:ascii="Cambria Math" w:eastAsiaTheme="minorEastAsia" w:hAnsi="Cambria Math"/>
+                <w:i/>
+              </w:rPr>
+            </m:ctrlPr>
+          </m:sSupPr>
+          <m:e>
+            <m:r>
+              <m:rPr>
+                <m:nor/>
+              </m:rPr>
+              <w:rPr>
+                <w:rFonts w:ascii="Cambria Math" w:eastAsiaTheme="minorEastAsia" w:hAnsi="Cambria Math"/>
+              </w:rPr>
+              <m:t>V</m:t>
+            </m:r>
+            <m:ctrlPr>
+              <w:rPr>
+                <w:rFonts w:ascii="Cambria Math" w:eastAsiaTheme="minorEastAsia" w:hAnsi="Cambria Math"/>
+              </w:rPr>
+            </m:ctrlPr>
+          </m:e>
+          <m:sup>
+            <m:r>
+              <w:rPr>
+                <w:rFonts w:ascii="Cambria Math" w:eastAsiaTheme="minorEastAsia" w:hAnsi="Cambria Math"/>
+              </w:rPr>
+              <m:t>2</m:t>
+            </m:r>
+          </m:sup>
+        </m:sSup>
+        <m:r>
+          <m:rPr>
+            <m:lit/>
+          </m:rPr>
+          <w:rPr>
+            <w:rFonts w:ascii="Cambria Math" w:eastAsiaTheme="minorEastAsia" w:hAnsi="Cambria Math"/>
+          </w:rPr>
+          <m:t>/</m:t>
+        </m:r>
+        <m:r>
+          <m:rPr>
+            <m:nor/>
+          </m:rPr>
+          <w:rPr>
+            <w:rFonts w:ascii="Cambria Math" w:eastAsiaTheme="minorEastAsia" w:hAnsi="Cambria Math"/>
+          </w:rPr>
+          <m:t>bin</m:t>
+        </m:r>
+      </m:oMath>
+      <w:r>
+        <w:rPr>
+          <w:rFonts w:eastAsiaTheme="minorEastAsia"/>
+        </w:rPr>
+        <w:t xml:space="preserve">. The periodogram is based on the DFT, which is a sampled version of the DTFT. The periodogram has units of </w:t>
+      </w:r>
+      <m:oMath>
+        <m:sSup>
+          <m:sSupPr>
+            <m:ctrlPr>
+              <w:rPr>
+                <w:rFonts w:ascii="Cambria Math" w:eastAsiaTheme="minorEastAsia" w:hAnsi="Cambria Math"/>
+                <w:i/>
+              </w:rPr>
+            </m:ctrlPr>
+          </m:sSupPr>
+          <m:e>
+            <m:r>
+              <m:rPr>
+                <m:nor/>
+              </m:rPr>
+              <w:rPr>
+                <w:rFonts w:ascii="Cambria Math" w:eastAsiaTheme="minorEastAsia" w:hAnsi="Cambria Math"/>
+              </w:rPr>
+              <m:t>V</m:t>
+            </m:r>
+            <m:ctrlPr>
+              <w:rPr>
+                <w:rFonts w:ascii="Cambria Math" w:eastAsiaTheme="minorEastAsia" w:hAnsi="Cambria Math"/>
+              </w:rPr>
+            </m:ctrlPr>
+          </m:e>
+          <m:sup>
+            <m:r>
+              <w:rPr>
+                <w:rFonts w:ascii="Cambria Math" w:eastAsiaTheme="minorEastAsia" w:hAnsi="Cambria Math"/>
+              </w:rPr>
+              <m:t>2</m:t>
+            </m:r>
+          </m:sup>
+        </m:sSup>
+      </m:oMath>
+      <w:r>
+        <w:rPr>
+          <w:rFonts w:eastAsiaTheme="minorEastAsia"/>
+        </w:rPr>
+        <w:t xml:space="preserve">, not </w:t>
+      </w:r>
+      <m:oMath>
+        <m:sSup>
+          <m:sSupPr>
+            <m:ctrlPr>
+              <w:rPr>
+                <w:rFonts w:ascii="Cambria Math" w:eastAsiaTheme="minorEastAsia" w:hAnsi="Cambria Math"/>
+                <w:i/>
+              </w:rPr>
+            </m:ctrlPr>
+          </m:sSupPr>
+          <m:e>
+            <m:r>
+              <m:rPr>
+                <m:nor/>
+              </m:rPr>
+              <w:rPr>
+                <w:rFonts w:ascii="Cambria Math" w:eastAsiaTheme="minorEastAsia" w:hAnsi="Cambria Math"/>
+              </w:rPr>
+              <m:t>V</m:t>
+            </m:r>
+            <m:ctrlPr>
+              <w:rPr>
+                <w:rFonts w:ascii="Cambria Math" w:eastAsiaTheme="minorEastAsia" w:hAnsi="Cambria Math"/>
+              </w:rPr>
+            </m:ctrlPr>
+          </m:e>
+          <m:sup>
+            <m:r>
+              <w:rPr>
+                <w:rFonts w:ascii="Cambria Math" w:eastAsiaTheme="minorEastAsia" w:hAnsi="Cambria Math"/>
+              </w:rPr>
+              <m:t>2</m:t>
+            </m:r>
+          </m:sup>
+        </m:sSup>
+        <m:r>
+          <m:rPr>
+            <m:lit/>
+          </m:rPr>
+          <w:rPr>
+            <w:rFonts w:ascii="Cambria Math" w:eastAsiaTheme="minorEastAsia" w:hAnsi="Cambria Math"/>
+          </w:rPr>
+          <m:t>/</m:t>
+        </m:r>
+        <m:r>
+          <m:rPr>
+            <m:nor/>
+          </m:rPr>
+          <w:rPr>
+            <w:rFonts w:ascii="Cambria Math" w:eastAsiaTheme="minorEastAsia" w:hAnsi="Cambria Math"/>
+          </w:rPr>
+          <m:t>bin</m:t>
+        </m:r>
+      </m:oMath>
+      <w:r>
+        <w:rPr>
+          <w:rFonts w:eastAsiaTheme="minorEastAsia"/>
+        </w:rPr>
+        <w:t xml:space="preserve">. For example, if integrating over a periodogram of size </w:t>
+      </w:r>
+      <m:oMath>
+        <m:r>
+          <w:rPr>
+            <w:rFonts w:ascii="Cambria Math" w:eastAsiaTheme="minorEastAsia" w:hAnsi="Cambria Math"/>
+          </w:rPr>
+          <m:t>N</m:t>
+        </m:r>
+      </m:oMath>
+      <w:r>
+        <w:rPr>
+          <w:rFonts w:eastAsiaTheme="minorEastAsia"/>
+        </w:rPr>
+        <w:t xml:space="preserve"> yields power </w:t>
+      </w:r>
+      <m:oMath>
+        <m:r>
+          <w:rPr>
+            <w:rFonts w:ascii="Cambria Math" w:eastAsiaTheme="minorEastAsia" w:hAnsi="Cambria Math"/>
+          </w:rPr>
+          <m:t>P</m:t>
+        </m:r>
+      </m:oMath>
+      <w:r>
+        <w:rPr>
+          <w:rFonts w:eastAsiaTheme="minorEastAsia"/>
+        </w:rPr>
+        <w:t xml:space="preserve">, integrating over a periodogram of size </w:t>
+      </w:r>
+      <m:oMath>
+        <m:r>
+          <w:rPr>
+            <w:rFonts w:ascii="Cambria Math" w:eastAsiaTheme="minorEastAsia" w:hAnsi="Cambria Math"/>
+          </w:rPr>
+          <m:t>2N</m:t>
+        </m:r>
+      </m:oMath>
+      <w:r>
+        <w:rPr>
+          <w:rFonts w:eastAsiaTheme="minorEastAsia"/>
+        </w:rPr>
+        <w:t xml:space="preserve"> will yield </w:t>
+      </w:r>
+      <m:oMath>
+        <m:r>
+          <w:rPr>
+            <w:rFonts w:ascii="Cambria Math" w:eastAsiaTheme="minorEastAsia" w:hAnsi="Cambria Math"/>
+          </w:rPr>
+          <m:t>2P</m:t>
+        </m:r>
+      </m:oMath>
+      <w:r>
+        <w:rPr>
+          <w:rFonts w:eastAsiaTheme="minorEastAsia"/>
+        </w:rPr>
+        <w:t>.</w:t>
+      </w:r>
+    </w:p>
+    <w:p/>
     <w:sectPr>
       <w:pgSz w:w="12240" w:h="15840"/>
       <w:pgMar w:top="1440" w:right="1440" w:bottom="1440" w:left="1440" w:header="720" w:footer="720" w:gutter="0"/>
@@ -8672,6 +10817,118 @@
 <file path=word/numbering.xml><?xml version="1.0" encoding="utf-8"?>
 <w:numbering xmlns:wpc="http://schemas.microsoft.com/office/word/2010/wordprocessingCanvas" xmlns:cx="http://schemas.microsoft.com/office/drawing/2014/chartex" xmlns:cx1="http://schemas.microsoft.com/office/drawing/2015/9/8/chartex" xmlns:cx2="http://schemas.microsoft.com/office/drawing/2015/10/21/chartex" xmlns:cx3="http://schemas.microsoft.com/office/drawing/2016/5/9/chartex" xmlns:cx4="http://schemas.microsoft.com/office/drawing/2016/5/10/chartex" xmlns:cx5="http://schemas.microsoft.com/office/drawing/2016/5/11/chartex" xmlns:cx6="http://schemas.microsoft.com/office/drawing/2016/5/12/chartex" xmlns:cx7="http://schemas.microsoft.com/office/drawing/2016/5/13/chartex" xmlns:cx8="http://schemas.microsoft.com/office/drawing/2016/5/14/chartex" xmlns:mc="http://schemas.openxmlformats.org/markup-compatibility/2006" xmlns:aink="http://schemas.microsoft.com/office/drawing/2016/ink" xmlns:am3d="http://schemas.microsoft.com/office/drawing/2017/model3d" xmlns:o="urn:schemas-microsoft-com:office:office" xmlns:oel="http://schemas.microsoft.com/office/2019/extlst" xmlns:r="http://schemas.openxmlformats.org/officeDocument/2006/relationships" xmlns:m="http://schemas.openxmlformats.org/officeDocument/2006/math" xmlns:v="urn:schemas-microsoft-com:vml" xmlns:wp14="http://schemas.microsoft.com/office/word/2010/wordprocessingDrawing" xmlns:wp="http://schemas.openxmlformats.org/drawingml/2006/wordprocessingDrawing" xmlns:w10="urn:schemas-microsoft-com:office:word" xmlns:w="http://schemas.openxmlformats.org/wordprocessingml/2006/main" xmlns:w14="http://schemas.microsoft.com/office/word/2010/wordml" xmlns:w15="http://schemas.microsoft.com/office/word/2012/wordml" xmlns:w16cex="http://schemas.microsoft.com/office/word/2018/wordml/cex" xmlns:w16cid="http://schemas.microsoft.com/office/word/2016/wordml/cid" xmlns:w16="http://schemas.microsoft.com/office/word/2018/wordml" xmlns:w16du="http://schemas.microsoft.com/office/word/2023/wordml/word16du" xmlns:w16sdtdh="http://schemas.microsoft.com/office/word/2020/wordml/sdtdatahash" xmlns:w16sdtfl="http://schemas.microsoft.com/office/word/2024/wordml/sdtformatlock" xmlns:w16se="http://schemas.microsoft.com/office/word/2015/wordml/symex" xmlns:wpg="http://schemas.microsoft.com/office/word/2010/wordprocessingGroup" xmlns:wpi="http://schemas.microsoft.com/office/word/2010/wordprocessingInk" xmlns:wne="http://schemas.microsoft.com/office/word/2006/wordml" xmlns:wps="http://schemas.microsoft.com/office/word/2010/wordprocessingShape" mc:Ignorable="w14 w15 w16se w16cid w16 w16cex w16sdtdh w16sdtfl w16du wp14">
   <w:abstractNum w:abstractNumId="0" w15:restartNumberingAfterBreak="0">
+    <w:nsid w:val="01B35ED9"/>
+    <w:multiLevelType w:val="hybridMultilevel"/>
+    <w:tmpl w:val="0B505AAA"/>
+    <w:lvl w:ilvl="0" w:tplc="69EAAF5C">
+      <w:numFmt w:val="bullet"/>
+      <w:lvlText w:val=""/>
+      <w:lvlJc w:val="left"/>
+      <w:pPr>
+        <w:ind w:left="720" w:hanging="360"/>
+      </w:pPr>
+      <w:rPr>
+        <w:rFonts w:ascii="Symbol" w:eastAsiaTheme="minorHAnsi" w:hAnsi="Symbol" w:cstheme="minorBidi" w:hint="default"/>
+      </w:rPr>
+    </w:lvl>
+    <w:lvl w:ilvl="1" w:tplc="04090003">
+      <w:start w:val="1"/>
+      <w:numFmt w:val="bullet"/>
+      <w:lvlText w:val="o"/>
+      <w:lvlJc w:val="left"/>
+      <w:pPr>
+        <w:ind w:left="1440" w:hanging="360"/>
+      </w:pPr>
+      <w:rPr>
+        <w:rFonts w:ascii="Courier New" w:hAnsi="Courier New" w:cs="Courier New" w:hint="default"/>
+      </w:rPr>
+    </w:lvl>
+    <w:lvl w:ilvl="2" w:tplc="04090005" w:tentative="1">
+      <w:start w:val="1"/>
+      <w:numFmt w:val="bullet"/>
+      <w:lvlText w:val=""/>
+      <w:lvlJc w:val="left"/>
+      <w:pPr>
+        <w:ind w:left="2160" w:hanging="360"/>
+      </w:pPr>
+      <w:rPr>
+        <w:rFonts w:ascii="Wingdings" w:hAnsi="Wingdings" w:hint="default"/>
+      </w:rPr>
+    </w:lvl>
+    <w:lvl w:ilvl="3" w:tplc="04090001" w:tentative="1">
+      <w:start w:val="1"/>
+      <w:numFmt w:val="bullet"/>
+      <w:lvlText w:val=""/>
+      <w:lvlJc w:val="left"/>
+      <w:pPr>
+        <w:ind w:left="2880" w:hanging="360"/>
+      </w:pPr>
+      <w:rPr>
+        <w:rFonts w:ascii="Symbol" w:hAnsi="Symbol" w:hint="default"/>
+      </w:rPr>
+    </w:lvl>
+    <w:lvl w:ilvl="4" w:tplc="04090003" w:tentative="1">
+      <w:start w:val="1"/>
+      <w:numFmt w:val="bullet"/>
+      <w:lvlText w:val="o"/>
+      <w:lvlJc w:val="left"/>
+      <w:pPr>
+        <w:ind w:left="3600" w:hanging="360"/>
+      </w:pPr>
+      <w:rPr>
+        <w:rFonts w:ascii="Courier New" w:hAnsi="Courier New" w:cs="Courier New" w:hint="default"/>
+      </w:rPr>
+    </w:lvl>
+    <w:lvl w:ilvl="5" w:tplc="04090005" w:tentative="1">
+      <w:start w:val="1"/>
+      <w:numFmt w:val="bullet"/>
+      <w:lvlText w:val=""/>
+      <w:lvlJc w:val="left"/>
+      <w:pPr>
+        <w:ind w:left="4320" w:hanging="360"/>
+      </w:pPr>
+      <w:rPr>
+        <w:rFonts w:ascii="Wingdings" w:hAnsi="Wingdings" w:hint="default"/>
+      </w:rPr>
+    </w:lvl>
+    <w:lvl w:ilvl="6" w:tplc="04090001" w:tentative="1">
+      <w:start w:val="1"/>
+      <w:numFmt w:val="bullet"/>
+      <w:lvlText w:val=""/>
+      <w:lvlJc w:val="left"/>
+      <w:pPr>
+        <w:ind w:left="5040" w:hanging="360"/>
+      </w:pPr>
+      <w:rPr>
+        <w:rFonts w:ascii="Symbol" w:hAnsi="Symbol" w:hint="default"/>
+      </w:rPr>
+    </w:lvl>
+    <w:lvl w:ilvl="7" w:tplc="04090003" w:tentative="1">
+      <w:start w:val="1"/>
+      <w:numFmt w:val="bullet"/>
+      <w:lvlText w:val="o"/>
+      <w:lvlJc w:val="left"/>
+      <w:pPr>
+        <w:ind w:left="5760" w:hanging="360"/>
+      </w:pPr>
+      <w:rPr>
+        <w:rFonts w:ascii="Courier New" w:hAnsi="Courier New" w:cs="Courier New" w:hint="default"/>
+      </w:rPr>
+    </w:lvl>
+    <w:lvl w:ilvl="8" w:tplc="04090005" w:tentative="1">
+      <w:start w:val="1"/>
+      <w:numFmt w:val="bullet"/>
+      <w:lvlText w:val=""/>
+      <w:lvlJc w:val="left"/>
+      <w:pPr>
+        <w:ind w:left="6480" w:hanging="360"/>
+      </w:pPr>
+      <w:rPr>
+        <w:rFonts w:ascii="Wingdings" w:hAnsi="Wingdings" w:hint="default"/>
+      </w:rPr>
+    </w:lvl>
+  </w:abstractNum>
+  <w:abstractNum w:abstractNumId="1" w15:restartNumberingAfterBreak="0">
     <w:nsid w:val="08B122BD"/>
     <w:multiLevelType w:val="hybridMultilevel"/>
     <w:tmpl w:val="0F126A0C"/>
@@ -8784,7 +11041,7 @@
       </w:rPr>
     </w:lvl>
   </w:abstractNum>
-  <w:abstractNum w:abstractNumId="1" w15:restartNumberingAfterBreak="0">
+  <w:abstractNum w:abstractNumId="2" w15:restartNumberingAfterBreak="0">
     <w:nsid w:val="0BCC4359"/>
     <w:multiLevelType w:val="multilevel"/>
     <w:tmpl w:val="04090025"/>
@@ -8879,7 +11136,7 @@
       </w:pPr>
     </w:lvl>
   </w:abstractNum>
-  <w:abstractNum w:abstractNumId="2" w15:restartNumberingAfterBreak="0">
+  <w:abstractNum w:abstractNumId="3" w15:restartNumberingAfterBreak="0">
     <w:nsid w:val="0F6971A6"/>
     <w:multiLevelType w:val="hybridMultilevel"/>
     <w:tmpl w:val="46463BEC"/>
@@ -8991,10 +11248,10 @@
       </w:rPr>
     </w:lvl>
   </w:abstractNum>
-  <w:abstractNum w:abstractNumId="3" w15:restartNumberingAfterBreak="0">
-    <w:nsid w:val="616C443F"/>
+  <w:abstractNum w:abstractNumId="4" w15:restartNumberingAfterBreak="0">
+    <w:nsid w:val="442F7275"/>
     <w:multiLevelType w:val="hybridMultilevel"/>
-    <w:tmpl w:val="AB2C627C"/>
+    <w:tmpl w:val="D632E6CE"/>
     <w:lvl w:ilvl="0" w:tplc="0409000F">
       <w:start w:val="1"/>
       <w:numFmt w:val="decimal"/>
@@ -9080,17 +11337,296 @@
       </w:pPr>
     </w:lvl>
   </w:abstractNum>
+  <w:abstractNum w:abstractNumId="5" w15:restartNumberingAfterBreak="0">
+    <w:nsid w:val="51625F08"/>
+    <w:multiLevelType w:val="hybridMultilevel"/>
+    <w:tmpl w:val="0C183C8A"/>
+    <w:lvl w:ilvl="0" w:tplc="0409000F">
+      <w:start w:val="1"/>
+      <w:numFmt w:val="decimal"/>
+      <w:lvlText w:val="%1."/>
+      <w:lvlJc w:val="left"/>
+      <w:pPr>
+        <w:ind w:left="720" w:hanging="360"/>
+      </w:pPr>
+      <w:rPr>
+        <w:rFonts w:hint="default"/>
+      </w:rPr>
+    </w:lvl>
+    <w:lvl w:ilvl="1" w:tplc="04090019" w:tentative="1">
+      <w:start w:val="1"/>
+      <w:numFmt w:val="lowerLetter"/>
+      <w:lvlText w:val="%2."/>
+      <w:lvlJc w:val="left"/>
+      <w:pPr>
+        <w:ind w:left="1440" w:hanging="360"/>
+      </w:pPr>
+    </w:lvl>
+    <w:lvl w:ilvl="2" w:tplc="0409001B" w:tentative="1">
+      <w:start w:val="1"/>
+      <w:numFmt w:val="lowerRoman"/>
+      <w:lvlText w:val="%3."/>
+      <w:lvlJc w:val="right"/>
+      <w:pPr>
+        <w:ind w:left="2160" w:hanging="180"/>
+      </w:pPr>
+    </w:lvl>
+    <w:lvl w:ilvl="3" w:tplc="0409000F" w:tentative="1">
+      <w:start w:val="1"/>
+      <w:numFmt w:val="decimal"/>
+      <w:lvlText w:val="%4."/>
+      <w:lvlJc w:val="left"/>
+      <w:pPr>
+        <w:ind w:left="2880" w:hanging="360"/>
+      </w:pPr>
+    </w:lvl>
+    <w:lvl w:ilvl="4" w:tplc="04090019" w:tentative="1">
+      <w:start w:val="1"/>
+      <w:numFmt w:val="lowerLetter"/>
+      <w:lvlText w:val="%5."/>
+      <w:lvlJc w:val="left"/>
+      <w:pPr>
+        <w:ind w:left="3600" w:hanging="360"/>
+      </w:pPr>
+    </w:lvl>
+    <w:lvl w:ilvl="5" w:tplc="0409001B" w:tentative="1">
+      <w:start w:val="1"/>
+      <w:numFmt w:val="lowerRoman"/>
+      <w:lvlText w:val="%6."/>
+      <w:lvlJc w:val="right"/>
+      <w:pPr>
+        <w:ind w:left="4320" w:hanging="180"/>
+      </w:pPr>
+    </w:lvl>
+    <w:lvl w:ilvl="6" w:tplc="0409000F" w:tentative="1">
+      <w:start w:val="1"/>
+      <w:numFmt w:val="decimal"/>
+      <w:lvlText w:val="%7."/>
+      <w:lvlJc w:val="left"/>
+      <w:pPr>
+        <w:ind w:left="5040" w:hanging="360"/>
+      </w:pPr>
+    </w:lvl>
+    <w:lvl w:ilvl="7" w:tplc="04090019" w:tentative="1">
+      <w:start w:val="1"/>
+      <w:numFmt w:val="lowerLetter"/>
+      <w:lvlText w:val="%8."/>
+      <w:lvlJc w:val="left"/>
+      <w:pPr>
+        <w:ind w:left="5760" w:hanging="360"/>
+      </w:pPr>
+    </w:lvl>
+    <w:lvl w:ilvl="8" w:tplc="0409001B" w:tentative="1">
+      <w:start w:val="1"/>
+      <w:numFmt w:val="lowerRoman"/>
+      <w:lvlText w:val="%9."/>
+      <w:lvlJc w:val="right"/>
+      <w:pPr>
+        <w:ind w:left="6480" w:hanging="180"/>
+      </w:pPr>
+    </w:lvl>
+  </w:abstractNum>
+  <w:abstractNum w:abstractNumId="6" w15:restartNumberingAfterBreak="0">
+    <w:nsid w:val="5CF600B9"/>
+    <w:multiLevelType w:val="hybridMultilevel"/>
+    <w:tmpl w:val="E50A3886"/>
+    <w:lvl w:ilvl="0" w:tplc="0409000F">
+      <w:start w:val="1"/>
+      <w:numFmt w:val="decimal"/>
+      <w:lvlText w:val="%1."/>
+      <w:lvlJc w:val="left"/>
+      <w:pPr>
+        <w:ind w:left="720" w:hanging="360"/>
+      </w:pPr>
+      <w:rPr>
+        <w:rFonts w:hint="default"/>
+      </w:rPr>
+    </w:lvl>
+    <w:lvl w:ilvl="1" w:tplc="04090019">
+      <w:start w:val="1"/>
+      <w:numFmt w:val="lowerLetter"/>
+      <w:lvlText w:val="%2."/>
+      <w:lvlJc w:val="left"/>
+      <w:pPr>
+        <w:ind w:left="1440" w:hanging="360"/>
+      </w:pPr>
+    </w:lvl>
+    <w:lvl w:ilvl="2" w:tplc="0409001B" w:tentative="1">
+      <w:start w:val="1"/>
+      <w:numFmt w:val="lowerRoman"/>
+      <w:lvlText w:val="%3."/>
+      <w:lvlJc w:val="right"/>
+      <w:pPr>
+        <w:ind w:left="2160" w:hanging="180"/>
+      </w:pPr>
+    </w:lvl>
+    <w:lvl w:ilvl="3" w:tplc="0409000F" w:tentative="1">
+      <w:start w:val="1"/>
+      <w:numFmt w:val="decimal"/>
+      <w:lvlText w:val="%4."/>
+      <w:lvlJc w:val="left"/>
+      <w:pPr>
+        <w:ind w:left="2880" w:hanging="360"/>
+      </w:pPr>
+    </w:lvl>
+    <w:lvl w:ilvl="4" w:tplc="04090019" w:tentative="1">
+      <w:start w:val="1"/>
+      <w:numFmt w:val="lowerLetter"/>
+      <w:lvlText w:val="%5."/>
+      <w:lvlJc w:val="left"/>
+      <w:pPr>
+        <w:ind w:left="3600" w:hanging="360"/>
+      </w:pPr>
+    </w:lvl>
+    <w:lvl w:ilvl="5" w:tplc="0409001B" w:tentative="1">
+      <w:start w:val="1"/>
+      <w:numFmt w:val="lowerRoman"/>
+      <w:lvlText w:val="%6."/>
+      <w:lvlJc w:val="right"/>
+      <w:pPr>
+        <w:ind w:left="4320" w:hanging="180"/>
+      </w:pPr>
+    </w:lvl>
+    <w:lvl w:ilvl="6" w:tplc="0409000F" w:tentative="1">
+      <w:start w:val="1"/>
+      <w:numFmt w:val="decimal"/>
+      <w:lvlText w:val="%7."/>
+      <w:lvlJc w:val="left"/>
+      <w:pPr>
+        <w:ind w:left="5040" w:hanging="360"/>
+      </w:pPr>
+    </w:lvl>
+    <w:lvl w:ilvl="7" w:tplc="04090019" w:tentative="1">
+      <w:start w:val="1"/>
+      <w:numFmt w:val="lowerLetter"/>
+      <w:lvlText w:val="%8."/>
+      <w:lvlJc w:val="left"/>
+      <w:pPr>
+        <w:ind w:left="5760" w:hanging="360"/>
+      </w:pPr>
+    </w:lvl>
+    <w:lvl w:ilvl="8" w:tplc="0409001B" w:tentative="1">
+      <w:start w:val="1"/>
+      <w:numFmt w:val="lowerRoman"/>
+      <w:lvlText w:val="%9."/>
+      <w:lvlJc w:val="right"/>
+      <w:pPr>
+        <w:ind w:left="6480" w:hanging="180"/>
+      </w:pPr>
+    </w:lvl>
+  </w:abstractNum>
+  <w:abstractNum w:abstractNumId="7" w15:restartNumberingAfterBreak="0">
+    <w:nsid w:val="616C443F"/>
+    <w:multiLevelType w:val="hybridMultilevel"/>
+    <w:tmpl w:val="AB2C627C"/>
+    <w:lvl w:ilvl="0" w:tplc="0409000F">
+      <w:start w:val="1"/>
+      <w:numFmt w:val="decimal"/>
+      <w:lvlText w:val="%1."/>
+      <w:lvlJc w:val="left"/>
+      <w:pPr>
+        <w:ind w:left="720" w:hanging="360"/>
+      </w:pPr>
+      <w:rPr>
+        <w:rFonts w:hint="default"/>
+      </w:rPr>
+    </w:lvl>
+    <w:lvl w:ilvl="1" w:tplc="04090019" w:tentative="1">
+      <w:start w:val="1"/>
+      <w:numFmt w:val="lowerLetter"/>
+      <w:lvlText w:val="%2."/>
+      <w:lvlJc w:val="left"/>
+      <w:pPr>
+        <w:ind w:left="1440" w:hanging="360"/>
+      </w:pPr>
+    </w:lvl>
+    <w:lvl w:ilvl="2" w:tplc="0409001B" w:tentative="1">
+      <w:start w:val="1"/>
+      <w:numFmt w:val="lowerRoman"/>
+      <w:lvlText w:val="%3."/>
+      <w:lvlJc w:val="right"/>
+      <w:pPr>
+        <w:ind w:left="2160" w:hanging="180"/>
+      </w:pPr>
+    </w:lvl>
+    <w:lvl w:ilvl="3" w:tplc="0409000F" w:tentative="1">
+      <w:start w:val="1"/>
+      <w:numFmt w:val="decimal"/>
+      <w:lvlText w:val="%4."/>
+      <w:lvlJc w:val="left"/>
+      <w:pPr>
+        <w:ind w:left="2880" w:hanging="360"/>
+      </w:pPr>
+    </w:lvl>
+    <w:lvl w:ilvl="4" w:tplc="04090019" w:tentative="1">
+      <w:start w:val="1"/>
+      <w:numFmt w:val="lowerLetter"/>
+      <w:lvlText w:val="%5."/>
+      <w:lvlJc w:val="left"/>
+      <w:pPr>
+        <w:ind w:left="3600" w:hanging="360"/>
+      </w:pPr>
+    </w:lvl>
+    <w:lvl w:ilvl="5" w:tplc="0409001B" w:tentative="1">
+      <w:start w:val="1"/>
+      <w:numFmt w:val="lowerRoman"/>
+      <w:lvlText w:val="%6."/>
+      <w:lvlJc w:val="right"/>
+      <w:pPr>
+        <w:ind w:left="4320" w:hanging="180"/>
+      </w:pPr>
+    </w:lvl>
+    <w:lvl w:ilvl="6" w:tplc="0409000F" w:tentative="1">
+      <w:start w:val="1"/>
+      <w:numFmt w:val="decimal"/>
+      <w:lvlText w:val="%7."/>
+      <w:lvlJc w:val="left"/>
+      <w:pPr>
+        <w:ind w:left="5040" w:hanging="360"/>
+      </w:pPr>
+    </w:lvl>
+    <w:lvl w:ilvl="7" w:tplc="04090019" w:tentative="1">
+      <w:start w:val="1"/>
+      <w:numFmt w:val="lowerLetter"/>
+      <w:lvlText w:val="%8."/>
+      <w:lvlJc w:val="left"/>
+      <w:pPr>
+        <w:ind w:left="5760" w:hanging="360"/>
+      </w:pPr>
+    </w:lvl>
+    <w:lvl w:ilvl="8" w:tplc="0409001B" w:tentative="1">
+      <w:start w:val="1"/>
+      <w:numFmt w:val="lowerRoman"/>
+      <w:lvlText w:val="%9."/>
+      <w:lvlJc w:val="right"/>
+      <w:pPr>
+        <w:ind w:left="6480" w:hanging="180"/>
+      </w:pPr>
+    </w:lvl>
+  </w:abstractNum>
   <w:num w:numId="1" w16cid:durableId="1665014475">
+    <w:abstractNumId w:val="2"/>
+  </w:num>
+  <w:num w:numId="2" w16cid:durableId="603224355">
+    <w:abstractNumId w:val="3"/>
+  </w:num>
+  <w:num w:numId="3" w16cid:durableId="691416382">
+    <w:abstractNumId w:val="7"/>
+  </w:num>
+  <w:num w:numId="4" w16cid:durableId="680819062">
     <w:abstractNumId w:val="1"/>
   </w:num>
-  <w:num w:numId="2" w16cid:durableId="603224355">
-    <w:abstractNumId w:val="2"/>
+  <w:num w:numId="5" w16cid:durableId="503935808">
+    <w:abstractNumId w:val="0"/>
   </w:num>
-  <w:num w:numId="3" w16cid:durableId="691416382">
-    <w:abstractNumId w:val="3"/>
+  <w:num w:numId="6" w16cid:durableId="1421104131">
+    <w:abstractNumId w:val="4"/>
   </w:num>
-  <w:num w:numId="4" w16cid:durableId="680819062">
-    <w:abstractNumId w:val="0"/>
+  <w:num w:numId="7" w16cid:durableId="1828862775">
+    <w:abstractNumId w:val="5"/>
+  </w:num>
+  <w:num w:numId="8" w16cid:durableId="513343751">
+    <w:abstractNumId w:val="6"/>
   </w:num>
 </w:numbering>
 </file>
@@ -9495,6 +12031,7 @@
   <w:style w:type="paragraph" w:default="1" w:styleId="Normal">
     <w:name w:val="Normal"/>
     <w:qFormat/>
+    <w:rsid w:val="00157C2A"/>
   </w:style>
   <w:style w:type="paragraph" w:styleId="Heading1">
     <w:name w:val="heading 1"/>

</xml_diff>

<commit_message>
Update notes on phase noise and spectral density estimation
</commit_message>
<xml_diff>
--- a/notes/estimation.docx
+++ b/notes/estimation.docx
@@ -1591,21 +1591,7 @@
           <w:rFonts w:eastAsiaTheme="minorEastAsia"/>
         </w:rPr>
         <w:lastRenderedPageBreak/>
-        <w:t xml:space="preserve">Differentiate </w:t>
-      </w:r>
-      <w:proofErr w:type="spellStart"/>
-      <w:r>
-        <w:rPr>
-          <w:rFonts w:eastAsiaTheme="minorEastAsia"/>
-        </w:rPr>
-        <w:t>w.r.t.</w:t>
-      </w:r>
-      <w:proofErr w:type="spellEnd"/>
-      <w:r>
-        <w:rPr>
-          <w:rFonts w:eastAsiaTheme="minorEastAsia"/>
-        </w:rPr>
-        <w:t xml:space="preserve"> </w:t>
+        <w:t xml:space="preserve">Differentiate w.r.t. </w:t>
       </w:r>
       <m:oMath>
         <m:r>
@@ -5028,35 +5014,7 @@
         <w:rPr>
           <w:rFonts w:eastAsiaTheme="minorEastAsia"/>
         </w:rPr>
-        <w:t xml:space="preserve">Regressors can be nonlinear </w:t>
-      </w:r>
-      <w:proofErr w:type="spellStart"/>
-      <w:r>
-        <w:rPr>
-          <w:rFonts w:eastAsiaTheme="minorEastAsia"/>
-        </w:rPr>
-        <w:t>w.r.t.</w:t>
-      </w:r>
-      <w:proofErr w:type="spellEnd"/>
-      <w:r>
-        <w:rPr>
-          <w:rFonts w:eastAsiaTheme="minorEastAsia"/>
-        </w:rPr>
-        <w:t xml:space="preserve"> another regressor as in the case of polynomial regression. The model is linear as long as it is linear </w:t>
-      </w:r>
-      <w:proofErr w:type="spellStart"/>
-      <w:r>
-        <w:rPr>
-          <w:rFonts w:eastAsiaTheme="minorEastAsia"/>
-        </w:rPr>
-        <w:t>w.r.t.</w:t>
-      </w:r>
-      <w:proofErr w:type="spellEnd"/>
-      <w:r>
-        <w:rPr>
-          <w:rFonts w:eastAsiaTheme="minorEastAsia"/>
-        </w:rPr>
-        <w:t xml:space="preserve"> </w:t>
+        <w:t xml:space="preserve">Regressors can be nonlinear w.r.t. another regressor as in the case of polynomial regression. The model is linear as long as it is linear w.r.t. </w:t>
       </w:r>
       <m:oMath>
         <m:r>
@@ -5878,13 +5836,7 @@
                 <w:rPr>
                   <w:rFonts w:ascii="Cambria Math" w:hAnsi="Cambria Math"/>
                 </w:rPr>
-                <m:t>j=</m:t>
-              </m:r>
-              <m:r>
-                <w:rPr>
-                  <w:rFonts w:ascii="Cambria Math" w:hAnsi="Cambria Math"/>
-                </w:rPr>
-                <m:t>0</m:t>
+                <m:t>j=0</m:t>
               </m:r>
             </m:sub>
             <m:sup>
@@ -6937,16 +6889,7 @@
             <w:rPr>
               <w:rFonts w:ascii="Cambria Math" w:eastAsiaTheme="minorEastAsia" w:hAnsi="Cambria Math"/>
             </w:rPr>
-            <m:t>y</m:t>
-          </m:r>
-          <m:r>
-            <m:rPr>
-              <m:sty m:val="bi"/>
-            </m:rPr>
-            <w:rPr>
-              <w:rFonts w:ascii="Cambria Math" w:eastAsiaTheme="minorEastAsia" w:hAnsi="Cambria Math"/>
-            </w:rPr>
-            <m:t>→</m:t>
+            <m:t>y→</m:t>
           </m:r>
           <m:acc>
             <m:accPr>
@@ -7468,23 +7411,7 @@
           <w:rFonts w:eastAsiaTheme="minorEastAsia"/>
           <w:bCs/>
         </w:rPr>
-        <w:t xml:space="preserve"> is known as the moment matrix of </w:t>
-      </w:r>
-      <w:proofErr w:type="spellStart"/>
-      <w:r>
-        <w:rPr>
-          <w:rFonts w:eastAsiaTheme="minorEastAsia"/>
-          <w:bCs/>
-        </w:rPr>
-        <w:t>regressand</w:t>
-      </w:r>
-      <w:proofErr w:type="spellEnd"/>
-      <w:r>
-        <w:rPr>
-          <w:rFonts w:eastAsiaTheme="minorEastAsia"/>
-          <w:bCs/>
-        </w:rPr>
-        <w:t xml:space="preserve"> by regressors.</w:t>
+        <w:t xml:space="preserve"> is known as the moment matrix of regressand by regressors.</w:t>
       </w:r>
       <w:r>
         <w:rPr>
@@ -7628,15 +7555,7 @@
     <w:p>
       <w:r>
         <w:lastRenderedPageBreak/>
-        <w:t xml:space="preserve">The calculation for each component is equivalent to </w:t>
-      </w:r>
-      <w:proofErr w:type="spellStart"/>
-      <w:r>
-        <w:t>downconverting</w:t>
-      </w:r>
-      <w:proofErr w:type="spellEnd"/>
-      <w:r>
-        <w:t xml:space="preserve"> the frequency to DC and taking the average of the samples, which yields a complex number that captures amplitude and phase. Essentially, the DFT is an estimator of </w:t>
+        <w:t xml:space="preserve">The calculation for each component is equivalent to downconverting the frequency to DC and taking the average of the samples, which yields a complex number that captures amplitude and phase. Essentially, the DFT is an estimator of </w:t>
       </w:r>
       <w:r>
         <w:t>the frequency domain representation of a DT signal</w:t>
@@ -7876,16 +7795,7 @@
             <w:rPr>
               <w:rFonts w:ascii="Cambria Math" w:eastAsiaTheme="minorEastAsia" w:hAnsi="Cambria Math"/>
             </w:rPr>
-            <m:t>x</m:t>
-          </m:r>
-          <m:r>
-            <m:rPr>
-              <m:sty m:val="bi"/>
-            </m:rPr>
-            <w:rPr>
-              <w:rFonts w:ascii="Cambria Math" w:eastAsiaTheme="minorEastAsia" w:hAnsi="Cambria Math"/>
-            </w:rPr>
-            <m:t>→</m:t>
+            <m:t>x→</m:t>
           </m:r>
           <m:acc>
             <m:accPr>
@@ -8424,16 +8334,7 @@
                     <w:rPr>
                       <w:rFonts w:ascii="Cambria Math" w:eastAsiaTheme="minorEastAsia" w:hAnsi="Cambria Math"/>
                     </w:rPr>
-                    <m:t>x</m:t>
-                  </m:r>
-                  <m:r>
-                    <m:rPr>
-                      <m:sty m:val="bi"/>
-                    </m:rPr>
-                    <w:rPr>
-                      <w:rFonts w:ascii="Cambria Math" w:eastAsiaTheme="minorEastAsia" w:hAnsi="Cambria Math"/>
-                    </w:rPr>
-                    <m:t>,x</m:t>
+                    <m:t>x,x</m:t>
                   </m:r>
                   <m:ctrlPr>
                     <w:rPr>
@@ -8468,16 +8369,7 @@
                     <w:rPr>
                       <w:rFonts w:ascii="Cambria Math" w:eastAsiaTheme="minorEastAsia" w:hAnsi="Cambria Math"/>
                     </w:rPr>
-                    <m:t>y</m:t>
-                  </m:r>
-                  <m:r>
-                    <m:rPr>
-                      <m:sty m:val="bi"/>
-                    </m:rPr>
-                    <w:rPr>
-                      <w:rFonts w:ascii="Cambria Math" w:eastAsiaTheme="minorEastAsia" w:hAnsi="Cambria Math"/>
-                    </w:rPr>
-                    <m:t>,x</m:t>
+                    <m:t>y,x</m:t>
                   </m:r>
                 </m:e>
               </m:d>
@@ -8693,16 +8585,7 @@
             <w:rPr>
               <w:rFonts w:ascii="Cambria Math" w:eastAsiaTheme="minorEastAsia" w:hAnsi="Cambria Math"/>
             </w:rPr>
-            <m:t>x</m:t>
-          </m:r>
-          <m:r>
-            <m:rPr>
-              <m:sty m:val="bi"/>
-            </m:rPr>
-            <w:rPr>
-              <w:rFonts w:ascii="Cambria Math" w:eastAsiaTheme="minorEastAsia" w:hAnsi="Cambria Math"/>
-            </w:rPr>
-            <m:t>→</m:t>
+            <m:t>x→</m:t>
           </m:r>
           <m:acc>
             <m:accPr>
@@ -9269,23 +9152,7 @@
     </w:p>
     <w:p>
       <w:r>
-        <w:t xml:space="preserve">I think this is how </w:t>
-      </w:r>
-      <w:proofErr w:type="spellStart"/>
-      <w:r>
-        <w:t>FBRx</w:t>
-      </w:r>
-      <w:proofErr w:type="spellEnd"/>
-      <w:r>
-        <w:t xml:space="preserve"> gain is calibrated – you have two digital waveforms, and you estimate the gain from Tx to </w:t>
-      </w:r>
-      <w:proofErr w:type="spellStart"/>
-      <w:r>
-        <w:t>FBRx</w:t>
-      </w:r>
-      <w:proofErr w:type="spellEnd"/>
-      <w:r>
-        <w:t xml:space="preserve"> (with the reference RF power).</w:t>
+        <w:t>I think this is how FBRx gain is calibrated – you have two digital waveforms, and you estimate the gain from Tx to FBRx (with the reference RF power).</w:t>
       </w:r>
     </w:p>
     <w:p>
@@ -9657,15 +9524,7 @@
     </w:p>
     <w:p>
       <w:r>
-        <w:t xml:space="preserve">IIR filter coefficients – iterative process; take partial derivative of objective function </w:t>
-      </w:r>
-      <w:proofErr w:type="spellStart"/>
-      <w:r>
-        <w:t>w.r.t.</w:t>
-      </w:r>
-      <w:proofErr w:type="spellEnd"/>
-      <w:r>
-        <w:t xml:space="preserve"> the coefficients</w:t>
+        <w:t>IIR filter coefficients – iterative process; take partial derivative of objective function w.r.t. the coefficients</w:t>
       </w:r>
     </w:p>
     <w:p>
@@ -9675,15 +9534,7 @@
     </w:p>
     <w:p>
       <w:r>
-        <w:t xml:space="preserve">All errors are Gaussian distributed and </w:t>
-      </w:r>
-      <w:proofErr w:type="spellStart"/>
-      <w:r>
-        <w:t>iid</w:t>
-      </w:r>
-      <w:proofErr w:type="spellEnd"/>
-      <w:r>
-        <w:t>.</w:t>
+        <w:t>All errors are Gaussian distributed and iid.</w:t>
       </w:r>
     </w:p>
     <w:p>
@@ -9918,7 +9769,10 @@
     </w:p>
     <w:p>
       <w:r>
-        <w:t>SDE uses DFT to approximate the FT of the signal. A continuous-time signal has a CTFT. If sampled correctly, it is converted to a discrete-time signal with an equivalent DTFT. The DFT is a sampled version of the DTFT and is universally used for practical Fourier analysis because it’s easy to calculate.</w:t>
+        <w:t xml:space="preserve">SDE uses DFT to approximate the FT of the signal. A continuous-time signal has a CTFT. If sampled correctly, it is converted to a discrete-time signal with an equivalent DTFT. </w:t>
+      </w:r>
+      <w:r>
+        <w:t>For a bursty signal that is captured in its entirety, the DFT is a sampled version of the signal’s DTFT – and zero-padding increases the sampling resolution. However, in many cases, we are sampling a finite window of a power signal or stationary process, which means the DFT applies a rectangular window to the signal. This discontinuity will cause spectral leakage unless the rectangular window happens to capture an integer number of periods of the signal (impossible for aperiodic signals). In this case, a different window may need to be applied to reduce the spectral leakage.</w:t>
       </w:r>
     </w:p>
     <w:p>
@@ -10192,6 +10046,7 @@
         <w:spacing w:line="259" w:lineRule="auto"/>
       </w:pPr>
       <w:r>
+        <w:lastRenderedPageBreak/>
         <w:t xml:space="preserve">For each segment, compute the </w:t>
       </w:r>
       <m:oMath>
@@ -10321,7 +10176,6 @@
     </w:p>
     <w:p>
       <w:r>
-        <w:lastRenderedPageBreak/>
         <w:t>Builds on Bartlett’s method: further reduces resolution but improves spectral leakage.</w:t>
       </w:r>
     </w:p>
@@ -10524,6 +10378,65 @@
     <w:p>
       <w:r>
         <w:t>Compared to the rectangular windowing in Bartlett’s method, proper windowing using Hanning/Hamming/Blackman-Harris/Kaiser reduces resolution but improves spectral leakage.</w:t>
+      </w:r>
+    </w:p>
+    <w:p>
+      <w:r>
+        <w:t xml:space="preserve">The choice of window depends on </w:t>
+      </w:r>
+      <w:r>
+        <w:t>the competing requirements of resolution and spectral leakage.</w:t>
+      </w:r>
+      <w:r>
+        <w:t xml:space="preserve"> The plot below shows different windows applied </w:t>
+      </w:r>
+      <w:r>
+        <w:t>to a non-integer number of periods of a sinusoid before taking the FFT.</w:t>
+      </w:r>
+    </w:p>
+    <w:p>
+      <w:r>
+        <w:lastRenderedPageBreak/>
+        <w:drawing>
+          <wp:inline distT="0" distB="0" distL="0" distR="0" wp14:anchorId="6F47AF5F" wp14:editId="2D210C3C">
+            <wp:extent cx="5943600" cy="4628515"/>
+            <wp:effectExtent l="19050" t="19050" r="19050" b="19685"/>
+            <wp:docPr id="169991066" name="Picture 1" descr="A graph of different colored lines&#10;&#10;AI-generated content may be incorrect."/>
+            <wp:cNvGraphicFramePr>
+              <a:graphicFrameLocks xmlns:a="http://schemas.openxmlformats.org/drawingml/2006/main" noChangeAspect="1"/>
+            </wp:cNvGraphicFramePr>
+            <a:graphic xmlns:a="http://schemas.openxmlformats.org/drawingml/2006/main">
+              <a:graphicData uri="http://schemas.openxmlformats.org/drawingml/2006/picture">
+                <pic:pic xmlns:pic="http://schemas.openxmlformats.org/drawingml/2006/picture">
+                  <pic:nvPicPr>
+                    <pic:cNvPr id="169991066" name="Picture 1" descr="A graph of different colored lines&#10;&#10;AI-generated content may be incorrect."/>
+                    <pic:cNvPicPr/>
+                  </pic:nvPicPr>
+                  <pic:blipFill>
+                    <a:blip r:embed="rId9"/>
+                    <a:stretch>
+                      <a:fillRect/>
+                    </a:stretch>
+                  </pic:blipFill>
+                  <pic:spPr>
+                    <a:xfrm>
+                      <a:off x="0" y="0"/>
+                      <a:ext cx="5943600" cy="4628515"/>
+                    </a:xfrm>
+                    <a:prstGeom prst="rect">
+                      <a:avLst/>
+                    </a:prstGeom>
+                    <a:ln>
+                      <a:solidFill>
+                        <a:schemeClr val="tx1"/>
+                      </a:solidFill>
+                    </a:ln>
+                  </pic:spPr>
+                </pic:pic>
+              </a:graphicData>
+            </a:graphic>
+          </wp:inline>
+        </w:drawing>
       </w:r>
     </w:p>
     <w:p>

</xml_diff>

<commit_message>
Update joint Tx-FBRx IQ mismatch, Rx IQ mismatch notes
</commit_message>
<xml_diff>
--- a/notes/estimation.docx
+++ b/notes/estimation.docx
@@ -9713,6 +9713,16 @@
       </w:r>
     </w:p>
     <w:p>
+      <w:r>
+        <w:t>I think it makes sense to use LSE when using time-domain samples – after all, our goal is usually to minimize EVM/noise power, which is a mean-squared quantity.</w:t>
+      </w:r>
+    </w:p>
+    <w:p>
+      <w:r>
+        <w:t>For frequency domain, it just depends on which algorithm provides the best filter coefficients. Usually FIRLS is the best/most efficient for a given set of requirements.</w:t>
+      </w:r>
+    </w:p>
+    <w:p>
       <w:pPr>
         <w:pStyle w:val="Heading2"/>
       </w:pPr>
@@ -9975,6 +9985,7 @@
           <w:b/>
           <w:bCs/>
         </w:rPr>
+        <w:lastRenderedPageBreak/>
         <w:t>Bartlett’s method / method of averaged periodograms:</w:t>
       </w:r>
     </w:p>
@@ -10046,7 +10057,6 @@
         <w:spacing w:line="259" w:lineRule="auto"/>
       </w:pPr>
       <w:r>
-        <w:lastRenderedPageBreak/>
         <w:t xml:space="preserve">For each segment, compute the </w:t>
       </w:r>
       <m:oMath>
@@ -10396,6 +10406,9 @@
     </w:p>
     <w:p>
       <w:r>
+        <w:rPr>
+          <w:noProof/>
+        </w:rPr>
         <w:lastRenderedPageBreak/>
         <w:drawing>
           <wp:inline distT="0" distB="0" distL="0" distR="0" wp14:anchorId="6F47AF5F" wp14:editId="2D210C3C">

</xml_diff>